<commit_message>
Update Internal Work Product/Casi d'uso/User_Case_LC.docx
</commit_message>
<xml_diff>
--- a/Internal Work Product/Casi d'uso/User_Case_LC.docx
+++ b/Internal Work Product/Casi d'uso/User_Case_LC.docx
@@ -347,6 +347,26 @@
               <w:t>, mostrando un messaggio a schermo al moderatore che lo avvisa della corretta gestione della segnalazione. Quindi lo reindirizza sulla sua Homepage</w:t>
             </w:r>
           </w:p>
+          <w:p>
+            <w:pPr>
+              <w:pStyle w:val="Paragrafoelenco"/>
+              <w:numPr>
+                <w:ilvl w:val="0"/>
+                <w:numId w:val="1"/>
+              </w:numPr>
+              <w:rPr>
+                <w:sz w:val="28"/>
+                <w:szCs w:val="28"/>
+              </w:rPr>
+            </w:pPr>
+            <w:r>
+              <w:rPr>
+                <w:sz w:val="28"/>
+                <w:szCs w:val="28"/>
+              </w:rPr>
+              <w:t>Il moderatore si ritrova davanti la sua Homepage</w:t>
+            </w:r>
+          </w:p>
         </w:tc>
       </w:tr>
       <w:tr>
@@ -565,6 +585,11 @@
           </w:tcPr>
           <w:p>
             <w:pPr>
+              <w:pStyle w:val="Paragrafoelenco"/>
+              <w:numPr>
+                <w:ilvl w:val="0"/>
+                <w:numId w:val="6"/>
+              </w:numPr>
               <w:rPr>
                 <w:sz w:val="28"/>
                 <w:szCs w:val="28"/>
@@ -599,8 +624,6 @@
               </w:rPr>
               <w:t xml:space="preserve"> caso d’uso</w:t>
             </w:r>
-            <w:bookmarkStart w:id="0" w:name="_GoBack"/>
-            <w:bookmarkEnd w:id="0"/>
             <w:r>
               <w:rPr>
                 <w:sz w:val="28"/>
@@ -615,6 +638,64 @@
                 <w:szCs w:val="28"/>
               </w:rPr>
               <w:t>RifiutoSegnalazione</w:t>
+            </w:r>
+            <w:proofErr w:type="spellEnd"/>
+            <w:r>
+              <w:rPr>
+                <w:sz w:val="28"/>
+                <w:szCs w:val="28"/>
+              </w:rPr>
+              <w:t>”</w:t>
+            </w:r>
+            <w:r>
+              <w:rPr>
+                <w:sz w:val="28"/>
+                <w:szCs w:val="28"/>
+              </w:rPr>
+              <w:t xml:space="preserve"> </w:t>
+            </w:r>
+          </w:p>
+          <w:p>
+            <w:pPr>
+              <w:pStyle w:val="Paragrafoelenco"/>
+              <w:numPr>
+                <w:ilvl w:val="0"/>
+                <w:numId w:val="6"/>
+              </w:numPr>
+              <w:rPr>
+                <w:sz w:val="28"/>
+                <w:szCs w:val="28"/>
+              </w:rPr>
+            </w:pPr>
+            <w:r>
+              <w:rPr>
+                <w:sz w:val="28"/>
+                <w:szCs w:val="28"/>
+              </w:rPr>
+              <w:t xml:space="preserve">Al punto 4, se il </w:t>
+            </w:r>
+            <w:r>
+              <w:rPr>
+                <w:i/>
+                <w:sz w:val="28"/>
+                <w:szCs w:val="28"/>
+              </w:rPr>
+              <w:t xml:space="preserve">Moderatore </w:t>
+            </w:r>
+            <w:r>
+              <w:rPr>
+                <w:sz w:val="28"/>
+                <w:szCs w:val="28"/>
+              </w:rPr>
+              <w:t>si accorge di aver accettato erroneamente la segnalazione, continua al caso d’uso “</w:t>
+            </w:r>
+            <w:proofErr w:type="spellStart"/>
+            <w:r>
+              <w:rPr>
+                <w:sz w:val="28"/>
+                <w:szCs w:val="28"/>
+              </w:rPr>
+              <w:t>accettazioneErrata</w:t>
             </w:r>
             <w:proofErr w:type="spellEnd"/>
             <w:r>
@@ -1093,6 +1174,2753 @@
     <w:p>
       <w:pPr>
         <w:rPr>
+          <w:sz w:val="40"/>
+        </w:rPr>
+      </w:pPr>
+    </w:p>
+    <w:p>
+      <w:pPr>
+        <w:rPr>
+          <w:sz w:val="40"/>
+        </w:rPr>
+      </w:pPr>
+    </w:p>
+    <w:p>
+      <w:pPr>
+        <w:rPr>
+          <w:sz w:val="40"/>
+        </w:rPr>
+      </w:pPr>
+    </w:p>
+    <w:tbl>
+      <w:tblPr>
+        <w:tblStyle w:val="Grigliatabella"/>
+        <w:tblW w:w="0" w:type="auto"/>
+        <w:tblLook w:val="04A0" w:firstRow="1" w:lastRow="0" w:firstColumn="1" w:lastColumn="0" w:noHBand="0" w:noVBand="1"/>
+      </w:tblPr>
+      <w:tblGrid>
+        <w:gridCol w:w="1709"/>
+        <w:gridCol w:w="7919"/>
+      </w:tblGrid>
+      <w:tr>
+        <w:tc>
+          <w:tcPr>
+            <w:tcW w:w="1271" w:type="dxa"/>
+          </w:tcPr>
+          <w:p>
+            <w:pPr>
+              <w:rPr>
+                <w:b/>
+                <w:sz w:val="28"/>
+                <w:szCs w:val="28"/>
+              </w:rPr>
+            </w:pPr>
+            <w:r>
+              <w:rPr>
+                <w:b/>
+                <w:sz w:val="28"/>
+                <w:szCs w:val="28"/>
+              </w:rPr>
+              <w:t>Nome</w:t>
+            </w:r>
+          </w:p>
+        </w:tc>
+        <w:tc>
+          <w:tcPr>
+            <w:tcW w:w="8357" w:type="dxa"/>
+          </w:tcPr>
+          <w:p>
+            <w:pPr>
+              <w:rPr>
+                <w:sz w:val="28"/>
+                <w:szCs w:val="28"/>
+              </w:rPr>
+            </w:pPr>
+            <w:proofErr w:type="spellStart"/>
+            <w:r>
+              <w:rPr>
+                <w:sz w:val="28"/>
+                <w:szCs w:val="28"/>
+              </w:rPr>
+              <w:t>AccettazioneErrata</w:t>
+            </w:r>
+            <w:proofErr w:type="spellEnd"/>
+          </w:p>
+        </w:tc>
+      </w:tr>
+      <w:tr>
+        <w:tc>
+          <w:tcPr>
+            <w:tcW w:w="1271" w:type="dxa"/>
+          </w:tcPr>
+          <w:p>
+            <w:pPr>
+              <w:rPr>
+                <w:b/>
+                <w:sz w:val="28"/>
+                <w:szCs w:val="28"/>
+              </w:rPr>
+            </w:pPr>
+            <w:r>
+              <w:rPr>
+                <w:b/>
+                <w:sz w:val="28"/>
+                <w:szCs w:val="28"/>
+              </w:rPr>
+              <w:t>Partecipanti:</w:t>
+            </w:r>
+          </w:p>
+        </w:tc>
+        <w:tc>
+          <w:tcPr>
+            <w:tcW w:w="8357" w:type="dxa"/>
+          </w:tcPr>
+          <w:p>
+            <w:pPr>
+              <w:rPr>
+                <w:i/>
+                <w:sz w:val="28"/>
+                <w:szCs w:val="28"/>
+              </w:rPr>
+            </w:pPr>
+            <w:r>
+              <w:rPr>
+                <w:sz w:val="28"/>
+                <w:szCs w:val="28"/>
+              </w:rPr>
+              <w:t xml:space="preserve">Iniziata da </w:t>
+            </w:r>
+            <w:r>
+              <w:rPr>
+                <w:i/>
+                <w:sz w:val="28"/>
+                <w:szCs w:val="28"/>
+              </w:rPr>
+              <w:t>Moderatore</w:t>
+            </w:r>
+          </w:p>
+        </w:tc>
+      </w:tr>
+      <w:tr>
+        <w:tc>
+          <w:tcPr>
+            <w:tcW w:w="1271" w:type="dxa"/>
+          </w:tcPr>
+          <w:p>
+            <w:pPr>
+              <w:rPr>
+                <w:b/>
+                <w:sz w:val="28"/>
+                <w:szCs w:val="28"/>
+              </w:rPr>
+            </w:pPr>
+            <w:r>
+              <w:rPr>
+                <w:b/>
+                <w:sz w:val="28"/>
+                <w:szCs w:val="28"/>
+              </w:rPr>
+              <w:t>Flusso di eventi:</w:t>
+            </w:r>
+          </w:p>
+        </w:tc>
+        <w:tc>
+          <w:tcPr>
+            <w:tcW w:w="8357" w:type="dxa"/>
+          </w:tcPr>
+          <w:p>
+            <w:pPr>
+              <w:pStyle w:val="Paragrafoelenco"/>
+              <w:numPr>
+                <w:ilvl w:val="0"/>
+                <w:numId w:val="7"/>
+              </w:numPr>
+              <w:rPr>
+                <w:sz w:val="28"/>
+                <w:szCs w:val="28"/>
+              </w:rPr>
+            </w:pPr>
+            <w:r>
+              <w:rPr>
+                <w:sz w:val="28"/>
+                <w:szCs w:val="28"/>
+              </w:rPr>
+              <w:t xml:space="preserve">Il </w:t>
+            </w:r>
+            <w:r>
+              <w:rPr>
+                <w:i/>
+                <w:sz w:val="28"/>
+                <w:szCs w:val="28"/>
+              </w:rPr>
+              <w:t xml:space="preserve">Moderatore </w:t>
+            </w:r>
+            <w:r>
+              <w:rPr>
+                <w:sz w:val="28"/>
+                <w:szCs w:val="28"/>
+              </w:rPr>
+              <w:t>clicca sul suo username, nell’header</w:t>
+            </w:r>
+          </w:p>
+          <w:p>
+            <w:pPr>
+              <w:pStyle w:val="Paragrafoelenco"/>
+              <w:numPr>
+                <w:ilvl w:val="1"/>
+                <w:numId w:val="7"/>
+              </w:numPr>
+              <w:rPr>
+                <w:sz w:val="28"/>
+                <w:szCs w:val="28"/>
+              </w:rPr>
+            </w:pPr>
+            <w:r>
+              <w:rPr>
+                <w:sz w:val="28"/>
+                <w:szCs w:val="28"/>
+              </w:rPr>
+              <w:t>Il sistema lo reindirizza alla sua homepage</w:t>
+            </w:r>
+          </w:p>
+          <w:p>
+            <w:pPr>
+              <w:pStyle w:val="Paragrafoelenco"/>
+              <w:numPr>
+                <w:ilvl w:val="0"/>
+                <w:numId w:val="7"/>
+              </w:numPr>
+              <w:rPr>
+                <w:sz w:val="28"/>
+                <w:szCs w:val="28"/>
+              </w:rPr>
+            </w:pPr>
+            <w:r>
+              <w:rPr>
+                <w:i/>
+                <w:sz w:val="28"/>
+                <w:szCs w:val="28"/>
+              </w:rPr>
+              <w:t xml:space="preserve">Moderatore </w:t>
+            </w:r>
+            <w:r>
+              <w:rPr>
+                <w:sz w:val="28"/>
+                <w:szCs w:val="28"/>
+              </w:rPr>
+              <w:t xml:space="preserve">clicca su “Storico segnalazioni” nel </w:t>
+            </w:r>
+            <w:r>
+              <w:rPr>
+                <w:sz w:val="28"/>
+                <w:szCs w:val="28"/>
+              </w:rPr>
+              <w:t>menu</w:t>
+            </w:r>
+            <w:r>
+              <w:rPr>
+                <w:sz w:val="28"/>
+                <w:szCs w:val="28"/>
+              </w:rPr>
+              <w:t xml:space="preserve"> contestuale a sinistra</w:t>
+            </w:r>
+          </w:p>
+          <w:p>
+            <w:pPr>
+              <w:pStyle w:val="Paragrafoelenco"/>
+              <w:numPr>
+                <w:ilvl w:val="1"/>
+                <w:numId w:val="7"/>
+              </w:numPr>
+              <w:rPr>
+                <w:sz w:val="28"/>
+                <w:szCs w:val="28"/>
+              </w:rPr>
+            </w:pPr>
+            <w:r>
+              <w:rPr>
+                <w:sz w:val="28"/>
+                <w:szCs w:val="28"/>
+              </w:rPr>
+              <w:t>Il sistema risponde reindirizzando il moderatore sulla pagina “Storico segnalazioni”, organizzata come in figura 2</w:t>
+            </w:r>
+          </w:p>
+          <w:p>
+            <w:pPr>
+              <w:pStyle w:val="Paragrafoelenco"/>
+              <w:numPr>
+                <w:ilvl w:val="0"/>
+                <w:numId w:val="7"/>
+              </w:numPr>
+              <w:rPr>
+                <w:sz w:val="28"/>
+                <w:szCs w:val="28"/>
+              </w:rPr>
+            </w:pPr>
+            <w:r>
+              <w:rPr>
+                <w:sz w:val="28"/>
+                <w:szCs w:val="28"/>
+              </w:rPr>
+              <w:t xml:space="preserve"> </w:t>
+            </w:r>
+            <w:r>
+              <w:rPr>
+                <w:sz w:val="28"/>
+                <w:szCs w:val="28"/>
+              </w:rPr>
+              <w:t xml:space="preserve">Il </w:t>
+            </w:r>
+            <w:r>
+              <w:rPr>
+                <w:i/>
+                <w:sz w:val="28"/>
+                <w:szCs w:val="28"/>
+              </w:rPr>
+              <w:t xml:space="preserve">Moderatore </w:t>
+            </w:r>
+            <w:r>
+              <w:rPr>
+                <w:sz w:val="28"/>
+                <w:szCs w:val="28"/>
+              </w:rPr>
+              <w:t>clicca sulla prima segnalazione nell’elenco</w:t>
+            </w:r>
+          </w:p>
+          <w:p>
+            <w:pPr>
+              <w:pStyle w:val="Paragrafoelenco"/>
+              <w:numPr>
+                <w:ilvl w:val="1"/>
+                <w:numId w:val="7"/>
+              </w:numPr>
+              <w:rPr>
+                <w:sz w:val="28"/>
+                <w:szCs w:val="28"/>
+              </w:rPr>
+            </w:pPr>
+            <w:r>
+              <w:rPr>
+                <w:sz w:val="28"/>
+                <w:szCs w:val="28"/>
+              </w:rPr>
+              <w:t>Il sistema risponde espandendo la finestra della segnalazione, facendo comparire il motivo della segnalazione e due pulsanti “accetta” e “rifiuta”</w:t>
+            </w:r>
+          </w:p>
+          <w:p>
+            <w:pPr>
+              <w:pStyle w:val="Paragrafoelenco"/>
+              <w:numPr>
+                <w:ilvl w:val="0"/>
+                <w:numId w:val="7"/>
+              </w:numPr>
+              <w:rPr>
+                <w:sz w:val="28"/>
+                <w:szCs w:val="28"/>
+              </w:rPr>
+            </w:pPr>
+            <w:r>
+              <w:rPr>
+                <w:i/>
+                <w:sz w:val="28"/>
+                <w:szCs w:val="28"/>
+              </w:rPr>
+              <w:t xml:space="preserve">Moderatore </w:t>
+            </w:r>
+            <w:r>
+              <w:rPr>
+                <w:sz w:val="28"/>
+                <w:szCs w:val="28"/>
+              </w:rPr>
+              <w:t>clicca su rifiuta</w:t>
+            </w:r>
+          </w:p>
+          <w:p>
+            <w:pPr>
+              <w:pStyle w:val="Paragrafoelenco"/>
+              <w:numPr>
+                <w:ilvl w:val="1"/>
+                <w:numId w:val="7"/>
+              </w:numPr>
+              <w:rPr>
+                <w:sz w:val="28"/>
+                <w:szCs w:val="28"/>
+              </w:rPr>
+            </w:pPr>
+            <w:r>
+              <w:rPr>
+                <w:sz w:val="28"/>
+                <w:szCs w:val="28"/>
+              </w:rPr>
+              <w:t xml:space="preserve">Il sistema risponde con una finestra con un </w:t>
+            </w:r>
+            <w:proofErr w:type="spellStart"/>
+            <w:r>
+              <w:rPr>
+                <w:sz w:val="28"/>
+                <w:szCs w:val="28"/>
+              </w:rPr>
+              <w:t>form</w:t>
+            </w:r>
+            <w:proofErr w:type="spellEnd"/>
+            <w:r>
+              <w:rPr>
+                <w:sz w:val="28"/>
+                <w:szCs w:val="28"/>
+              </w:rPr>
+              <w:t xml:space="preserve"> in cui inserire il motivo del rifiuto,</w:t>
+            </w:r>
+            <w:r>
+              <w:rPr>
+                <w:sz w:val="28"/>
+                <w:szCs w:val="28"/>
+              </w:rPr>
+              <w:t xml:space="preserve"> </w:t>
+            </w:r>
+            <w:r>
+              <w:rPr>
+                <w:sz w:val="28"/>
+                <w:szCs w:val="28"/>
+              </w:rPr>
+              <w:t>un pulsante “conferma” ed uno “annulla”</w:t>
+            </w:r>
+          </w:p>
+          <w:p>
+            <w:pPr>
+              <w:pStyle w:val="Paragrafoelenco"/>
+              <w:numPr>
+                <w:ilvl w:val="0"/>
+                <w:numId w:val="7"/>
+              </w:numPr>
+              <w:rPr>
+                <w:sz w:val="28"/>
+                <w:szCs w:val="28"/>
+              </w:rPr>
+            </w:pPr>
+            <w:r>
+              <w:rPr>
+                <w:sz w:val="28"/>
+                <w:szCs w:val="28"/>
+              </w:rPr>
+              <w:t xml:space="preserve">Il </w:t>
+            </w:r>
+            <w:r>
+              <w:rPr>
+                <w:i/>
+                <w:sz w:val="28"/>
+                <w:szCs w:val="28"/>
+              </w:rPr>
+              <w:t xml:space="preserve">Moderatore </w:t>
+            </w:r>
+            <w:r>
+              <w:rPr>
+                <w:sz w:val="28"/>
+                <w:szCs w:val="28"/>
+              </w:rPr>
+              <w:t>inserisce il motivo del rifiuto, quindi clicca su “conferma”</w:t>
+            </w:r>
+          </w:p>
+          <w:p>
+            <w:pPr>
+              <w:pStyle w:val="Paragrafoelenco"/>
+              <w:numPr>
+                <w:ilvl w:val="1"/>
+                <w:numId w:val="7"/>
+              </w:numPr>
+              <w:rPr>
+                <w:sz w:val="28"/>
+                <w:szCs w:val="28"/>
+              </w:rPr>
+            </w:pPr>
+            <w:r>
+              <w:rPr>
+                <w:sz w:val="28"/>
+                <w:szCs w:val="28"/>
+              </w:rPr>
+              <w:t xml:space="preserve">Il sistema salva la segnalazione, risponde eliminando la finestra e il </w:t>
+            </w:r>
+            <w:proofErr w:type="spellStart"/>
+            <w:r>
+              <w:rPr>
+                <w:sz w:val="28"/>
+                <w:szCs w:val="28"/>
+              </w:rPr>
+              <w:t>form</w:t>
+            </w:r>
+            <w:proofErr w:type="spellEnd"/>
+            <w:r>
+              <w:rPr>
+                <w:sz w:val="28"/>
+                <w:szCs w:val="28"/>
+              </w:rPr>
+              <w:t xml:space="preserve"> della segnalazione appena confermata</w:t>
+            </w:r>
+          </w:p>
+          <w:p>
+            <w:pPr>
+              <w:pStyle w:val="Paragrafoelenco"/>
+              <w:numPr>
+                <w:ilvl w:val="0"/>
+                <w:numId w:val="7"/>
+              </w:numPr>
+              <w:rPr>
+                <w:sz w:val="28"/>
+                <w:szCs w:val="28"/>
+              </w:rPr>
+            </w:pPr>
+            <w:r>
+              <w:rPr>
+                <w:sz w:val="28"/>
+                <w:szCs w:val="28"/>
+              </w:rPr>
+              <w:t xml:space="preserve">Il </w:t>
+            </w:r>
+            <w:r>
+              <w:rPr>
+                <w:i/>
+                <w:sz w:val="28"/>
+                <w:szCs w:val="28"/>
+              </w:rPr>
+              <w:t xml:space="preserve">Moderatore </w:t>
+            </w:r>
+            <w:r>
+              <w:rPr>
+                <w:sz w:val="28"/>
+                <w:szCs w:val="28"/>
+              </w:rPr>
+              <w:t>si trova davanti la pagina</w:t>
+            </w:r>
+            <w:r>
+              <w:rPr>
+                <w:sz w:val="28"/>
+                <w:szCs w:val="28"/>
+              </w:rPr>
+              <w:t xml:space="preserve"> </w:t>
+            </w:r>
+            <w:r>
+              <w:rPr>
+                <w:sz w:val="28"/>
+                <w:szCs w:val="28"/>
+              </w:rPr>
+              <w:t xml:space="preserve"> </w:t>
+            </w:r>
+          </w:p>
+        </w:tc>
+      </w:tr>
+      <w:tr>
+        <w:tc>
+          <w:tcPr>
+            <w:tcW w:w="1271" w:type="dxa"/>
+          </w:tcPr>
+          <w:p>
+            <w:pPr>
+              <w:rPr>
+                <w:b/>
+                <w:sz w:val="28"/>
+                <w:szCs w:val="28"/>
+              </w:rPr>
+            </w:pPr>
+            <w:r>
+              <w:rPr>
+                <w:b/>
+                <w:sz w:val="28"/>
+                <w:szCs w:val="28"/>
+              </w:rPr>
+              <w:t xml:space="preserve"> </w:t>
+            </w:r>
+            <w:r>
+              <w:rPr>
+                <w:b/>
+                <w:sz w:val="28"/>
+                <w:szCs w:val="28"/>
+              </w:rPr>
+              <w:t>Entry c</w:t>
+            </w:r>
+          </w:p>
+        </w:tc>
+        <w:tc>
+          <w:tcPr>
+            <w:tcW w:w="8357" w:type="dxa"/>
+          </w:tcPr>
+          <w:p>
+            <w:pPr>
+              <w:rPr>
+                <w:sz w:val="28"/>
+                <w:szCs w:val="28"/>
+              </w:rPr>
+            </w:pPr>
+            <w:r>
+              <w:rPr>
+                <w:sz w:val="28"/>
+                <w:szCs w:val="28"/>
+              </w:rPr>
+              <w:t xml:space="preserve">Il </w:t>
+            </w:r>
+            <w:r>
+              <w:rPr>
+                <w:i/>
+                <w:sz w:val="28"/>
+                <w:szCs w:val="28"/>
+              </w:rPr>
+              <w:t>Moderatore</w:t>
+            </w:r>
+            <w:r>
+              <w:rPr>
+                <w:sz w:val="28"/>
+                <w:szCs w:val="28"/>
+              </w:rPr>
+              <w:t>, nel caso d’uso “</w:t>
+            </w:r>
+            <w:proofErr w:type="spellStart"/>
+            <w:r>
+              <w:rPr>
+                <w:sz w:val="28"/>
+                <w:szCs w:val="28"/>
+              </w:rPr>
+              <w:t>AccettazioneSegnalazione</w:t>
+            </w:r>
+            <w:proofErr w:type="spellEnd"/>
+            <w:r>
+              <w:rPr>
+                <w:sz w:val="28"/>
+                <w:szCs w:val="28"/>
+              </w:rPr>
+              <w:t>”, al punto 3 rifiuta la segnalazione</w:t>
+            </w:r>
+          </w:p>
+        </w:tc>
+      </w:tr>
+      <w:tr>
+        <w:tc>
+          <w:tcPr>
+            <w:tcW w:w="1271" w:type="dxa"/>
+          </w:tcPr>
+          <w:p>
+            <w:pPr>
+              <w:rPr>
+                <w:b/>
+                <w:sz w:val="28"/>
+                <w:szCs w:val="28"/>
+              </w:rPr>
+            </w:pPr>
+            <w:r>
+              <w:rPr>
+                <w:b/>
+                <w:sz w:val="28"/>
+                <w:szCs w:val="28"/>
+              </w:rPr>
+              <w:t>Exit c</w:t>
+            </w:r>
+          </w:p>
+        </w:tc>
+        <w:tc>
+          <w:tcPr>
+            <w:tcW w:w="8357" w:type="dxa"/>
+          </w:tcPr>
+          <w:p>
+            <w:pPr>
+              <w:rPr>
+                <w:sz w:val="28"/>
+                <w:szCs w:val="28"/>
+              </w:rPr>
+            </w:pPr>
+            <w:r>
+              <w:rPr>
+                <w:sz w:val="28"/>
+                <w:szCs w:val="28"/>
+              </w:rPr>
+              <w:t xml:space="preserve">Il </w:t>
+            </w:r>
+            <w:r>
+              <w:rPr>
+                <w:i/>
+                <w:sz w:val="28"/>
+                <w:szCs w:val="28"/>
+              </w:rPr>
+              <w:t xml:space="preserve">Moderatore </w:t>
+            </w:r>
+            <w:r>
+              <w:rPr>
+                <w:sz w:val="28"/>
+                <w:szCs w:val="28"/>
+              </w:rPr>
+              <w:t xml:space="preserve">riceve un messaggio </w:t>
+            </w:r>
+            <w:r>
+              <w:rPr>
+                <w:sz w:val="28"/>
+                <w:szCs w:val="28"/>
+              </w:rPr>
+              <w:t xml:space="preserve">a schermo </w:t>
+            </w:r>
+            <w:r>
+              <w:rPr>
+                <w:sz w:val="28"/>
+                <w:szCs w:val="28"/>
+              </w:rPr>
+              <w:t>dal sistema che lo informa che la segnalazione è stata gestita</w:t>
+            </w:r>
+          </w:p>
+        </w:tc>
+      </w:tr>
+      <w:tr>
+        <w:tc>
+          <w:tcPr>
+            <w:tcW w:w="1271" w:type="dxa"/>
+          </w:tcPr>
+          <w:p>
+            <w:pPr>
+              <w:rPr>
+                <w:b/>
+                <w:sz w:val="28"/>
+                <w:szCs w:val="28"/>
+              </w:rPr>
+            </w:pPr>
+            <w:proofErr w:type="spellStart"/>
+            <w:r>
+              <w:rPr>
+                <w:b/>
+                <w:sz w:val="28"/>
+                <w:szCs w:val="28"/>
+              </w:rPr>
+              <w:t>Quality</w:t>
+            </w:r>
+            <w:proofErr w:type="spellEnd"/>
+            <w:r>
+              <w:rPr>
+                <w:b/>
+                <w:sz w:val="28"/>
+                <w:szCs w:val="28"/>
+              </w:rPr>
+              <w:t xml:space="preserve"> R</w:t>
+            </w:r>
+          </w:p>
+        </w:tc>
+        <w:tc>
+          <w:tcPr>
+            <w:tcW w:w="8357" w:type="dxa"/>
+          </w:tcPr>
+          <w:p>
+            <w:pPr>
+              <w:rPr>
+                <w:sz w:val="28"/>
+                <w:szCs w:val="28"/>
+              </w:rPr>
+            </w:pPr>
+            <w:r>
+              <w:rPr>
+                <w:sz w:val="28"/>
+                <w:szCs w:val="28"/>
+              </w:rPr>
+              <w:t>//</w:t>
+            </w:r>
+          </w:p>
+        </w:tc>
+      </w:tr>
+      <w:tr>
+        <w:tc>
+          <w:tcPr>
+            <w:tcW w:w="1271" w:type="dxa"/>
+          </w:tcPr>
+          <w:p>
+            <w:pPr>
+              <w:rPr>
+                <w:b/>
+                <w:sz w:val="28"/>
+                <w:szCs w:val="28"/>
+              </w:rPr>
+            </w:pPr>
+            <w:r>
+              <w:rPr>
+                <w:b/>
+                <w:sz w:val="28"/>
+                <w:szCs w:val="28"/>
+              </w:rPr>
+              <w:t>Eccezioni</w:t>
+            </w:r>
+          </w:p>
+        </w:tc>
+        <w:tc>
+          <w:tcPr>
+            <w:tcW w:w="8357" w:type="dxa"/>
+          </w:tcPr>
+          <w:p>
+            <w:pPr>
+              <w:rPr>
+                <w:sz w:val="28"/>
+                <w:szCs w:val="28"/>
+              </w:rPr>
+            </w:pPr>
+            <w:r>
+              <w:rPr>
+                <w:sz w:val="28"/>
+                <w:szCs w:val="28"/>
+              </w:rPr>
+              <w:t>//</w:t>
+            </w:r>
+          </w:p>
+        </w:tc>
+      </w:tr>
+    </w:tbl>
+    <w:p>
+      <w:pPr>
+        <w:rPr>
+          <w:sz w:val="40"/>
+        </w:rPr>
+      </w:pPr>
+    </w:p>
+    <w:p>
+      <w:pPr>
+        <w:jc w:val="center"/>
+        <w:rPr>
+          <w:b/>
+          <w:sz w:val="40"/>
+        </w:rPr>
+      </w:pPr>
+    </w:p>
+    <w:p>
+      <w:pPr>
+        <w:jc w:val="center"/>
+        <w:rPr>
+          <w:b/>
+          <w:sz w:val="40"/>
+        </w:rPr>
+      </w:pPr>
+    </w:p>
+    <w:p>
+      <w:pPr>
+        <w:jc w:val="center"/>
+        <w:rPr>
+          <w:b/>
+          <w:sz w:val="40"/>
+        </w:rPr>
+      </w:pPr>
+    </w:p>
+    <w:p>
+      <w:pPr>
+        <w:jc w:val="center"/>
+        <w:rPr>
+          <w:b/>
+          <w:sz w:val="40"/>
+        </w:rPr>
+      </w:pPr>
+      <w:bookmarkStart w:id="0" w:name="_GoBack"/>
+      <w:bookmarkEnd w:id="0"/>
+      <w:r>
+        <w:rPr>
+          <w:b/>
+          <w:sz w:val="40"/>
+        </w:rPr>
+        <w:lastRenderedPageBreak/>
+        <w:t>Docente Affiliato</w:t>
+      </w:r>
+    </w:p>
+    <w:tbl>
+      <w:tblPr>
+        <w:tblStyle w:val="Grigliatabella"/>
+        <w:tblW w:w="0" w:type="auto"/>
+        <w:tblLook w:val="04A0" w:firstRow="1" w:lastRow="0" w:firstColumn="1" w:lastColumn="0" w:noHBand="0" w:noVBand="1"/>
+      </w:tblPr>
+      <w:tblGrid>
+        <w:gridCol w:w="1709"/>
+        <w:gridCol w:w="7919"/>
+      </w:tblGrid>
+      <w:tr>
+        <w:tc>
+          <w:tcPr>
+            <w:tcW w:w="1271" w:type="dxa"/>
+          </w:tcPr>
+          <w:p>
+            <w:pPr>
+              <w:rPr>
+                <w:b/>
+                <w:sz w:val="28"/>
+                <w:szCs w:val="28"/>
+              </w:rPr>
+            </w:pPr>
+            <w:r>
+              <w:rPr>
+                <w:b/>
+                <w:sz w:val="28"/>
+                <w:szCs w:val="28"/>
+              </w:rPr>
+              <w:t>Nome</w:t>
+            </w:r>
+          </w:p>
+        </w:tc>
+        <w:tc>
+          <w:tcPr>
+            <w:tcW w:w="8357" w:type="dxa"/>
+          </w:tcPr>
+          <w:p>
+            <w:pPr>
+              <w:rPr>
+                <w:sz w:val="28"/>
+                <w:szCs w:val="28"/>
+              </w:rPr>
+            </w:pPr>
+            <w:proofErr w:type="spellStart"/>
+            <w:r>
+              <w:rPr>
+                <w:sz w:val="28"/>
+                <w:szCs w:val="28"/>
+              </w:rPr>
+              <w:t>InserimentoLezione</w:t>
+            </w:r>
+            <w:proofErr w:type="spellEnd"/>
+          </w:p>
+        </w:tc>
+      </w:tr>
+      <w:tr>
+        <w:tc>
+          <w:tcPr>
+            <w:tcW w:w="1271" w:type="dxa"/>
+          </w:tcPr>
+          <w:p>
+            <w:pPr>
+              <w:rPr>
+                <w:b/>
+                <w:sz w:val="28"/>
+                <w:szCs w:val="28"/>
+              </w:rPr>
+            </w:pPr>
+            <w:r>
+              <w:rPr>
+                <w:b/>
+                <w:sz w:val="28"/>
+                <w:szCs w:val="28"/>
+              </w:rPr>
+              <w:t>Partecipanti:</w:t>
+            </w:r>
+          </w:p>
+        </w:tc>
+        <w:tc>
+          <w:tcPr>
+            <w:tcW w:w="8357" w:type="dxa"/>
+          </w:tcPr>
+          <w:p>
+            <w:pPr>
+              <w:rPr>
+                <w:i/>
+                <w:sz w:val="28"/>
+                <w:szCs w:val="28"/>
+              </w:rPr>
+            </w:pPr>
+            <w:r>
+              <w:rPr>
+                <w:sz w:val="28"/>
+                <w:szCs w:val="28"/>
+              </w:rPr>
+              <w:t xml:space="preserve">Iniziata da </w:t>
+            </w:r>
+            <w:r>
+              <w:rPr>
+                <w:i/>
+                <w:sz w:val="28"/>
+                <w:szCs w:val="28"/>
+              </w:rPr>
+              <w:t>Docente Affiliato</w:t>
+            </w:r>
+          </w:p>
+        </w:tc>
+      </w:tr>
+      <w:tr>
+        <w:tc>
+          <w:tcPr>
+            <w:tcW w:w="1271" w:type="dxa"/>
+          </w:tcPr>
+          <w:p>
+            <w:pPr>
+              <w:rPr>
+                <w:b/>
+                <w:sz w:val="28"/>
+                <w:szCs w:val="28"/>
+              </w:rPr>
+            </w:pPr>
+            <w:r>
+              <w:rPr>
+                <w:b/>
+                <w:sz w:val="28"/>
+                <w:szCs w:val="28"/>
+              </w:rPr>
+              <w:t>Flusso di eventi:</w:t>
+            </w:r>
+          </w:p>
+        </w:tc>
+        <w:tc>
+          <w:tcPr>
+            <w:tcW w:w="8357" w:type="dxa"/>
+          </w:tcPr>
+          <w:p>
+            <w:pPr>
+              <w:pStyle w:val="Paragrafoelenco"/>
+              <w:numPr>
+                <w:ilvl w:val="0"/>
+                <w:numId w:val="2"/>
+              </w:numPr>
+              <w:rPr>
+                <w:sz w:val="28"/>
+                <w:szCs w:val="28"/>
+              </w:rPr>
+            </w:pPr>
+            <w:r>
+              <w:rPr>
+                <w:sz w:val="28"/>
+                <w:szCs w:val="28"/>
+              </w:rPr>
+              <w:t xml:space="preserve">Il </w:t>
+            </w:r>
+            <w:r>
+              <w:rPr>
+                <w:i/>
+                <w:sz w:val="28"/>
+                <w:szCs w:val="28"/>
+              </w:rPr>
+              <w:t>Docente affiliato</w:t>
+            </w:r>
+            <w:r>
+              <w:rPr>
+                <w:sz w:val="28"/>
+                <w:szCs w:val="28"/>
+              </w:rPr>
+              <w:t xml:space="preserve"> entra nella pagina del corso che tiene insieme a </w:t>
+            </w:r>
+            <w:r>
+              <w:rPr>
+                <w:i/>
+                <w:sz w:val="28"/>
+                <w:szCs w:val="28"/>
+              </w:rPr>
+              <w:t>Docente</w:t>
+            </w:r>
+          </w:p>
+          <w:p>
+            <w:pPr>
+              <w:pStyle w:val="Paragrafoelenco"/>
+              <w:numPr>
+                <w:ilvl w:val="1"/>
+                <w:numId w:val="2"/>
+              </w:numPr>
+              <w:rPr>
+                <w:sz w:val="28"/>
+                <w:szCs w:val="28"/>
+              </w:rPr>
+            </w:pPr>
+            <w:r>
+              <w:rPr>
+                <w:sz w:val="28"/>
+                <w:szCs w:val="28"/>
+              </w:rPr>
+              <w:t>Il sistema risponde con una pagina del formato in figura 1</w:t>
+            </w:r>
+          </w:p>
+          <w:p>
+            <w:pPr>
+              <w:pStyle w:val="Paragrafoelenco"/>
+              <w:numPr>
+                <w:ilvl w:val="0"/>
+                <w:numId w:val="2"/>
+              </w:numPr>
+              <w:rPr>
+                <w:sz w:val="28"/>
+                <w:szCs w:val="28"/>
+              </w:rPr>
+            </w:pPr>
+            <w:r>
+              <w:rPr>
+                <w:sz w:val="28"/>
+                <w:szCs w:val="28"/>
+              </w:rPr>
+              <w:t xml:space="preserve">Il </w:t>
+            </w:r>
+            <w:r>
+              <w:rPr>
+                <w:i/>
+                <w:sz w:val="28"/>
+                <w:szCs w:val="28"/>
+              </w:rPr>
+              <w:t xml:space="preserve">Docente affiliato </w:t>
+            </w:r>
+            <w:r>
+              <w:rPr>
+                <w:sz w:val="28"/>
+                <w:szCs w:val="28"/>
+              </w:rPr>
+              <w:t>clicca sul pulsante “inserisci lezione”</w:t>
+            </w:r>
+          </w:p>
+          <w:p>
+            <w:pPr>
+              <w:pStyle w:val="Paragrafoelenco"/>
+              <w:numPr>
+                <w:ilvl w:val="1"/>
+                <w:numId w:val="2"/>
+              </w:numPr>
+              <w:rPr>
+                <w:sz w:val="28"/>
+                <w:szCs w:val="28"/>
+              </w:rPr>
+            </w:pPr>
+            <w:r>
+              <w:rPr>
+                <w:sz w:val="28"/>
+                <w:szCs w:val="28"/>
+              </w:rPr>
+              <w:t xml:space="preserve">Il sistema risponde con una </w:t>
+            </w:r>
+            <w:r>
+              <w:rPr>
+                <w:sz w:val="28"/>
+                <w:szCs w:val="28"/>
+              </w:rPr>
+              <w:t xml:space="preserve">pagina contenente un </w:t>
+            </w:r>
+            <w:proofErr w:type="spellStart"/>
+            <w:r>
+              <w:rPr>
+                <w:sz w:val="28"/>
+                <w:szCs w:val="28"/>
+              </w:rPr>
+              <w:t>form</w:t>
+            </w:r>
+            <w:proofErr w:type="spellEnd"/>
+            <w:r>
+              <w:rPr>
+                <w:sz w:val="28"/>
+                <w:szCs w:val="28"/>
+              </w:rPr>
+              <w:t xml:space="preserve"> dove inserire il nome della lezione ed un pulsante “sfoglia” per scegliere il file della lezione</w:t>
+            </w:r>
+          </w:p>
+          <w:p>
+            <w:pPr>
+              <w:pStyle w:val="Paragrafoelenco"/>
+              <w:numPr>
+                <w:ilvl w:val="0"/>
+                <w:numId w:val="2"/>
+              </w:numPr>
+              <w:rPr>
+                <w:sz w:val="28"/>
+                <w:szCs w:val="28"/>
+              </w:rPr>
+            </w:pPr>
+            <w:r>
+              <w:rPr>
+                <w:i/>
+                <w:sz w:val="28"/>
+                <w:szCs w:val="28"/>
+              </w:rPr>
+              <w:t xml:space="preserve">Docente affiliato </w:t>
+            </w:r>
+            <w:r>
+              <w:rPr>
+                <w:sz w:val="28"/>
+                <w:szCs w:val="28"/>
+              </w:rPr>
+              <w:t>preme sul pulsante sfoglia</w:t>
+            </w:r>
+          </w:p>
+          <w:p>
+            <w:pPr>
+              <w:pStyle w:val="Paragrafoelenco"/>
+              <w:numPr>
+                <w:ilvl w:val="1"/>
+                <w:numId w:val="2"/>
+              </w:numPr>
+              <w:rPr>
+                <w:sz w:val="28"/>
+                <w:szCs w:val="28"/>
+              </w:rPr>
+            </w:pPr>
+            <w:r>
+              <w:rPr>
+                <w:sz w:val="28"/>
+                <w:szCs w:val="28"/>
+              </w:rPr>
+              <w:t>Il sistema risponde con una finestra sul file system per scegliere il file</w:t>
+            </w:r>
+          </w:p>
+          <w:p>
+            <w:pPr>
+              <w:pStyle w:val="Paragrafoelenco"/>
+              <w:numPr>
+                <w:ilvl w:val="0"/>
+                <w:numId w:val="2"/>
+              </w:numPr>
+              <w:rPr>
+                <w:sz w:val="28"/>
+                <w:szCs w:val="28"/>
+              </w:rPr>
+            </w:pPr>
+            <w:r>
+              <w:rPr>
+                <w:i/>
+                <w:sz w:val="28"/>
+                <w:szCs w:val="28"/>
+              </w:rPr>
+              <w:t>Docente affiliato</w:t>
+            </w:r>
+            <w:r>
+              <w:rPr>
+                <w:sz w:val="28"/>
+                <w:szCs w:val="28"/>
+              </w:rPr>
+              <w:t xml:space="preserve"> sceglie il video e conferma la selezione</w:t>
+            </w:r>
+          </w:p>
+          <w:p>
+            <w:pPr>
+              <w:pStyle w:val="Paragrafoelenco"/>
+              <w:numPr>
+                <w:ilvl w:val="1"/>
+                <w:numId w:val="2"/>
+              </w:numPr>
+              <w:rPr>
+                <w:sz w:val="28"/>
+                <w:szCs w:val="28"/>
+              </w:rPr>
+            </w:pPr>
+            <w:r>
+              <w:rPr>
+                <w:sz w:val="28"/>
+                <w:szCs w:val="28"/>
+              </w:rPr>
+              <w:t>Il sistema chiude la finestra</w:t>
+            </w:r>
+          </w:p>
+          <w:p>
+            <w:pPr>
+              <w:pStyle w:val="Paragrafoelenco"/>
+              <w:numPr>
+                <w:ilvl w:val="0"/>
+                <w:numId w:val="2"/>
+              </w:numPr>
+              <w:rPr>
+                <w:sz w:val="28"/>
+                <w:szCs w:val="28"/>
+              </w:rPr>
+            </w:pPr>
+            <w:r>
+              <w:rPr>
+                <w:i/>
+                <w:sz w:val="28"/>
+                <w:szCs w:val="28"/>
+              </w:rPr>
+              <w:t>Docente affiliato</w:t>
+            </w:r>
+            <w:r>
+              <w:rPr>
+                <w:i/>
+                <w:sz w:val="28"/>
+                <w:szCs w:val="28"/>
+              </w:rPr>
+              <w:t xml:space="preserve"> </w:t>
+            </w:r>
+            <w:r>
+              <w:rPr>
+                <w:sz w:val="28"/>
+                <w:szCs w:val="28"/>
+              </w:rPr>
+              <w:t xml:space="preserve">inserisce nel </w:t>
+            </w:r>
+            <w:proofErr w:type="spellStart"/>
+            <w:r>
+              <w:rPr>
+                <w:sz w:val="28"/>
+                <w:szCs w:val="28"/>
+              </w:rPr>
+              <w:t>form</w:t>
+            </w:r>
+            <w:proofErr w:type="spellEnd"/>
+            <w:r>
+              <w:rPr>
+                <w:sz w:val="28"/>
+                <w:szCs w:val="28"/>
+              </w:rPr>
+              <w:t xml:space="preserve"> testuale il nome della lezione, clicca quindi “conferma”</w:t>
+            </w:r>
+          </w:p>
+          <w:p>
+            <w:pPr>
+              <w:pStyle w:val="Paragrafoelenco"/>
+              <w:numPr>
+                <w:ilvl w:val="1"/>
+                <w:numId w:val="2"/>
+              </w:numPr>
+              <w:rPr>
+                <w:sz w:val="28"/>
+                <w:szCs w:val="28"/>
+              </w:rPr>
+            </w:pPr>
+            <w:r>
+              <w:rPr>
+                <w:i/>
+                <w:sz w:val="28"/>
+                <w:szCs w:val="28"/>
+              </w:rPr>
+              <w:t xml:space="preserve">Il sistema </w:t>
+            </w:r>
+            <w:r>
+              <w:rPr>
+                <w:sz w:val="28"/>
+                <w:szCs w:val="28"/>
+              </w:rPr>
+              <w:t xml:space="preserve">con un messaggio a schermo che avvisa il docente del caricamento della lezione e che sarà resa disponibile appena il </w:t>
+            </w:r>
+            <w:r>
+              <w:rPr>
+                <w:i/>
+                <w:sz w:val="28"/>
+                <w:szCs w:val="28"/>
+              </w:rPr>
+              <w:t xml:space="preserve">Docente </w:t>
+            </w:r>
+            <w:r>
+              <w:rPr>
+                <w:sz w:val="28"/>
+                <w:szCs w:val="28"/>
+              </w:rPr>
+              <w:t>l’avr</w:t>
+            </w:r>
+            <w:r>
+              <w:rPr>
+                <w:sz w:val="28"/>
+                <w:szCs w:val="28"/>
+              </w:rPr>
+              <w:t>à approvata</w:t>
+            </w:r>
+            <w:r>
+              <w:rPr>
+                <w:sz w:val="28"/>
+                <w:szCs w:val="28"/>
+              </w:rPr>
+              <w:t>, reindirizzandolo alla homepage del corso</w:t>
+            </w:r>
+          </w:p>
+          <w:p>
+            <w:pPr>
+              <w:pStyle w:val="Paragrafoelenco"/>
+              <w:numPr>
+                <w:ilvl w:val="0"/>
+                <w:numId w:val="2"/>
+              </w:numPr>
+              <w:rPr>
+                <w:sz w:val="28"/>
+                <w:szCs w:val="28"/>
+              </w:rPr>
+            </w:pPr>
+            <w:r>
+              <w:rPr>
+                <w:sz w:val="28"/>
+                <w:szCs w:val="28"/>
+              </w:rPr>
+              <w:t xml:space="preserve">Il </w:t>
+            </w:r>
+            <w:r>
+              <w:rPr>
+                <w:i/>
+                <w:sz w:val="28"/>
+                <w:szCs w:val="28"/>
+              </w:rPr>
+              <w:t>Docente affiliato</w:t>
+            </w:r>
+            <w:r>
+              <w:rPr>
+                <w:i/>
+                <w:sz w:val="28"/>
+                <w:szCs w:val="28"/>
+              </w:rPr>
+              <w:t xml:space="preserve"> </w:t>
+            </w:r>
+            <w:r>
+              <w:rPr>
+                <w:sz w:val="28"/>
+                <w:szCs w:val="28"/>
+              </w:rPr>
+              <w:t xml:space="preserve">si </w:t>
+            </w:r>
+            <w:r>
+              <w:rPr>
+                <w:sz w:val="28"/>
+                <w:szCs w:val="28"/>
+              </w:rPr>
+              <w:t>ritrova la homepage del corso dinanzi</w:t>
+            </w:r>
+          </w:p>
+        </w:tc>
+      </w:tr>
+      <w:tr>
+        <w:tc>
+          <w:tcPr>
+            <w:tcW w:w="1271" w:type="dxa"/>
+          </w:tcPr>
+          <w:p>
+            <w:pPr>
+              <w:rPr>
+                <w:b/>
+                <w:sz w:val="28"/>
+                <w:szCs w:val="28"/>
+              </w:rPr>
+            </w:pPr>
+            <w:r>
+              <w:rPr>
+                <w:b/>
+                <w:sz w:val="28"/>
+                <w:szCs w:val="28"/>
+              </w:rPr>
+              <w:t xml:space="preserve"> </w:t>
+            </w:r>
+            <w:r>
+              <w:rPr>
+                <w:b/>
+                <w:sz w:val="28"/>
+                <w:szCs w:val="28"/>
+              </w:rPr>
+              <w:t>Entry c</w:t>
+            </w:r>
+          </w:p>
+        </w:tc>
+        <w:tc>
+          <w:tcPr>
+            <w:tcW w:w="8357" w:type="dxa"/>
+          </w:tcPr>
+          <w:p>
+            <w:pPr>
+              <w:rPr>
+                <w:sz w:val="28"/>
+                <w:szCs w:val="28"/>
+              </w:rPr>
+            </w:pPr>
+            <w:r>
+              <w:rPr>
+                <w:sz w:val="28"/>
+                <w:szCs w:val="28"/>
+              </w:rPr>
+              <w:t xml:space="preserve">Il </w:t>
+            </w:r>
+            <w:r>
+              <w:rPr>
+                <w:i/>
+                <w:sz w:val="28"/>
+                <w:szCs w:val="28"/>
+              </w:rPr>
+              <w:t xml:space="preserve">Docente Affiliato </w:t>
+            </w:r>
+            <w:r>
+              <w:rPr>
+                <w:sz w:val="28"/>
+                <w:szCs w:val="28"/>
+              </w:rPr>
+              <w:t>deve essere loggato nel sistema</w:t>
+            </w:r>
+          </w:p>
+        </w:tc>
+      </w:tr>
+      <w:tr>
+        <w:trPr>
+          <w:trHeight w:val="400"/>
+        </w:trPr>
+        <w:tc>
+          <w:tcPr>
+            <w:tcW w:w="1271" w:type="dxa"/>
+          </w:tcPr>
+          <w:p>
+            <w:pPr>
+              <w:rPr>
+                <w:b/>
+                <w:sz w:val="28"/>
+                <w:szCs w:val="28"/>
+              </w:rPr>
+            </w:pPr>
+            <w:r>
+              <w:rPr>
+                <w:b/>
+                <w:sz w:val="28"/>
+                <w:szCs w:val="28"/>
+              </w:rPr>
+              <w:t>Exit c</w:t>
+            </w:r>
+          </w:p>
+        </w:tc>
+        <w:tc>
+          <w:tcPr>
+            <w:tcW w:w="8357" w:type="dxa"/>
+          </w:tcPr>
+          <w:p>
+            <w:pPr>
+              <w:rPr>
+                <w:sz w:val="28"/>
+                <w:szCs w:val="28"/>
+              </w:rPr>
+            </w:pPr>
+            <w:r>
+              <w:rPr>
+                <w:sz w:val="28"/>
+                <w:szCs w:val="28"/>
+              </w:rPr>
+              <w:t xml:space="preserve">Il </w:t>
+            </w:r>
+            <w:r>
+              <w:rPr>
+                <w:i/>
+                <w:sz w:val="28"/>
+                <w:szCs w:val="28"/>
+              </w:rPr>
+              <w:t>Docente</w:t>
+            </w:r>
+            <w:r>
+              <w:rPr>
+                <w:i/>
+                <w:sz w:val="28"/>
+                <w:szCs w:val="28"/>
+              </w:rPr>
+              <w:t xml:space="preserve"> Affiliato </w:t>
+            </w:r>
+            <w:r>
+              <w:rPr>
+                <w:sz w:val="28"/>
+                <w:szCs w:val="28"/>
+              </w:rPr>
+              <w:t>viene avvisato del caricamento della lezione</w:t>
+            </w:r>
+          </w:p>
+        </w:tc>
+      </w:tr>
+      <w:tr>
+        <w:tc>
+          <w:tcPr>
+            <w:tcW w:w="1271" w:type="dxa"/>
+          </w:tcPr>
+          <w:p>
+            <w:pPr>
+              <w:rPr>
+                <w:b/>
+                <w:sz w:val="28"/>
+                <w:szCs w:val="28"/>
+              </w:rPr>
+            </w:pPr>
+            <w:proofErr w:type="spellStart"/>
+            <w:r>
+              <w:rPr>
+                <w:b/>
+                <w:sz w:val="28"/>
+                <w:szCs w:val="28"/>
+              </w:rPr>
+              <w:t>Quality</w:t>
+            </w:r>
+            <w:proofErr w:type="spellEnd"/>
+            <w:r>
+              <w:rPr>
+                <w:b/>
+                <w:sz w:val="28"/>
+                <w:szCs w:val="28"/>
+              </w:rPr>
+              <w:t xml:space="preserve"> R</w:t>
+            </w:r>
+          </w:p>
+        </w:tc>
+        <w:tc>
+          <w:tcPr>
+            <w:tcW w:w="8357" w:type="dxa"/>
+          </w:tcPr>
+          <w:p>
+            <w:pPr>
+              <w:rPr>
+                <w:sz w:val="28"/>
+                <w:szCs w:val="28"/>
+              </w:rPr>
+            </w:pPr>
+            <w:r>
+              <w:rPr>
+                <w:sz w:val="28"/>
+                <w:szCs w:val="28"/>
+              </w:rPr>
+              <w:t>//</w:t>
+            </w:r>
+          </w:p>
+        </w:tc>
+      </w:tr>
+      <w:tr>
+        <w:tc>
+          <w:tcPr>
+            <w:tcW w:w="1271" w:type="dxa"/>
+          </w:tcPr>
+          <w:p>
+            <w:pPr>
+              <w:rPr>
+                <w:b/>
+                <w:sz w:val="28"/>
+                <w:szCs w:val="28"/>
+              </w:rPr>
+            </w:pPr>
+            <w:r>
+              <w:rPr>
+                <w:b/>
+                <w:sz w:val="28"/>
+                <w:szCs w:val="28"/>
+              </w:rPr>
+              <w:t>Eccezioni</w:t>
+            </w:r>
+          </w:p>
+        </w:tc>
+        <w:tc>
+          <w:tcPr>
+            <w:tcW w:w="8357" w:type="dxa"/>
+          </w:tcPr>
+          <w:p>
+            <w:pPr>
+              <w:pStyle w:val="Paragrafoelenco"/>
+              <w:numPr>
+                <w:ilvl w:val="0"/>
+                <w:numId w:val="3"/>
+              </w:numPr>
+              <w:rPr>
+                <w:i/>
+                <w:sz w:val="28"/>
+                <w:szCs w:val="28"/>
+              </w:rPr>
+            </w:pPr>
+            <w:r>
+              <w:rPr>
+                <w:sz w:val="28"/>
+                <w:szCs w:val="28"/>
+              </w:rPr>
+              <w:t xml:space="preserve">Al punto 5, se dopo aver confermata la selezione </w:t>
+            </w:r>
+            <w:r>
+              <w:rPr>
+                <w:i/>
+                <w:sz w:val="28"/>
+                <w:szCs w:val="28"/>
+              </w:rPr>
+              <w:t>Docente Affiliato</w:t>
+            </w:r>
+            <w:r>
+              <w:rPr>
+                <w:sz w:val="28"/>
+                <w:szCs w:val="28"/>
+              </w:rPr>
+              <w:t xml:space="preserve"> si accorge di aver caricato il file sbagliato, continua nel caso d’uso </w:t>
+            </w:r>
+            <w:r>
+              <w:rPr>
+                <w:i/>
+                <w:sz w:val="28"/>
+                <w:szCs w:val="28"/>
+              </w:rPr>
+              <w:t>“File non corretto”</w:t>
+            </w:r>
+          </w:p>
+          <w:p>
+            <w:pPr>
+              <w:pStyle w:val="Paragrafoelenco"/>
+              <w:numPr>
+                <w:ilvl w:val="0"/>
+                <w:numId w:val="3"/>
+              </w:numPr>
+              <w:rPr>
+                <w:i/>
+                <w:sz w:val="28"/>
+                <w:szCs w:val="28"/>
+              </w:rPr>
+            </w:pPr>
+            <w:r>
+              <w:rPr>
+                <w:sz w:val="28"/>
+                <w:szCs w:val="28"/>
+              </w:rPr>
+              <w:t>Al punto 5, se invece di premere “conferma” preme il tasto “annulla”, continua al caso d’uso “</w:t>
+            </w:r>
+            <w:proofErr w:type="spellStart"/>
+            <w:r>
+              <w:rPr>
+                <w:sz w:val="28"/>
+                <w:szCs w:val="28"/>
+              </w:rPr>
+              <w:t>InserimentoAnnullato</w:t>
+            </w:r>
+            <w:proofErr w:type="spellEnd"/>
+            <w:r>
+              <w:rPr>
+                <w:sz w:val="28"/>
+                <w:szCs w:val="28"/>
+              </w:rPr>
+              <w:t>”</w:t>
+            </w:r>
+          </w:p>
+        </w:tc>
+      </w:tr>
+    </w:tbl>
+    <w:p>
+      <w:pPr>
+        <w:jc w:val="center"/>
+        <w:rPr>
+          <w:b/>
+          <w:sz w:val="40"/>
+        </w:rPr>
+      </w:pPr>
+    </w:p>
+    <w:tbl>
+      <w:tblPr>
+        <w:tblStyle w:val="Grigliatabella"/>
+        <w:tblW w:w="0" w:type="auto"/>
+        <w:tblLook w:val="04A0" w:firstRow="1" w:lastRow="0" w:firstColumn="1" w:lastColumn="0" w:noHBand="0" w:noVBand="1"/>
+      </w:tblPr>
+      <w:tblGrid>
+        <w:gridCol w:w="1709"/>
+        <w:gridCol w:w="7919"/>
+      </w:tblGrid>
+      <w:tr>
+        <w:tc>
+          <w:tcPr>
+            <w:tcW w:w="1271" w:type="dxa"/>
+          </w:tcPr>
+          <w:p>
+            <w:pPr>
+              <w:rPr>
+                <w:b/>
+                <w:sz w:val="28"/>
+                <w:szCs w:val="28"/>
+              </w:rPr>
+            </w:pPr>
+            <w:r>
+              <w:rPr>
+                <w:b/>
+                <w:sz w:val="28"/>
+                <w:szCs w:val="28"/>
+              </w:rPr>
+              <w:t>Nome</w:t>
+            </w:r>
+          </w:p>
+        </w:tc>
+        <w:tc>
+          <w:tcPr>
+            <w:tcW w:w="8357" w:type="dxa"/>
+          </w:tcPr>
+          <w:p>
+            <w:pPr>
+              <w:rPr>
+                <w:sz w:val="28"/>
+                <w:szCs w:val="28"/>
+              </w:rPr>
+            </w:pPr>
+            <w:proofErr w:type="spellStart"/>
+            <w:r>
+              <w:rPr>
+                <w:sz w:val="28"/>
+                <w:szCs w:val="28"/>
+              </w:rPr>
+              <w:t>AnnullaInserimento</w:t>
+            </w:r>
+            <w:proofErr w:type="spellEnd"/>
+          </w:p>
+        </w:tc>
+      </w:tr>
+      <w:tr>
+        <w:tc>
+          <w:tcPr>
+            <w:tcW w:w="1271" w:type="dxa"/>
+          </w:tcPr>
+          <w:p>
+            <w:pPr>
+              <w:rPr>
+                <w:b/>
+                <w:sz w:val="28"/>
+                <w:szCs w:val="28"/>
+              </w:rPr>
+            </w:pPr>
+            <w:r>
+              <w:rPr>
+                <w:b/>
+                <w:sz w:val="28"/>
+                <w:szCs w:val="28"/>
+              </w:rPr>
+              <w:t>Partecipanti:</w:t>
+            </w:r>
+          </w:p>
+        </w:tc>
+        <w:tc>
+          <w:tcPr>
+            <w:tcW w:w="8357" w:type="dxa"/>
+          </w:tcPr>
+          <w:p>
+            <w:pPr>
+              <w:rPr>
+                <w:i/>
+                <w:sz w:val="28"/>
+                <w:szCs w:val="28"/>
+              </w:rPr>
+            </w:pPr>
+            <w:r>
+              <w:rPr>
+                <w:sz w:val="28"/>
+                <w:szCs w:val="28"/>
+              </w:rPr>
+              <w:t xml:space="preserve">Iniziata da </w:t>
+            </w:r>
+            <w:r>
+              <w:rPr>
+                <w:i/>
+                <w:sz w:val="28"/>
+                <w:szCs w:val="28"/>
+              </w:rPr>
+              <w:t>Docente Affiliato</w:t>
+            </w:r>
+          </w:p>
+        </w:tc>
+      </w:tr>
+      <w:tr>
+        <w:tc>
+          <w:tcPr>
+            <w:tcW w:w="1271" w:type="dxa"/>
+          </w:tcPr>
+          <w:p>
+            <w:pPr>
+              <w:rPr>
+                <w:b/>
+                <w:sz w:val="28"/>
+                <w:szCs w:val="28"/>
+              </w:rPr>
+            </w:pPr>
+            <w:r>
+              <w:rPr>
+                <w:b/>
+                <w:sz w:val="28"/>
+                <w:szCs w:val="28"/>
+              </w:rPr>
+              <w:t>Flusso di eventi:</w:t>
+            </w:r>
+          </w:p>
+        </w:tc>
+        <w:tc>
+          <w:tcPr>
+            <w:tcW w:w="8357" w:type="dxa"/>
+          </w:tcPr>
+          <w:p>
+            <w:pPr>
+              <w:pStyle w:val="Paragrafoelenco"/>
+              <w:numPr>
+                <w:ilvl w:val="0"/>
+                <w:numId w:val="4"/>
+              </w:numPr>
+              <w:rPr>
+                <w:sz w:val="28"/>
+                <w:szCs w:val="28"/>
+              </w:rPr>
+            </w:pPr>
+            <w:r>
+              <w:rPr>
+                <w:sz w:val="28"/>
+                <w:szCs w:val="28"/>
+              </w:rPr>
+              <w:t xml:space="preserve">Il sistema reindirizza il </w:t>
+            </w:r>
+            <w:r>
+              <w:rPr>
+                <w:i/>
+                <w:sz w:val="28"/>
+                <w:szCs w:val="28"/>
+              </w:rPr>
+              <w:t xml:space="preserve">Docente Affiliato </w:t>
+            </w:r>
+            <w:r>
+              <w:rPr>
+                <w:sz w:val="28"/>
+                <w:szCs w:val="28"/>
+              </w:rPr>
+              <w:t>sulla homepage del corso in cui stava inserendo la lezione</w:t>
+            </w:r>
+          </w:p>
+        </w:tc>
+      </w:tr>
+      <w:tr>
+        <w:tc>
+          <w:tcPr>
+            <w:tcW w:w="1271" w:type="dxa"/>
+          </w:tcPr>
+          <w:p>
+            <w:pPr>
+              <w:rPr>
+                <w:b/>
+                <w:sz w:val="28"/>
+                <w:szCs w:val="28"/>
+              </w:rPr>
+            </w:pPr>
+            <w:r>
+              <w:rPr>
+                <w:b/>
+                <w:sz w:val="28"/>
+                <w:szCs w:val="28"/>
+              </w:rPr>
+              <w:t xml:space="preserve"> </w:t>
+            </w:r>
+            <w:r>
+              <w:rPr>
+                <w:b/>
+                <w:sz w:val="28"/>
+                <w:szCs w:val="28"/>
+              </w:rPr>
+              <w:t>Entry c</w:t>
+            </w:r>
+          </w:p>
+        </w:tc>
+        <w:tc>
+          <w:tcPr>
+            <w:tcW w:w="8357" w:type="dxa"/>
+          </w:tcPr>
+          <w:p>
+            <w:pPr>
+              <w:rPr>
+                <w:sz w:val="28"/>
+                <w:szCs w:val="28"/>
+              </w:rPr>
+            </w:pPr>
+            <w:r>
+              <w:rPr>
+                <w:sz w:val="28"/>
+                <w:szCs w:val="28"/>
+              </w:rPr>
+              <w:t xml:space="preserve">Il </w:t>
+            </w:r>
+            <w:r>
+              <w:rPr>
+                <w:i/>
+                <w:sz w:val="28"/>
+                <w:szCs w:val="28"/>
+              </w:rPr>
+              <w:t>Docente Affiliato</w:t>
+            </w:r>
+            <w:r>
+              <w:rPr>
+                <w:i/>
+                <w:sz w:val="28"/>
+                <w:szCs w:val="28"/>
+              </w:rPr>
+              <w:t xml:space="preserve">, </w:t>
+            </w:r>
+            <w:r>
+              <w:rPr>
+                <w:sz w:val="28"/>
+                <w:szCs w:val="28"/>
+              </w:rPr>
+              <w:t>caso d’uso “</w:t>
+            </w:r>
+            <w:r>
+              <w:rPr>
+                <w:i/>
+                <w:sz w:val="28"/>
+                <w:szCs w:val="28"/>
+              </w:rPr>
+              <w:t xml:space="preserve">Inserimento lezione”, </w:t>
+            </w:r>
+            <w:r>
+              <w:rPr>
+                <w:sz w:val="28"/>
+                <w:szCs w:val="28"/>
+              </w:rPr>
+              <w:t>al punto 5 preme “annulla”</w:t>
+            </w:r>
+          </w:p>
+        </w:tc>
+      </w:tr>
+      <w:tr>
+        <w:trPr>
+          <w:trHeight w:val="400"/>
+        </w:trPr>
+        <w:tc>
+          <w:tcPr>
+            <w:tcW w:w="1271" w:type="dxa"/>
+          </w:tcPr>
+          <w:p>
+            <w:pPr>
+              <w:rPr>
+                <w:b/>
+                <w:sz w:val="28"/>
+                <w:szCs w:val="28"/>
+              </w:rPr>
+            </w:pPr>
+            <w:r>
+              <w:rPr>
+                <w:b/>
+                <w:sz w:val="28"/>
+                <w:szCs w:val="28"/>
+              </w:rPr>
+              <w:t>Exit c</w:t>
+            </w:r>
+          </w:p>
+        </w:tc>
+        <w:tc>
+          <w:tcPr>
+            <w:tcW w:w="8357" w:type="dxa"/>
+          </w:tcPr>
+          <w:p>
+            <w:pPr>
+              <w:rPr>
+                <w:sz w:val="28"/>
+                <w:szCs w:val="28"/>
+              </w:rPr>
+            </w:pPr>
+            <w:r>
+              <w:rPr>
+                <w:sz w:val="28"/>
+                <w:szCs w:val="28"/>
+              </w:rPr>
+              <w:t xml:space="preserve">Il sistema reindirizza il </w:t>
+            </w:r>
+            <w:r>
+              <w:rPr>
+                <w:i/>
+                <w:sz w:val="28"/>
+                <w:szCs w:val="28"/>
+              </w:rPr>
+              <w:t>Docente affiliato</w:t>
+            </w:r>
+            <w:r>
+              <w:rPr>
+                <w:sz w:val="28"/>
+                <w:szCs w:val="28"/>
+              </w:rPr>
+              <w:t xml:space="preserve"> fuori dalla pagina di </w:t>
+            </w:r>
+            <w:proofErr w:type="spellStart"/>
+            <w:r>
+              <w:rPr>
+                <w:sz w:val="28"/>
+                <w:szCs w:val="28"/>
+              </w:rPr>
+              <w:t>InserimentoLezioni</w:t>
+            </w:r>
+            <w:proofErr w:type="spellEnd"/>
+          </w:p>
+        </w:tc>
+      </w:tr>
+      <w:tr>
+        <w:tc>
+          <w:tcPr>
+            <w:tcW w:w="1271" w:type="dxa"/>
+          </w:tcPr>
+          <w:p>
+            <w:pPr>
+              <w:rPr>
+                <w:b/>
+                <w:sz w:val="28"/>
+                <w:szCs w:val="28"/>
+              </w:rPr>
+            </w:pPr>
+            <w:proofErr w:type="spellStart"/>
+            <w:r>
+              <w:rPr>
+                <w:b/>
+                <w:sz w:val="28"/>
+                <w:szCs w:val="28"/>
+              </w:rPr>
+              <w:lastRenderedPageBreak/>
+              <w:t>Quality</w:t>
+            </w:r>
+            <w:proofErr w:type="spellEnd"/>
+            <w:r>
+              <w:rPr>
+                <w:b/>
+                <w:sz w:val="28"/>
+                <w:szCs w:val="28"/>
+              </w:rPr>
+              <w:t xml:space="preserve"> R</w:t>
+            </w:r>
+          </w:p>
+        </w:tc>
+        <w:tc>
+          <w:tcPr>
+            <w:tcW w:w="8357" w:type="dxa"/>
+          </w:tcPr>
+          <w:p>
+            <w:pPr>
+              <w:rPr>
+                <w:sz w:val="28"/>
+                <w:szCs w:val="28"/>
+              </w:rPr>
+            </w:pPr>
+            <w:r>
+              <w:rPr>
+                <w:sz w:val="28"/>
+                <w:szCs w:val="28"/>
+              </w:rPr>
+              <w:t>//</w:t>
+            </w:r>
+          </w:p>
+        </w:tc>
+      </w:tr>
+      <w:tr>
+        <w:tc>
+          <w:tcPr>
+            <w:tcW w:w="1271" w:type="dxa"/>
+          </w:tcPr>
+          <w:p>
+            <w:pPr>
+              <w:rPr>
+                <w:b/>
+                <w:sz w:val="28"/>
+                <w:szCs w:val="28"/>
+              </w:rPr>
+            </w:pPr>
+            <w:r>
+              <w:rPr>
+                <w:b/>
+                <w:sz w:val="28"/>
+                <w:szCs w:val="28"/>
+              </w:rPr>
+              <w:t>Eccezioni</w:t>
+            </w:r>
+          </w:p>
+        </w:tc>
+        <w:tc>
+          <w:tcPr>
+            <w:tcW w:w="8357" w:type="dxa"/>
+          </w:tcPr>
+          <w:p>
+            <w:pPr>
+              <w:rPr>
+                <w:sz w:val="28"/>
+                <w:szCs w:val="28"/>
+              </w:rPr>
+            </w:pPr>
+            <w:r>
+              <w:rPr>
+                <w:sz w:val="28"/>
+                <w:szCs w:val="28"/>
+              </w:rPr>
+              <w:t>//</w:t>
+            </w:r>
+          </w:p>
+        </w:tc>
+      </w:tr>
+    </w:tbl>
+    <w:p>
+      <w:pPr>
+        <w:jc w:val="center"/>
+        <w:rPr>
+          <w:b/>
+          <w:sz w:val="40"/>
+        </w:rPr>
+      </w:pPr>
+    </w:p>
+    <w:tbl>
+      <w:tblPr>
+        <w:tblStyle w:val="Grigliatabella"/>
+        <w:tblW w:w="0" w:type="auto"/>
+        <w:tblLook w:val="04A0" w:firstRow="1" w:lastRow="0" w:firstColumn="1" w:lastColumn="0" w:noHBand="0" w:noVBand="1"/>
+      </w:tblPr>
+      <w:tblGrid>
+        <w:gridCol w:w="1709"/>
+        <w:gridCol w:w="7919"/>
+      </w:tblGrid>
+      <w:tr>
+        <w:tc>
+          <w:tcPr>
+            <w:tcW w:w="1271" w:type="dxa"/>
+          </w:tcPr>
+          <w:p>
+            <w:pPr>
+              <w:rPr>
+                <w:b/>
+                <w:sz w:val="28"/>
+                <w:szCs w:val="28"/>
+              </w:rPr>
+            </w:pPr>
+            <w:r>
+              <w:rPr>
+                <w:b/>
+                <w:sz w:val="28"/>
+                <w:szCs w:val="28"/>
+              </w:rPr>
+              <w:t>Nome</w:t>
+            </w:r>
+          </w:p>
+        </w:tc>
+        <w:tc>
+          <w:tcPr>
+            <w:tcW w:w="8357" w:type="dxa"/>
+          </w:tcPr>
+          <w:p>
+            <w:pPr>
+              <w:rPr>
+                <w:sz w:val="28"/>
+                <w:szCs w:val="28"/>
+              </w:rPr>
+            </w:pPr>
+            <w:proofErr w:type="spellStart"/>
+            <w:r>
+              <w:rPr>
+                <w:sz w:val="28"/>
+                <w:szCs w:val="28"/>
+              </w:rPr>
+              <w:t>FileNonCorretto</w:t>
+            </w:r>
+            <w:proofErr w:type="spellEnd"/>
+          </w:p>
+        </w:tc>
+      </w:tr>
+      <w:tr>
+        <w:tc>
+          <w:tcPr>
+            <w:tcW w:w="1271" w:type="dxa"/>
+          </w:tcPr>
+          <w:p>
+            <w:pPr>
+              <w:rPr>
+                <w:b/>
+                <w:sz w:val="28"/>
+                <w:szCs w:val="28"/>
+              </w:rPr>
+            </w:pPr>
+            <w:r>
+              <w:rPr>
+                <w:b/>
+                <w:sz w:val="28"/>
+                <w:szCs w:val="28"/>
+              </w:rPr>
+              <w:t>Partecipanti:</w:t>
+            </w:r>
+          </w:p>
+        </w:tc>
+        <w:tc>
+          <w:tcPr>
+            <w:tcW w:w="8357" w:type="dxa"/>
+          </w:tcPr>
+          <w:p>
+            <w:pPr>
+              <w:rPr>
+                <w:i/>
+                <w:sz w:val="28"/>
+                <w:szCs w:val="28"/>
+              </w:rPr>
+            </w:pPr>
+            <w:r>
+              <w:rPr>
+                <w:sz w:val="28"/>
+                <w:szCs w:val="28"/>
+              </w:rPr>
+              <w:t xml:space="preserve">Iniziata da </w:t>
+            </w:r>
+            <w:r>
+              <w:rPr>
+                <w:i/>
+                <w:sz w:val="28"/>
+                <w:szCs w:val="28"/>
+              </w:rPr>
+              <w:t>Docente Affiliato</w:t>
+            </w:r>
+          </w:p>
+        </w:tc>
+      </w:tr>
+      <w:tr>
+        <w:tc>
+          <w:tcPr>
+            <w:tcW w:w="1271" w:type="dxa"/>
+          </w:tcPr>
+          <w:p>
+            <w:pPr>
+              <w:rPr>
+                <w:b/>
+                <w:sz w:val="28"/>
+                <w:szCs w:val="28"/>
+              </w:rPr>
+            </w:pPr>
+            <w:r>
+              <w:rPr>
+                <w:b/>
+                <w:sz w:val="28"/>
+                <w:szCs w:val="28"/>
+              </w:rPr>
+              <w:t>Flusso di eventi:</w:t>
+            </w:r>
+          </w:p>
+        </w:tc>
+        <w:tc>
+          <w:tcPr>
+            <w:tcW w:w="8357" w:type="dxa"/>
+          </w:tcPr>
+          <w:p>
+            <w:pPr>
+              <w:pStyle w:val="Paragrafoelenco"/>
+              <w:numPr>
+                <w:ilvl w:val="0"/>
+                <w:numId w:val="5"/>
+              </w:numPr>
+              <w:rPr>
+                <w:sz w:val="28"/>
+                <w:szCs w:val="28"/>
+              </w:rPr>
+            </w:pPr>
+            <w:r>
+              <w:rPr>
+                <w:i/>
+                <w:sz w:val="28"/>
+                <w:szCs w:val="28"/>
+              </w:rPr>
+              <w:t>Docente Affiliato</w:t>
+            </w:r>
+            <w:r>
+              <w:rPr>
+                <w:sz w:val="28"/>
+                <w:szCs w:val="28"/>
+              </w:rPr>
+              <w:t xml:space="preserve"> clicca sul suo nome utente nell’header</w:t>
+            </w:r>
+          </w:p>
+          <w:p>
+            <w:pPr>
+              <w:pStyle w:val="Paragrafoelenco"/>
+              <w:numPr>
+                <w:ilvl w:val="1"/>
+                <w:numId w:val="5"/>
+              </w:numPr>
+              <w:rPr>
+                <w:sz w:val="28"/>
+                <w:szCs w:val="28"/>
+              </w:rPr>
+            </w:pPr>
+            <w:r>
+              <w:rPr>
+                <w:sz w:val="28"/>
+                <w:szCs w:val="28"/>
+              </w:rPr>
+              <w:t xml:space="preserve"> Il sistema reindirizza </w:t>
+            </w:r>
+            <w:r>
+              <w:rPr>
+                <w:i/>
+                <w:sz w:val="28"/>
+                <w:szCs w:val="28"/>
+              </w:rPr>
+              <w:t xml:space="preserve">Docente Affiliato </w:t>
+            </w:r>
+            <w:r>
+              <w:rPr>
+                <w:sz w:val="28"/>
+                <w:szCs w:val="28"/>
+              </w:rPr>
+              <w:t>alla sua homepage</w:t>
+            </w:r>
+          </w:p>
+          <w:p>
+            <w:pPr>
+              <w:pStyle w:val="Paragrafoelenco"/>
+              <w:numPr>
+                <w:ilvl w:val="0"/>
+                <w:numId w:val="5"/>
+              </w:numPr>
+              <w:rPr>
+                <w:sz w:val="28"/>
+                <w:szCs w:val="28"/>
+              </w:rPr>
+            </w:pPr>
+            <w:r>
+              <w:rPr>
+                <w:i/>
+                <w:sz w:val="28"/>
+                <w:szCs w:val="28"/>
+              </w:rPr>
+              <w:t xml:space="preserve">Docente Affiliato </w:t>
+            </w:r>
+            <w:r>
+              <w:rPr>
+                <w:sz w:val="28"/>
+                <w:szCs w:val="28"/>
+              </w:rPr>
+              <w:t>clicca sul collegamento alla pagina “lezioni in attesa di approvazione”</w:t>
+            </w:r>
+          </w:p>
+          <w:p>
+            <w:pPr>
+              <w:pStyle w:val="Paragrafoelenco"/>
+              <w:numPr>
+                <w:ilvl w:val="1"/>
+                <w:numId w:val="5"/>
+              </w:numPr>
+              <w:rPr>
+                <w:sz w:val="28"/>
+                <w:szCs w:val="28"/>
+              </w:rPr>
+            </w:pPr>
+            <w:r>
+              <w:rPr>
+                <w:sz w:val="28"/>
+                <w:szCs w:val="28"/>
+              </w:rPr>
+              <w:t>Il sistema risponde con la pagina contenente un elenco di lezioni, ognuna con “nome”, “nome corso”, “data pubblicazione” ed una “x” per l’eliminazione</w:t>
+            </w:r>
+          </w:p>
+          <w:p>
+            <w:pPr>
+              <w:pStyle w:val="Paragrafoelenco"/>
+              <w:numPr>
+                <w:ilvl w:val="0"/>
+                <w:numId w:val="5"/>
+              </w:numPr>
+              <w:rPr>
+                <w:sz w:val="28"/>
+                <w:szCs w:val="28"/>
+              </w:rPr>
+            </w:pPr>
+            <w:r>
+              <w:rPr>
+                <w:i/>
+                <w:sz w:val="28"/>
+                <w:szCs w:val="28"/>
+              </w:rPr>
+              <w:t xml:space="preserve">Docente affiliato </w:t>
+            </w:r>
+            <w:r>
+              <w:rPr>
+                <w:sz w:val="28"/>
+                <w:szCs w:val="28"/>
+              </w:rPr>
+              <w:t>preme sulla “x” accanto alla lezione caricata per errore</w:t>
+            </w:r>
+          </w:p>
+          <w:p>
+            <w:pPr>
+              <w:pStyle w:val="Paragrafoelenco"/>
+              <w:numPr>
+                <w:ilvl w:val="1"/>
+                <w:numId w:val="5"/>
+              </w:numPr>
+              <w:rPr>
+                <w:sz w:val="28"/>
+                <w:szCs w:val="28"/>
+              </w:rPr>
+            </w:pPr>
+            <w:r>
+              <w:rPr>
+                <w:sz w:val="28"/>
+                <w:szCs w:val="28"/>
+              </w:rPr>
+              <w:t>Il sistema elimina dall’elenco la lezione selezionata</w:t>
+            </w:r>
+          </w:p>
+          <w:p>
+            <w:pPr>
+              <w:pStyle w:val="Paragrafoelenco"/>
+              <w:numPr>
+                <w:ilvl w:val="0"/>
+                <w:numId w:val="5"/>
+              </w:numPr>
+              <w:rPr>
+                <w:sz w:val="28"/>
+                <w:szCs w:val="28"/>
+              </w:rPr>
+            </w:pPr>
+            <w:r>
+              <w:rPr>
+                <w:sz w:val="28"/>
+                <w:szCs w:val="28"/>
+              </w:rPr>
+              <w:t xml:space="preserve">Il </w:t>
+            </w:r>
+            <w:r>
+              <w:rPr>
+                <w:i/>
+                <w:sz w:val="28"/>
+                <w:szCs w:val="28"/>
+              </w:rPr>
+              <w:t xml:space="preserve">Docente affiliato </w:t>
+            </w:r>
+            <w:r>
+              <w:rPr>
+                <w:sz w:val="28"/>
+                <w:szCs w:val="28"/>
+              </w:rPr>
+              <w:t>si ritrova davanti la pagina “lezioni in attesa di approvazione”</w:t>
+            </w:r>
+            <w:r>
+              <w:rPr>
+                <w:sz w:val="28"/>
+                <w:szCs w:val="28"/>
+              </w:rPr>
+              <w:t xml:space="preserve"> </w:t>
+            </w:r>
+            <w:r>
+              <w:rPr>
+                <w:i/>
+                <w:sz w:val="28"/>
+                <w:szCs w:val="28"/>
+              </w:rPr>
+              <w:t xml:space="preserve"> </w:t>
+            </w:r>
+          </w:p>
+        </w:tc>
+      </w:tr>
+      <w:tr>
+        <w:tc>
+          <w:tcPr>
+            <w:tcW w:w="1271" w:type="dxa"/>
+          </w:tcPr>
+          <w:p>
+            <w:pPr>
+              <w:rPr>
+                <w:b/>
+                <w:sz w:val="28"/>
+                <w:szCs w:val="28"/>
+              </w:rPr>
+            </w:pPr>
+            <w:r>
+              <w:rPr>
+                <w:b/>
+                <w:sz w:val="28"/>
+                <w:szCs w:val="28"/>
+              </w:rPr>
+              <w:t xml:space="preserve"> </w:t>
+            </w:r>
+            <w:r>
+              <w:rPr>
+                <w:b/>
+                <w:sz w:val="28"/>
+                <w:szCs w:val="28"/>
+              </w:rPr>
+              <w:t>Entry c</w:t>
+            </w:r>
+          </w:p>
+        </w:tc>
+        <w:tc>
+          <w:tcPr>
+            <w:tcW w:w="8357" w:type="dxa"/>
+          </w:tcPr>
+          <w:p>
+            <w:pPr>
+              <w:rPr>
+                <w:sz w:val="28"/>
+                <w:szCs w:val="28"/>
+              </w:rPr>
+            </w:pPr>
+            <w:r>
+              <w:rPr>
+                <w:sz w:val="28"/>
+                <w:szCs w:val="28"/>
+              </w:rPr>
+              <w:t xml:space="preserve">Il </w:t>
+            </w:r>
+            <w:r>
+              <w:rPr>
+                <w:i/>
+                <w:sz w:val="28"/>
+                <w:szCs w:val="28"/>
+              </w:rPr>
+              <w:t xml:space="preserve">Docente Affiliato, </w:t>
+            </w:r>
+            <w:r>
+              <w:rPr>
+                <w:sz w:val="28"/>
+                <w:szCs w:val="28"/>
+              </w:rPr>
+              <w:t>caso d’uso “</w:t>
+            </w:r>
+            <w:r>
+              <w:rPr>
+                <w:i/>
+                <w:sz w:val="28"/>
+                <w:szCs w:val="28"/>
+              </w:rPr>
+              <w:t xml:space="preserve">Inserimento lezione”, </w:t>
+            </w:r>
+            <w:r>
+              <w:rPr>
+                <w:sz w:val="28"/>
+                <w:szCs w:val="28"/>
+              </w:rPr>
+              <w:t xml:space="preserve">al punto </w:t>
+            </w:r>
+            <w:r>
+              <w:rPr>
+                <w:sz w:val="28"/>
+                <w:szCs w:val="28"/>
+              </w:rPr>
+              <w:t>6 si accorge di aver caricato il file sbagliato</w:t>
+            </w:r>
+          </w:p>
+        </w:tc>
+      </w:tr>
+      <w:tr>
+        <w:trPr>
+          <w:trHeight w:val="400"/>
+        </w:trPr>
+        <w:tc>
+          <w:tcPr>
+            <w:tcW w:w="1271" w:type="dxa"/>
+          </w:tcPr>
+          <w:p>
+            <w:pPr>
+              <w:rPr>
+                <w:b/>
+                <w:sz w:val="28"/>
+                <w:szCs w:val="28"/>
+              </w:rPr>
+            </w:pPr>
+            <w:r>
+              <w:rPr>
+                <w:b/>
+                <w:sz w:val="28"/>
+                <w:szCs w:val="28"/>
+              </w:rPr>
+              <w:t>Exit c</w:t>
+            </w:r>
+          </w:p>
+        </w:tc>
+        <w:tc>
+          <w:tcPr>
+            <w:tcW w:w="8357" w:type="dxa"/>
+          </w:tcPr>
+          <w:p>
+            <w:pPr>
+              <w:rPr>
+                <w:sz w:val="28"/>
+                <w:szCs w:val="28"/>
+              </w:rPr>
+            </w:pPr>
+            <w:r>
+              <w:rPr>
+                <w:sz w:val="28"/>
+                <w:szCs w:val="28"/>
+              </w:rPr>
+              <w:t xml:space="preserve">Il sistema elimina la lezione di </w:t>
+            </w:r>
+            <w:r>
+              <w:rPr>
+                <w:i/>
+                <w:sz w:val="28"/>
+                <w:szCs w:val="28"/>
+              </w:rPr>
+              <w:t>Docente affiliato</w:t>
+            </w:r>
+            <w:r>
+              <w:rPr>
+                <w:sz w:val="28"/>
+                <w:szCs w:val="28"/>
+              </w:rPr>
+              <w:t xml:space="preserve"> </w:t>
+            </w:r>
+            <w:r>
+              <w:rPr>
+                <w:sz w:val="28"/>
+                <w:szCs w:val="28"/>
+              </w:rPr>
+              <w:t>e la cancella dall’elenco delle lezioni in attesa di approvazione</w:t>
+            </w:r>
+          </w:p>
+        </w:tc>
+      </w:tr>
+      <w:tr>
+        <w:tc>
+          <w:tcPr>
+            <w:tcW w:w="1271" w:type="dxa"/>
+          </w:tcPr>
+          <w:p>
+            <w:pPr>
+              <w:rPr>
+                <w:b/>
+                <w:sz w:val="28"/>
+                <w:szCs w:val="28"/>
+              </w:rPr>
+            </w:pPr>
+            <w:proofErr w:type="spellStart"/>
+            <w:r>
+              <w:rPr>
+                <w:b/>
+                <w:sz w:val="28"/>
+                <w:szCs w:val="28"/>
+              </w:rPr>
+              <w:t>Quality</w:t>
+            </w:r>
+            <w:proofErr w:type="spellEnd"/>
+            <w:r>
+              <w:rPr>
+                <w:b/>
+                <w:sz w:val="28"/>
+                <w:szCs w:val="28"/>
+              </w:rPr>
+              <w:t xml:space="preserve"> R</w:t>
+            </w:r>
+          </w:p>
+        </w:tc>
+        <w:tc>
+          <w:tcPr>
+            <w:tcW w:w="8357" w:type="dxa"/>
+          </w:tcPr>
+          <w:p>
+            <w:pPr>
+              <w:rPr>
+                <w:sz w:val="28"/>
+                <w:szCs w:val="28"/>
+              </w:rPr>
+            </w:pPr>
+            <w:r>
+              <w:rPr>
+                <w:sz w:val="28"/>
+                <w:szCs w:val="28"/>
+              </w:rPr>
+              <w:t>//</w:t>
+            </w:r>
+          </w:p>
+        </w:tc>
+      </w:tr>
+      <w:tr>
+        <w:tc>
+          <w:tcPr>
+            <w:tcW w:w="1271" w:type="dxa"/>
+          </w:tcPr>
+          <w:p>
+            <w:pPr>
+              <w:rPr>
+                <w:b/>
+                <w:sz w:val="28"/>
+                <w:szCs w:val="28"/>
+              </w:rPr>
+            </w:pPr>
+            <w:r>
+              <w:rPr>
+                <w:b/>
+                <w:sz w:val="28"/>
+                <w:szCs w:val="28"/>
+              </w:rPr>
+              <w:t>Eccezioni</w:t>
+            </w:r>
+          </w:p>
+        </w:tc>
+        <w:tc>
+          <w:tcPr>
+            <w:tcW w:w="8357" w:type="dxa"/>
+          </w:tcPr>
+          <w:p>
+            <w:pPr>
+              <w:rPr>
+                <w:sz w:val="28"/>
+                <w:szCs w:val="28"/>
+              </w:rPr>
+            </w:pPr>
+            <w:r>
+              <w:rPr>
+                <w:sz w:val="28"/>
+                <w:szCs w:val="28"/>
+              </w:rPr>
+              <w:t>//</w:t>
+            </w:r>
+          </w:p>
+        </w:tc>
+      </w:tr>
+    </w:tbl>
+    <w:p>
+      <w:pPr>
+        <w:jc w:val="center"/>
+        <w:rPr>
+          <w:b/>
+          <w:sz w:val="40"/>
+        </w:rPr>
+      </w:pPr>
+    </w:p>
+    <w:p>
+      <w:pPr>
+        <w:jc w:val="center"/>
+        <w:rPr>
+          <w:b/>
           <w:sz w:val="40"/>
         </w:rPr>
       </w:pPr>
@@ -1174,6 +4002,205 @@
 <file path=word/numbering.xml><?xml version="1.0" encoding="utf-8"?>
 <w:numbering xmlns:wpc="http://schemas.microsoft.com/office/word/2010/wordprocessingCanvas" xmlns:cx="http://schemas.microsoft.com/office/drawing/2014/chartex" xmlns:cx1="http://schemas.microsoft.com/office/drawing/2015/9/8/chartex" xmlns:cx2="http://schemas.microsoft.com/office/drawing/2015/10/21/chartex" xmlns:cx3="http://schemas.microsoft.com/office/drawing/2016/5/9/chartex" xmlns:cx4="http://schemas.microsoft.com/office/drawing/2016/5/10/chartex" xmlns:cx5="http://schemas.microsoft.com/office/drawing/2016/5/11/chartex" xmlns:cx6="http://schemas.microsoft.com/office/drawing/2016/5/12/chartex" xmlns:cx7="http://schemas.microsoft.com/office/drawing/2016/5/13/chartex" xmlns:cx8="http://schemas.microsoft.com/office/drawing/2016/5/14/chartex" xmlns:mc="http://schemas.openxmlformats.org/markup-compatibility/2006" xmlns:aink="http://schemas.microsoft.com/office/drawing/2016/ink" xmlns:am3d="http://schemas.microsoft.com/office/drawing/2017/model3d" xmlns:o="urn:schemas-microsoft-com:office:office" xmlns:r="http://schemas.openxmlformats.org/officeDocument/2006/relationships" xmlns:m="http://schemas.openxmlformats.org/officeDocument/2006/math" xmlns:v="urn:schemas-microsoft-com:vml" xmlns:wp14="http://schemas.microsoft.com/office/word/2010/wordprocessingDrawing" xmlns:wp="http://schemas.openxmlformats.org/drawingml/2006/wordprocessingDrawing" xmlns:w10="urn:schemas-microsoft-com:office:word" xmlns:w="http://schemas.openxmlformats.org/wordprocessingml/2006/main" xmlns:w14="http://schemas.microsoft.com/office/word/2010/wordml" xmlns:w15="http://schemas.microsoft.com/office/word/2012/wordml" xmlns:w16cid="http://schemas.microsoft.com/office/word/2016/wordml/cid" xmlns:w16se="http://schemas.microsoft.com/office/word/2015/wordml/symex" xmlns:wpg="http://schemas.microsoft.com/office/word/2010/wordprocessingGroup" xmlns:wpi="http://schemas.microsoft.com/office/word/2010/wordprocessingInk" xmlns:wne="http://schemas.microsoft.com/office/word/2006/wordml" xmlns:wps="http://schemas.microsoft.com/office/word/2010/wordprocessingShape" mc:Ignorable="w14 w15 w16se w16cid wp14">
   <w:abstractNum w:abstractNumId="0" w15:restartNumberingAfterBreak="0">
+    <w:nsid w:val="003D4A5C"/>
+    <w:multiLevelType w:val="multilevel"/>
+    <w:tmpl w:val="0410001F"/>
+    <w:lvl w:ilvl="0">
+      <w:start w:val="1"/>
+      <w:numFmt w:val="decimal"/>
+      <w:lvlText w:val="%1."/>
+      <w:lvlJc w:val="left"/>
+      <w:pPr>
+        <w:ind w:left="360" w:hanging="360"/>
+      </w:pPr>
+    </w:lvl>
+    <w:lvl w:ilvl="1">
+      <w:start w:val="1"/>
+      <w:numFmt w:val="decimal"/>
+      <w:lvlText w:val="%1.%2."/>
+      <w:lvlJc w:val="left"/>
+      <w:pPr>
+        <w:ind w:left="792" w:hanging="432"/>
+      </w:pPr>
+    </w:lvl>
+    <w:lvl w:ilvl="2">
+      <w:start w:val="1"/>
+      <w:numFmt w:val="decimal"/>
+      <w:lvlText w:val="%1.%2.%3."/>
+      <w:lvlJc w:val="left"/>
+      <w:pPr>
+        <w:ind w:left="1224" w:hanging="504"/>
+      </w:pPr>
+    </w:lvl>
+    <w:lvl w:ilvl="3">
+      <w:start w:val="1"/>
+      <w:numFmt w:val="decimal"/>
+      <w:lvlText w:val="%1.%2.%3.%4."/>
+      <w:lvlJc w:val="left"/>
+      <w:pPr>
+        <w:ind w:left="1728" w:hanging="648"/>
+      </w:pPr>
+    </w:lvl>
+    <w:lvl w:ilvl="4">
+      <w:start w:val="1"/>
+      <w:numFmt w:val="decimal"/>
+      <w:lvlText w:val="%1.%2.%3.%4.%5."/>
+      <w:lvlJc w:val="left"/>
+      <w:pPr>
+        <w:ind w:left="2232" w:hanging="792"/>
+      </w:pPr>
+    </w:lvl>
+    <w:lvl w:ilvl="5">
+      <w:start w:val="1"/>
+      <w:numFmt w:val="decimal"/>
+      <w:lvlText w:val="%1.%2.%3.%4.%5.%6."/>
+      <w:lvlJc w:val="left"/>
+      <w:pPr>
+        <w:ind w:left="2736" w:hanging="936"/>
+      </w:pPr>
+    </w:lvl>
+    <w:lvl w:ilvl="6">
+      <w:start w:val="1"/>
+      <w:numFmt w:val="decimal"/>
+      <w:lvlText w:val="%1.%2.%3.%4.%5.%6.%7."/>
+      <w:lvlJc w:val="left"/>
+      <w:pPr>
+        <w:ind w:left="3240" w:hanging="1080"/>
+      </w:pPr>
+    </w:lvl>
+    <w:lvl w:ilvl="7">
+      <w:start w:val="1"/>
+      <w:numFmt w:val="decimal"/>
+      <w:lvlText w:val="%1.%2.%3.%4.%5.%6.%7.%8."/>
+      <w:lvlJc w:val="left"/>
+      <w:pPr>
+        <w:ind w:left="3744" w:hanging="1224"/>
+      </w:pPr>
+    </w:lvl>
+    <w:lvl w:ilvl="8">
+      <w:start w:val="1"/>
+      <w:numFmt w:val="decimal"/>
+      <w:lvlText w:val="%1.%2.%3.%4.%5.%6.%7.%8.%9."/>
+      <w:lvlJc w:val="left"/>
+      <w:pPr>
+        <w:ind w:left="4320" w:hanging="1440"/>
+      </w:pPr>
+    </w:lvl>
+  </w:abstractNum>
+  <w:abstractNum w:abstractNumId="1" w15:restartNumberingAfterBreak="0">
+    <w:nsid w:val="40CE533D"/>
+    <w:multiLevelType w:val="hybridMultilevel"/>
+    <w:tmpl w:val="0E3A1D9E"/>
+    <w:lvl w:ilvl="0" w:tplc="0410000B">
+      <w:start w:val="1"/>
+      <w:numFmt w:val="bullet"/>
+      <w:lvlText w:val=""/>
+      <w:lvlJc w:val="left"/>
+      <w:pPr>
+        <w:ind w:left="720" w:hanging="360"/>
+      </w:pPr>
+      <w:rPr>
+        <w:rFonts w:ascii="Wingdings" w:hAnsi="Wingdings" w:hint="default"/>
+      </w:rPr>
+    </w:lvl>
+    <w:lvl w:ilvl="1" w:tplc="04100003" w:tentative="1">
+      <w:start w:val="1"/>
+      <w:numFmt w:val="bullet"/>
+      <w:lvlText w:val="o"/>
+      <w:lvlJc w:val="left"/>
+      <w:pPr>
+        <w:ind w:left="1440" w:hanging="360"/>
+      </w:pPr>
+      <w:rPr>
+        <w:rFonts w:ascii="Courier New" w:hAnsi="Courier New" w:cs="Courier New" w:hint="default"/>
+      </w:rPr>
+    </w:lvl>
+    <w:lvl w:ilvl="2" w:tplc="04100005" w:tentative="1">
+      <w:start w:val="1"/>
+      <w:numFmt w:val="bullet"/>
+      <w:lvlText w:val=""/>
+      <w:lvlJc w:val="left"/>
+      <w:pPr>
+        <w:ind w:left="2160" w:hanging="360"/>
+      </w:pPr>
+      <w:rPr>
+        <w:rFonts w:ascii="Wingdings" w:hAnsi="Wingdings" w:hint="default"/>
+      </w:rPr>
+    </w:lvl>
+    <w:lvl w:ilvl="3" w:tplc="04100001" w:tentative="1">
+      <w:start w:val="1"/>
+      <w:numFmt w:val="bullet"/>
+      <w:lvlText w:val=""/>
+      <w:lvlJc w:val="left"/>
+      <w:pPr>
+        <w:ind w:left="2880" w:hanging="360"/>
+      </w:pPr>
+      <w:rPr>
+        <w:rFonts w:ascii="Symbol" w:hAnsi="Symbol" w:hint="default"/>
+      </w:rPr>
+    </w:lvl>
+    <w:lvl w:ilvl="4" w:tplc="04100003" w:tentative="1">
+      <w:start w:val="1"/>
+      <w:numFmt w:val="bullet"/>
+      <w:lvlText w:val="o"/>
+      <w:lvlJc w:val="left"/>
+      <w:pPr>
+        <w:ind w:left="3600" w:hanging="360"/>
+      </w:pPr>
+      <w:rPr>
+        <w:rFonts w:ascii="Courier New" w:hAnsi="Courier New" w:cs="Courier New" w:hint="default"/>
+      </w:rPr>
+    </w:lvl>
+    <w:lvl w:ilvl="5" w:tplc="04100005" w:tentative="1">
+      <w:start w:val="1"/>
+      <w:numFmt w:val="bullet"/>
+      <w:lvlText w:val=""/>
+      <w:lvlJc w:val="left"/>
+      <w:pPr>
+        <w:ind w:left="4320" w:hanging="360"/>
+      </w:pPr>
+      <w:rPr>
+        <w:rFonts w:ascii="Wingdings" w:hAnsi="Wingdings" w:hint="default"/>
+      </w:rPr>
+    </w:lvl>
+    <w:lvl w:ilvl="6" w:tplc="04100001" w:tentative="1">
+      <w:start w:val="1"/>
+      <w:numFmt w:val="bullet"/>
+      <w:lvlText w:val=""/>
+      <w:lvlJc w:val="left"/>
+      <w:pPr>
+        <w:ind w:left="5040" w:hanging="360"/>
+      </w:pPr>
+      <w:rPr>
+        <w:rFonts w:ascii="Symbol" w:hAnsi="Symbol" w:hint="default"/>
+      </w:rPr>
+    </w:lvl>
+    <w:lvl w:ilvl="7" w:tplc="04100003" w:tentative="1">
+      <w:start w:val="1"/>
+      <w:numFmt w:val="bullet"/>
+      <w:lvlText w:val="o"/>
+      <w:lvlJc w:val="left"/>
+      <w:pPr>
+        <w:ind w:left="5760" w:hanging="360"/>
+      </w:pPr>
+      <w:rPr>
+        <w:rFonts w:ascii="Courier New" w:hAnsi="Courier New" w:cs="Courier New" w:hint="default"/>
+      </w:rPr>
+    </w:lvl>
+    <w:lvl w:ilvl="8" w:tplc="04100005" w:tentative="1">
+      <w:start w:val="1"/>
+      <w:numFmt w:val="bullet"/>
+      <w:lvlText w:val=""/>
+      <w:lvlJc w:val="left"/>
+      <w:pPr>
+        <w:ind w:left="6480" w:hanging="360"/>
+      </w:pPr>
+      <w:rPr>
+        <w:rFonts w:ascii="Wingdings" w:hAnsi="Wingdings" w:hint="default"/>
+      </w:rPr>
+    </w:lvl>
+  </w:abstractNum>
+  <w:abstractNum w:abstractNumId="2" w15:restartNumberingAfterBreak="0">
     <w:nsid w:val="42724F9B"/>
     <w:multiLevelType w:val="multilevel"/>
     <w:tmpl w:val="0410001F"/>
@@ -1259,8 +4286,397 @@
       </w:pPr>
     </w:lvl>
   </w:abstractNum>
+  <w:abstractNum w:abstractNumId="3" w15:restartNumberingAfterBreak="0">
+    <w:nsid w:val="4C3679AB"/>
+    <w:multiLevelType w:val="multilevel"/>
+    <w:tmpl w:val="0410001F"/>
+    <w:lvl w:ilvl="0">
+      <w:start w:val="1"/>
+      <w:numFmt w:val="decimal"/>
+      <w:lvlText w:val="%1."/>
+      <w:lvlJc w:val="left"/>
+      <w:pPr>
+        <w:ind w:left="360" w:hanging="360"/>
+      </w:pPr>
+    </w:lvl>
+    <w:lvl w:ilvl="1">
+      <w:start w:val="1"/>
+      <w:numFmt w:val="decimal"/>
+      <w:lvlText w:val="%1.%2."/>
+      <w:lvlJc w:val="left"/>
+      <w:pPr>
+        <w:ind w:left="792" w:hanging="432"/>
+      </w:pPr>
+    </w:lvl>
+    <w:lvl w:ilvl="2">
+      <w:start w:val="1"/>
+      <w:numFmt w:val="decimal"/>
+      <w:lvlText w:val="%1.%2.%3."/>
+      <w:lvlJc w:val="left"/>
+      <w:pPr>
+        <w:ind w:left="1224" w:hanging="504"/>
+      </w:pPr>
+    </w:lvl>
+    <w:lvl w:ilvl="3">
+      <w:start w:val="1"/>
+      <w:numFmt w:val="decimal"/>
+      <w:lvlText w:val="%1.%2.%3.%4."/>
+      <w:lvlJc w:val="left"/>
+      <w:pPr>
+        <w:ind w:left="1728" w:hanging="648"/>
+      </w:pPr>
+    </w:lvl>
+    <w:lvl w:ilvl="4">
+      <w:start w:val="1"/>
+      <w:numFmt w:val="decimal"/>
+      <w:lvlText w:val="%1.%2.%3.%4.%5."/>
+      <w:lvlJc w:val="left"/>
+      <w:pPr>
+        <w:ind w:left="2232" w:hanging="792"/>
+      </w:pPr>
+    </w:lvl>
+    <w:lvl w:ilvl="5">
+      <w:start w:val="1"/>
+      <w:numFmt w:val="decimal"/>
+      <w:lvlText w:val="%1.%2.%3.%4.%5.%6."/>
+      <w:lvlJc w:val="left"/>
+      <w:pPr>
+        <w:ind w:left="2736" w:hanging="936"/>
+      </w:pPr>
+    </w:lvl>
+    <w:lvl w:ilvl="6">
+      <w:start w:val="1"/>
+      <w:numFmt w:val="decimal"/>
+      <w:lvlText w:val="%1.%2.%3.%4.%5.%6.%7."/>
+      <w:lvlJc w:val="left"/>
+      <w:pPr>
+        <w:ind w:left="3240" w:hanging="1080"/>
+      </w:pPr>
+    </w:lvl>
+    <w:lvl w:ilvl="7">
+      <w:start w:val="1"/>
+      <w:numFmt w:val="decimal"/>
+      <w:lvlText w:val="%1.%2.%3.%4.%5.%6.%7.%8."/>
+      <w:lvlJc w:val="left"/>
+      <w:pPr>
+        <w:ind w:left="3744" w:hanging="1224"/>
+      </w:pPr>
+    </w:lvl>
+    <w:lvl w:ilvl="8">
+      <w:start w:val="1"/>
+      <w:numFmt w:val="decimal"/>
+      <w:lvlText w:val="%1.%2.%3.%4.%5.%6.%7.%8.%9."/>
+      <w:lvlJc w:val="left"/>
+      <w:pPr>
+        <w:ind w:left="4320" w:hanging="1440"/>
+      </w:pPr>
+    </w:lvl>
+  </w:abstractNum>
+  <w:abstractNum w:abstractNumId="4" w15:restartNumberingAfterBreak="0">
+    <w:nsid w:val="4C791607"/>
+    <w:multiLevelType w:val="multilevel"/>
+    <w:tmpl w:val="0410001F"/>
+    <w:lvl w:ilvl="0">
+      <w:start w:val="1"/>
+      <w:numFmt w:val="decimal"/>
+      <w:lvlText w:val="%1."/>
+      <w:lvlJc w:val="left"/>
+      <w:pPr>
+        <w:ind w:left="1068" w:hanging="360"/>
+      </w:pPr>
+    </w:lvl>
+    <w:lvl w:ilvl="1">
+      <w:start w:val="1"/>
+      <w:numFmt w:val="decimal"/>
+      <w:lvlText w:val="%1.%2."/>
+      <w:lvlJc w:val="left"/>
+      <w:pPr>
+        <w:ind w:left="1500" w:hanging="432"/>
+      </w:pPr>
+    </w:lvl>
+    <w:lvl w:ilvl="2">
+      <w:start w:val="1"/>
+      <w:numFmt w:val="decimal"/>
+      <w:lvlText w:val="%1.%2.%3."/>
+      <w:lvlJc w:val="left"/>
+      <w:pPr>
+        <w:ind w:left="1932" w:hanging="504"/>
+      </w:pPr>
+    </w:lvl>
+    <w:lvl w:ilvl="3">
+      <w:start w:val="1"/>
+      <w:numFmt w:val="decimal"/>
+      <w:lvlText w:val="%1.%2.%3.%4."/>
+      <w:lvlJc w:val="left"/>
+      <w:pPr>
+        <w:ind w:left="2436" w:hanging="648"/>
+      </w:pPr>
+    </w:lvl>
+    <w:lvl w:ilvl="4">
+      <w:start w:val="1"/>
+      <w:numFmt w:val="decimal"/>
+      <w:lvlText w:val="%1.%2.%3.%4.%5."/>
+      <w:lvlJc w:val="left"/>
+      <w:pPr>
+        <w:ind w:left="2940" w:hanging="792"/>
+      </w:pPr>
+    </w:lvl>
+    <w:lvl w:ilvl="5">
+      <w:start w:val="1"/>
+      <w:numFmt w:val="decimal"/>
+      <w:lvlText w:val="%1.%2.%3.%4.%5.%6."/>
+      <w:lvlJc w:val="left"/>
+      <w:pPr>
+        <w:ind w:left="3444" w:hanging="936"/>
+      </w:pPr>
+    </w:lvl>
+    <w:lvl w:ilvl="6">
+      <w:start w:val="1"/>
+      <w:numFmt w:val="decimal"/>
+      <w:lvlText w:val="%1.%2.%3.%4.%5.%6.%7."/>
+      <w:lvlJc w:val="left"/>
+      <w:pPr>
+        <w:ind w:left="3948" w:hanging="1080"/>
+      </w:pPr>
+    </w:lvl>
+    <w:lvl w:ilvl="7">
+      <w:start w:val="1"/>
+      <w:numFmt w:val="decimal"/>
+      <w:lvlText w:val="%1.%2.%3.%4.%5.%6.%7.%8."/>
+      <w:lvlJc w:val="left"/>
+      <w:pPr>
+        <w:ind w:left="4452" w:hanging="1224"/>
+      </w:pPr>
+    </w:lvl>
+    <w:lvl w:ilvl="8">
+      <w:start w:val="1"/>
+      <w:numFmt w:val="decimal"/>
+      <w:lvlText w:val="%1.%2.%3.%4.%5.%6.%7.%8.%9."/>
+      <w:lvlJc w:val="left"/>
+      <w:pPr>
+        <w:ind w:left="5028" w:hanging="1440"/>
+      </w:pPr>
+    </w:lvl>
+  </w:abstractNum>
+  <w:abstractNum w:abstractNumId="5" w15:restartNumberingAfterBreak="0">
+    <w:nsid w:val="6C1A5E10"/>
+    <w:multiLevelType w:val="multilevel"/>
+    <w:tmpl w:val="0410001F"/>
+    <w:lvl w:ilvl="0">
+      <w:start w:val="1"/>
+      <w:numFmt w:val="decimal"/>
+      <w:lvlText w:val="%1."/>
+      <w:lvlJc w:val="left"/>
+      <w:pPr>
+        <w:ind w:left="360" w:hanging="360"/>
+      </w:pPr>
+    </w:lvl>
+    <w:lvl w:ilvl="1">
+      <w:start w:val="1"/>
+      <w:numFmt w:val="decimal"/>
+      <w:lvlText w:val="%1.%2."/>
+      <w:lvlJc w:val="left"/>
+      <w:pPr>
+        <w:ind w:left="792" w:hanging="432"/>
+      </w:pPr>
+    </w:lvl>
+    <w:lvl w:ilvl="2">
+      <w:start w:val="1"/>
+      <w:numFmt w:val="decimal"/>
+      <w:lvlText w:val="%1.%2.%3."/>
+      <w:lvlJc w:val="left"/>
+      <w:pPr>
+        <w:ind w:left="1224" w:hanging="504"/>
+      </w:pPr>
+    </w:lvl>
+    <w:lvl w:ilvl="3">
+      <w:start w:val="1"/>
+      <w:numFmt w:val="decimal"/>
+      <w:lvlText w:val="%1.%2.%3.%4."/>
+      <w:lvlJc w:val="left"/>
+      <w:pPr>
+        <w:ind w:left="1728" w:hanging="648"/>
+      </w:pPr>
+    </w:lvl>
+    <w:lvl w:ilvl="4">
+      <w:start w:val="1"/>
+      <w:numFmt w:val="decimal"/>
+      <w:lvlText w:val="%1.%2.%3.%4.%5."/>
+      <w:lvlJc w:val="left"/>
+      <w:pPr>
+        <w:ind w:left="2232" w:hanging="792"/>
+      </w:pPr>
+    </w:lvl>
+    <w:lvl w:ilvl="5">
+      <w:start w:val="1"/>
+      <w:numFmt w:val="decimal"/>
+      <w:lvlText w:val="%1.%2.%3.%4.%5.%6."/>
+      <w:lvlJc w:val="left"/>
+      <w:pPr>
+        <w:ind w:left="2736" w:hanging="936"/>
+      </w:pPr>
+    </w:lvl>
+    <w:lvl w:ilvl="6">
+      <w:start w:val="1"/>
+      <w:numFmt w:val="decimal"/>
+      <w:lvlText w:val="%1.%2.%3.%4.%5.%6.%7."/>
+      <w:lvlJc w:val="left"/>
+      <w:pPr>
+        <w:ind w:left="3240" w:hanging="1080"/>
+      </w:pPr>
+    </w:lvl>
+    <w:lvl w:ilvl="7">
+      <w:start w:val="1"/>
+      <w:numFmt w:val="decimal"/>
+      <w:lvlText w:val="%1.%2.%3.%4.%5.%6.%7.%8."/>
+      <w:lvlJc w:val="left"/>
+      <w:pPr>
+        <w:ind w:left="3744" w:hanging="1224"/>
+      </w:pPr>
+    </w:lvl>
+    <w:lvl w:ilvl="8">
+      <w:start w:val="1"/>
+      <w:numFmt w:val="decimal"/>
+      <w:lvlText w:val="%1.%2.%3.%4.%5.%6.%7.%8.%9."/>
+      <w:lvlJc w:val="left"/>
+      <w:pPr>
+        <w:ind w:left="4320" w:hanging="1440"/>
+      </w:pPr>
+    </w:lvl>
+  </w:abstractNum>
+  <w:abstractNum w:abstractNumId="6" w15:restartNumberingAfterBreak="0">
+    <w:nsid w:val="7599433A"/>
+    <w:multiLevelType w:val="hybridMultilevel"/>
+    <w:tmpl w:val="77823D46"/>
+    <w:lvl w:ilvl="0" w:tplc="0410000B">
+      <w:start w:val="1"/>
+      <w:numFmt w:val="bullet"/>
+      <w:lvlText w:val=""/>
+      <w:lvlJc w:val="left"/>
+      <w:pPr>
+        <w:ind w:left="720" w:hanging="360"/>
+      </w:pPr>
+      <w:rPr>
+        <w:rFonts w:ascii="Wingdings" w:hAnsi="Wingdings" w:hint="default"/>
+      </w:rPr>
+    </w:lvl>
+    <w:lvl w:ilvl="1" w:tplc="04100003" w:tentative="1">
+      <w:start w:val="1"/>
+      <w:numFmt w:val="bullet"/>
+      <w:lvlText w:val="o"/>
+      <w:lvlJc w:val="left"/>
+      <w:pPr>
+        <w:ind w:left="1440" w:hanging="360"/>
+      </w:pPr>
+      <w:rPr>
+        <w:rFonts w:ascii="Courier New" w:hAnsi="Courier New" w:cs="Courier New" w:hint="default"/>
+      </w:rPr>
+    </w:lvl>
+    <w:lvl w:ilvl="2" w:tplc="04100005" w:tentative="1">
+      <w:start w:val="1"/>
+      <w:numFmt w:val="bullet"/>
+      <w:lvlText w:val=""/>
+      <w:lvlJc w:val="left"/>
+      <w:pPr>
+        <w:ind w:left="2160" w:hanging="360"/>
+      </w:pPr>
+      <w:rPr>
+        <w:rFonts w:ascii="Wingdings" w:hAnsi="Wingdings" w:hint="default"/>
+      </w:rPr>
+    </w:lvl>
+    <w:lvl w:ilvl="3" w:tplc="04100001" w:tentative="1">
+      <w:start w:val="1"/>
+      <w:numFmt w:val="bullet"/>
+      <w:lvlText w:val=""/>
+      <w:lvlJc w:val="left"/>
+      <w:pPr>
+        <w:ind w:left="2880" w:hanging="360"/>
+      </w:pPr>
+      <w:rPr>
+        <w:rFonts w:ascii="Symbol" w:hAnsi="Symbol" w:hint="default"/>
+      </w:rPr>
+    </w:lvl>
+    <w:lvl w:ilvl="4" w:tplc="04100003" w:tentative="1">
+      <w:start w:val="1"/>
+      <w:numFmt w:val="bullet"/>
+      <w:lvlText w:val="o"/>
+      <w:lvlJc w:val="left"/>
+      <w:pPr>
+        <w:ind w:left="3600" w:hanging="360"/>
+      </w:pPr>
+      <w:rPr>
+        <w:rFonts w:ascii="Courier New" w:hAnsi="Courier New" w:cs="Courier New" w:hint="default"/>
+      </w:rPr>
+    </w:lvl>
+    <w:lvl w:ilvl="5" w:tplc="04100005" w:tentative="1">
+      <w:start w:val="1"/>
+      <w:numFmt w:val="bullet"/>
+      <w:lvlText w:val=""/>
+      <w:lvlJc w:val="left"/>
+      <w:pPr>
+        <w:ind w:left="4320" w:hanging="360"/>
+      </w:pPr>
+      <w:rPr>
+        <w:rFonts w:ascii="Wingdings" w:hAnsi="Wingdings" w:hint="default"/>
+      </w:rPr>
+    </w:lvl>
+    <w:lvl w:ilvl="6" w:tplc="04100001" w:tentative="1">
+      <w:start w:val="1"/>
+      <w:numFmt w:val="bullet"/>
+      <w:lvlText w:val=""/>
+      <w:lvlJc w:val="left"/>
+      <w:pPr>
+        <w:ind w:left="5040" w:hanging="360"/>
+      </w:pPr>
+      <w:rPr>
+        <w:rFonts w:ascii="Symbol" w:hAnsi="Symbol" w:hint="default"/>
+      </w:rPr>
+    </w:lvl>
+    <w:lvl w:ilvl="7" w:tplc="04100003" w:tentative="1">
+      <w:start w:val="1"/>
+      <w:numFmt w:val="bullet"/>
+      <w:lvlText w:val="o"/>
+      <w:lvlJc w:val="left"/>
+      <w:pPr>
+        <w:ind w:left="5760" w:hanging="360"/>
+      </w:pPr>
+      <w:rPr>
+        <w:rFonts w:ascii="Courier New" w:hAnsi="Courier New" w:cs="Courier New" w:hint="default"/>
+      </w:rPr>
+    </w:lvl>
+    <w:lvl w:ilvl="8" w:tplc="04100005" w:tentative="1">
+      <w:start w:val="1"/>
+      <w:numFmt w:val="bullet"/>
+      <w:lvlText w:val=""/>
+      <w:lvlJc w:val="left"/>
+      <w:pPr>
+        <w:ind w:left="6480" w:hanging="360"/>
+      </w:pPr>
+      <w:rPr>
+        <w:rFonts w:ascii="Wingdings" w:hAnsi="Wingdings" w:hint="default"/>
+      </w:rPr>
+    </w:lvl>
+  </w:abstractNum>
   <w:num w:numId="1">
+    <w:abstractNumId w:val="2"/>
+  </w:num>
+  <w:num w:numId="2">
     <w:abstractNumId w:val="0"/>
+  </w:num>
+  <w:num w:numId="3">
+    <w:abstractNumId w:val="1"/>
+  </w:num>
+  <w:num w:numId="4">
+    <w:abstractNumId w:val="4"/>
+  </w:num>
+  <w:num w:numId="5">
+    <w:abstractNumId w:val="3"/>
+  </w:num>
+  <w:num w:numId="6">
+    <w:abstractNumId w:val="6"/>
+  </w:num>
+  <w:num w:numId="7">
+    <w:abstractNumId w:val="5"/>
   </w:num>
 </w:numbering>
 </file>

</xml_diff>

<commit_message>
Update per cambio postazione di lavoro
Primo caso d'uso di Admin (Incompleto)
</commit_message>
<xml_diff>
--- a/Internal Work Product/Casi d'uso/User_Case_LC.docx
+++ b/Internal Work Product/Casi d'uso/User_Case_LC.docx
@@ -15,7 +15,7 @@
           <w:b/>
           <w:sz w:val="40"/>
         </w:rPr>
-        <w:t>Casi d’Uso</w:t>
+        <w:t>Moderatore</w:t>
       </w:r>
     </w:p>
     <w:tbl>
@@ -2004,8 +2004,6 @@
           <w:sz w:val="40"/>
         </w:rPr>
       </w:pPr>
-      <w:bookmarkStart w:id="0" w:name="_GoBack"/>
-      <w:bookmarkEnd w:id="0"/>
       <w:r>
         <w:rPr>
           <w:b/>
@@ -2406,15 +2404,7 @@
                 <w:sz w:val="28"/>
                 <w:szCs w:val="28"/>
               </w:rPr>
-              <w:t>Docente affiliato</w:t>
-            </w:r>
-            <w:r>
-              <w:rPr>
-                <w:i/>
-                <w:sz w:val="28"/>
-                <w:szCs w:val="28"/>
-              </w:rPr>
-              <w:t xml:space="preserve"> </w:t>
+              <w:t xml:space="preserve">Docente affiliato </w:t>
             </w:r>
             <w:r>
               <w:rPr>
@@ -2522,15 +2512,7 @@
                 <w:sz w:val="28"/>
                 <w:szCs w:val="28"/>
               </w:rPr>
-              <w:t>Docente affiliato</w:t>
-            </w:r>
-            <w:r>
-              <w:rPr>
-                <w:i/>
-                <w:sz w:val="28"/>
-                <w:szCs w:val="28"/>
-              </w:rPr>
-              <w:t xml:space="preserve"> </w:t>
+              <w:t xml:space="preserve">Docente affiliato </w:t>
             </w:r>
             <w:r>
               <w:rPr>
@@ -3916,6 +3898,541 @@
         </w:rPr>
       </w:pPr>
     </w:p>
+    <w:p>
+      <w:pPr>
+        <w:jc w:val="center"/>
+        <w:rPr>
+          <w:b/>
+          <w:sz w:val="40"/>
+        </w:rPr>
+      </w:pPr>
+      <w:r>
+        <w:rPr>
+          <w:b/>
+          <w:sz w:val="40"/>
+        </w:rPr>
+        <w:t>Amministratore</w:t>
+      </w:r>
+    </w:p>
+    <w:tbl>
+      <w:tblPr>
+        <w:tblStyle w:val="Grigliatabella"/>
+        <w:tblW w:w="0" w:type="auto"/>
+        <w:tblLook w:val="04A0" w:firstRow="1" w:lastRow="0" w:firstColumn="1" w:lastColumn="0" w:noHBand="0" w:noVBand="1"/>
+      </w:tblPr>
+      <w:tblGrid>
+        <w:gridCol w:w="1709"/>
+        <w:gridCol w:w="7919"/>
+      </w:tblGrid>
+      <w:tr>
+        <w:tc>
+          <w:tcPr>
+            <w:tcW w:w="1271" w:type="dxa"/>
+          </w:tcPr>
+          <w:p>
+            <w:pPr>
+              <w:rPr>
+                <w:b/>
+                <w:sz w:val="28"/>
+                <w:szCs w:val="28"/>
+              </w:rPr>
+            </w:pPr>
+            <w:r>
+              <w:rPr>
+                <w:b/>
+                <w:sz w:val="28"/>
+                <w:szCs w:val="28"/>
+              </w:rPr>
+              <w:t>Nome</w:t>
+            </w:r>
+          </w:p>
+        </w:tc>
+        <w:tc>
+          <w:tcPr>
+            <w:tcW w:w="8357" w:type="dxa"/>
+          </w:tcPr>
+          <w:p>
+            <w:pPr>
+              <w:rPr>
+                <w:sz w:val="28"/>
+                <w:szCs w:val="28"/>
+              </w:rPr>
+            </w:pPr>
+            <w:proofErr w:type="spellStart"/>
+            <w:r>
+              <w:rPr>
+                <w:sz w:val="28"/>
+                <w:szCs w:val="28"/>
+              </w:rPr>
+              <w:t>EliminaCorso</w:t>
+            </w:r>
+            <w:proofErr w:type="spellEnd"/>
+          </w:p>
+        </w:tc>
+      </w:tr>
+      <w:tr>
+        <w:tc>
+          <w:tcPr>
+            <w:tcW w:w="1271" w:type="dxa"/>
+          </w:tcPr>
+          <w:p>
+            <w:pPr>
+              <w:rPr>
+                <w:b/>
+                <w:sz w:val="28"/>
+                <w:szCs w:val="28"/>
+              </w:rPr>
+            </w:pPr>
+            <w:r>
+              <w:rPr>
+                <w:b/>
+                <w:sz w:val="28"/>
+                <w:szCs w:val="28"/>
+              </w:rPr>
+              <w:t>Partecipanti:</w:t>
+            </w:r>
+          </w:p>
+        </w:tc>
+        <w:tc>
+          <w:tcPr>
+            <w:tcW w:w="8357" w:type="dxa"/>
+          </w:tcPr>
+          <w:p>
+            <w:pPr>
+              <w:rPr>
+                <w:i/>
+                <w:sz w:val="28"/>
+                <w:szCs w:val="28"/>
+              </w:rPr>
+            </w:pPr>
+            <w:r>
+              <w:rPr>
+                <w:sz w:val="28"/>
+                <w:szCs w:val="28"/>
+              </w:rPr>
+              <w:t>Iniziata da Amministratore</w:t>
+            </w:r>
+          </w:p>
+        </w:tc>
+      </w:tr>
+      <w:tr>
+        <w:tc>
+          <w:tcPr>
+            <w:tcW w:w="1271" w:type="dxa"/>
+          </w:tcPr>
+          <w:p>
+            <w:pPr>
+              <w:rPr>
+                <w:b/>
+                <w:sz w:val="28"/>
+                <w:szCs w:val="28"/>
+              </w:rPr>
+            </w:pPr>
+            <w:r>
+              <w:rPr>
+                <w:b/>
+                <w:sz w:val="28"/>
+                <w:szCs w:val="28"/>
+              </w:rPr>
+              <w:t>Flusso di eventi:</w:t>
+            </w:r>
+          </w:p>
+        </w:tc>
+        <w:tc>
+          <w:tcPr>
+            <w:tcW w:w="8357" w:type="dxa"/>
+          </w:tcPr>
+          <w:p>
+            <w:pPr>
+              <w:pStyle w:val="Paragrafoelenco"/>
+              <w:numPr>
+                <w:ilvl w:val="0"/>
+                <w:numId w:val="8"/>
+              </w:numPr>
+              <w:rPr>
+                <w:sz w:val="28"/>
+                <w:szCs w:val="28"/>
+              </w:rPr>
+            </w:pPr>
+            <w:r>
+              <w:rPr>
+                <w:sz w:val="28"/>
+                <w:szCs w:val="28"/>
+              </w:rPr>
+              <w:t xml:space="preserve">Il </w:t>
+            </w:r>
+            <w:r>
+              <w:rPr>
+                <w:i/>
+                <w:sz w:val="28"/>
+                <w:szCs w:val="28"/>
+              </w:rPr>
+              <w:t xml:space="preserve">Docente </w:t>
+            </w:r>
+            <w:r>
+              <w:rPr>
+                <w:sz w:val="28"/>
+                <w:szCs w:val="28"/>
+              </w:rPr>
+              <w:t>si trova sulla sua homepage</w:t>
+            </w:r>
+          </w:p>
+          <w:p>
+            <w:pPr>
+              <w:pStyle w:val="Paragrafoelenco"/>
+              <w:numPr>
+                <w:ilvl w:val="0"/>
+                <w:numId w:val="8"/>
+              </w:numPr>
+              <w:rPr>
+                <w:sz w:val="28"/>
+                <w:szCs w:val="28"/>
+              </w:rPr>
+            </w:pPr>
+            <w:r>
+              <w:rPr>
+                <w:sz w:val="28"/>
+                <w:szCs w:val="28"/>
+              </w:rPr>
+              <w:t xml:space="preserve">Il Docente clicca sul pulsante “gestione segnalazioni” nel menù </w:t>
+            </w:r>
+            <w:proofErr w:type="spellStart"/>
+            <w:r>
+              <w:rPr>
+                <w:sz w:val="28"/>
+                <w:szCs w:val="28"/>
+              </w:rPr>
+              <w:t>navigazionale</w:t>
+            </w:r>
+            <w:proofErr w:type="spellEnd"/>
+          </w:p>
+          <w:p>
+            <w:pPr>
+              <w:pStyle w:val="Paragrafoelenco"/>
+              <w:numPr>
+                <w:ilvl w:val="1"/>
+                <w:numId w:val="8"/>
+              </w:numPr>
+              <w:rPr>
+                <w:sz w:val="28"/>
+                <w:szCs w:val="28"/>
+              </w:rPr>
+            </w:pPr>
+            <w:r>
+              <w:rPr>
+                <w:sz w:val="28"/>
+                <w:szCs w:val="28"/>
+              </w:rPr>
+              <w:t xml:space="preserve">Il sistema risponde con un elenco delle segnalazioni </w:t>
+            </w:r>
+            <w:proofErr w:type="spellStart"/>
+            <w:r>
+              <w:rPr>
+                <w:sz w:val="28"/>
+                <w:szCs w:val="28"/>
+              </w:rPr>
+              <w:t>appprovate</w:t>
+            </w:r>
+            <w:proofErr w:type="spellEnd"/>
+            <w:r>
+              <w:rPr>
+                <w:sz w:val="28"/>
+                <w:szCs w:val="28"/>
+              </w:rPr>
+              <w:t xml:space="preserve"> da un </w:t>
+            </w:r>
+            <w:r>
+              <w:rPr>
+                <w:i/>
+                <w:sz w:val="28"/>
+                <w:szCs w:val="28"/>
+              </w:rPr>
+              <w:t>Moderatore</w:t>
+            </w:r>
+          </w:p>
+          <w:p>
+            <w:pPr>
+              <w:pStyle w:val="Paragrafoelenco"/>
+              <w:numPr>
+                <w:ilvl w:val="0"/>
+                <w:numId w:val="8"/>
+              </w:numPr>
+              <w:rPr>
+                <w:sz w:val="28"/>
+                <w:szCs w:val="28"/>
+              </w:rPr>
+            </w:pPr>
+            <w:r>
+              <w:rPr>
+                <w:sz w:val="28"/>
+                <w:szCs w:val="28"/>
+              </w:rPr>
+              <w:t>Il Docente clicca su una segnalazione recante</w:t>
+            </w:r>
+            <w:bookmarkStart w:id="0" w:name="_GoBack"/>
+            <w:bookmarkEnd w:id="0"/>
+            <w:r>
+              <w:rPr>
+                <w:sz w:val="28"/>
+                <w:szCs w:val="28"/>
+              </w:rPr>
+              <w:t xml:space="preserve"> </w:t>
+            </w:r>
+            <w:r>
+              <w:rPr>
+                <w:i/>
+                <w:sz w:val="28"/>
+                <w:szCs w:val="28"/>
+              </w:rPr>
+              <w:t xml:space="preserve"> </w:t>
+            </w:r>
+          </w:p>
+        </w:tc>
+      </w:tr>
+      <w:tr>
+        <w:tc>
+          <w:tcPr>
+            <w:tcW w:w="1271" w:type="dxa"/>
+          </w:tcPr>
+          <w:p>
+            <w:pPr>
+              <w:rPr>
+                <w:b/>
+                <w:sz w:val="28"/>
+                <w:szCs w:val="28"/>
+              </w:rPr>
+            </w:pPr>
+            <w:r>
+              <w:rPr>
+                <w:b/>
+                <w:sz w:val="28"/>
+                <w:szCs w:val="28"/>
+              </w:rPr>
+              <w:t xml:space="preserve"> </w:t>
+            </w:r>
+            <w:r>
+              <w:rPr>
+                <w:b/>
+                <w:sz w:val="28"/>
+                <w:szCs w:val="28"/>
+              </w:rPr>
+              <w:t>Entry c</w:t>
+            </w:r>
+          </w:p>
+        </w:tc>
+        <w:tc>
+          <w:tcPr>
+            <w:tcW w:w="8357" w:type="dxa"/>
+          </w:tcPr>
+          <w:p>
+            <w:pPr>
+              <w:rPr>
+                <w:sz w:val="28"/>
+                <w:szCs w:val="28"/>
+              </w:rPr>
+            </w:pPr>
+            <w:r>
+              <w:rPr>
+                <w:sz w:val="28"/>
+                <w:szCs w:val="28"/>
+              </w:rPr>
+              <w:t xml:space="preserve">Il </w:t>
+            </w:r>
+            <w:r>
+              <w:rPr>
+                <w:i/>
+                <w:sz w:val="28"/>
+                <w:szCs w:val="28"/>
+              </w:rPr>
+              <w:t xml:space="preserve">Docente Affiliato, </w:t>
+            </w:r>
+            <w:r>
+              <w:rPr>
+                <w:sz w:val="28"/>
+                <w:szCs w:val="28"/>
+              </w:rPr>
+              <w:t>caso d’uso “</w:t>
+            </w:r>
+            <w:r>
+              <w:rPr>
+                <w:i/>
+                <w:sz w:val="28"/>
+                <w:szCs w:val="28"/>
+              </w:rPr>
+              <w:t xml:space="preserve">Inserimento lezione”, </w:t>
+            </w:r>
+            <w:r>
+              <w:rPr>
+                <w:sz w:val="28"/>
+                <w:szCs w:val="28"/>
+              </w:rPr>
+              <w:t>al punto 6 si accorge di aver caricato il file sbagliato</w:t>
+            </w:r>
+          </w:p>
+        </w:tc>
+      </w:tr>
+      <w:tr>
+        <w:trPr>
+          <w:trHeight w:val="400"/>
+        </w:trPr>
+        <w:tc>
+          <w:tcPr>
+            <w:tcW w:w="1271" w:type="dxa"/>
+          </w:tcPr>
+          <w:p>
+            <w:pPr>
+              <w:rPr>
+                <w:b/>
+                <w:sz w:val="28"/>
+                <w:szCs w:val="28"/>
+              </w:rPr>
+            </w:pPr>
+            <w:r>
+              <w:rPr>
+                <w:b/>
+                <w:sz w:val="28"/>
+                <w:szCs w:val="28"/>
+              </w:rPr>
+              <w:t>Exit c</w:t>
+            </w:r>
+          </w:p>
+        </w:tc>
+        <w:tc>
+          <w:tcPr>
+            <w:tcW w:w="8357" w:type="dxa"/>
+          </w:tcPr>
+          <w:p>
+            <w:pPr>
+              <w:rPr>
+                <w:sz w:val="28"/>
+                <w:szCs w:val="28"/>
+              </w:rPr>
+            </w:pPr>
+            <w:r>
+              <w:rPr>
+                <w:sz w:val="28"/>
+                <w:szCs w:val="28"/>
+              </w:rPr>
+              <w:t xml:space="preserve">Il sistema elimina la lezione di </w:t>
+            </w:r>
+            <w:r>
+              <w:rPr>
+                <w:i/>
+                <w:sz w:val="28"/>
+                <w:szCs w:val="28"/>
+              </w:rPr>
+              <w:t>Docente affiliato</w:t>
+            </w:r>
+            <w:r>
+              <w:rPr>
+                <w:sz w:val="28"/>
+                <w:szCs w:val="28"/>
+              </w:rPr>
+              <w:t xml:space="preserve"> e la cancella dall’elenco delle lezioni in attesa di approvazione</w:t>
+            </w:r>
+          </w:p>
+        </w:tc>
+      </w:tr>
+      <w:tr>
+        <w:tc>
+          <w:tcPr>
+            <w:tcW w:w="1271" w:type="dxa"/>
+          </w:tcPr>
+          <w:p>
+            <w:pPr>
+              <w:rPr>
+                <w:b/>
+                <w:sz w:val="28"/>
+                <w:szCs w:val="28"/>
+              </w:rPr>
+            </w:pPr>
+            <w:proofErr w:type="spellStart"/>
+            <w:r>
+              <w:rPr>
+                <w:b/>
+                <w:sz w:val="28"/>
+                <w:szCs w:val="28"/>
+              </w:rPr>
+              <w:t>Quality</w:t>
+            </w:r>
+            <w:proofErr w:type="spellEnd"/>
+            <w:r>
+              <w:rPr>
+                <w:b/>
+                <w:sz w:val="28"/>
+                <w:szCs w:val="28"/>
+              </w:rPr>
+              <w:t xml:space="preserve"> R</w:t>
+            </w:r>
+          </w:p>
+        </w:tc>
+        <w:tc>
+          <w:tcPr>
+            <w:tcW w:w="8357" w:type="dxa"/>
+          </w:tcPr>
+          <w:p>
+            <w:pPr>
+              <w:rPr>
+                <w:sz w:val="28"/>
+                <w:szCs w:val="28"/>
+              </w:rPr>
+            </w:pPr>
+            <w:r>
+              <w:rPr>
+                <w:sz w:val="28"/>
+                <w:szCs w:val="28"/>
+              </w:rPr>
+              <w:t>//</w:t>
+            </w:r>
+          </w:p>
+        </w:tc>
+      </w:tr>
+      <w:tr>
+        <w:tc>
+          <w:tcPr>
+            <w:tcW w:w="1271" w:type="dxa"/>
+          </w:tcPr>
+          <w:p>
+            <w:pPr>
+              <w:rPr>
+                <w:b/>
+                <w:sz w:val="28"/>
+                <w:szCs w:val="28"/>
+              </w:rPr>
+            </w:pPr>
+            <w:r>
+              <w:rPr>
+                <w:b/>
+                <w:sz w:val="28"/>
+                <w:szCs w:val="28"/>
+              </w:rPr>
+              <w:lastRenderedPageBreak/>
+              <w:t>Eccezioni</w:t>
+            </w:r>
+          </w:p>
+        </w:tc>
+        <w:tc>
+          <w:tcPr>
+            <w:tcW w:w="8357" w:type="dxa"/>
+          </w:tcPr>
+          <w:p>
+            <w:pPr>
+              <w:rPr>
+                <w:sz w:val="28"/>
+                <w:szCs w:val="28"/>
+              </w:rPr>
+            </w:pPr>
+            <w:r>
+              <w:rPr>
+                <w:sz w:val="28"/>
+                <w:szCs w:val="28"/>
+              </w:rPr>
+              <w:t>//</w:t>
+            </w:r>
+          </w:p>
+        </w:tc>
+      </w:tr>
+    </w:tbl>
     <w:p>
       <w:pPr>
         <w:jc w:val="center"/>
@@ -3991,9 +4508,18 @@
   <w:p>
     <w:pPr>
       <w:pStyle w:val="Intestazione"/>
+      <w:jc w:val="center"/>
+      <w:rPr>
+        <w:b/>
+        <w:sz w:val="40"/>
+      </w:rPr>
     </w:pPr>
     <w:r>
-      <w:tab/>
+      <w:rPr>
+        <w:b/>
+        <w:sz w:val="40"/>
+      </w:rPr>
+      <w:t>Casi d’uso</w:t>
     </w:r>
   </w:p>
 </w:hdr>
@@ -4088,6 +4614,92 @@
     </w:lvl>
   </w:abstractNum>
   <w:abstractNum w:abstractNumId="1" w15:restartNumberingAfterBreak="0">
+    <w:nsid w:val="217F4448"/>
+    <w:multiLevelType w:val="multilevel"/>
+    <w:tmpl w:val="0410001F"/>
+    <w:lvl w:ilvl="0">
+      <w:start w:val="1"/>
+      <w:numFmt w:val="decimal"/>
+      <w:lvlText w:val="%1."/>
+      <w:lvlJc w:val="left"/>
+      <w:pPr>
+        <w:ind w:left="360" w:hanging="360"/>
+      </w:pPr>
+    </w:lvl>
+    <w:lvl w:ilvl="1">
+      <w:start w:val="1"/>
+      <w:numFmt w:val="decimal"/>
+      <w:lvlText w:val="%1.%2."/>
+      <w:lvlJc w:val="left"/>
+      <w:pPr>
+        <w:ind w:left="792" w:hanging="432"/>
+      </w:pPr>
+    </w:lvl>
+    <w:lvl w:ilvl="2">
+      <w:start w:val="1"/>
+      <w:numFmt w:val="decimal"/>
+      <w:lvlText w:val="%1.%2.%3."/>
+      <w:lvlJc w:val="left"/>
+      <w:pPr>
+        <w:ind w:left="1224" w:hanging="504"/>
+      </w:pPr>
+    </w:lvl>
+    <w:lvl w:ilvl="3">
+      <w:start w:val="1"/>
+      <w:numFmt w:val="decimal"/>
+      <w:lvlText w:val="%1.%2.%3.%4."/>
+      <w:lvlJc w:val="left"/>
+      <w:pPr>
+        <w:ind w:left="1728" w:hanging="648"/>
+      </w:pPr>
+    </w:lvl>
+    <w:lvl w:ilvl="4">
+      <w:start w:val="1"/>
+      <w:numFmt w:val="decimal"/>
+      <w:lvlText w:val="%1.%2.%3.%4.%5."/>
+      <w:lvlJc w:val="left"/>
+      <w:pPr>
+        <w:ind w:left="2232" w:hanging="792"/>
+      </w:pPr>
+    </w:lvl>
+    <w:lvl w:ilvl="5">
+      <w:start w:val="1"/>
+      <w:numFmt w:val="decimal"/>
+      <w:lvlText w:val="%1.%2.%3.%4.%5.%6."/>
+      <w:lvlJc w:val="left"/>
+      <w:pPr>
+        <w:ind w:left="2736" w:hanging="936"/>
+      </w:pPr>
+    </w:lvl>
+    <w:lvl w:ilvl="6">
+      <w:start w:val="1"/>
+      <w:numFmt w:val="decimal"/>
+      <w:lvlText w:val="%1.%2.%3.%4.%5.%6.%7."/>
+      <w:lvlJc w:val="left"/>
+      <w:pPr>
+        <w:ind w:left="3240" w:hanging="1080"/>
+      </w:pPr>
+    </w:lvl>
+    <w:lvl w:ilvl="7">
+      <w:start w:val="1"/>
+      <w:numFmt w:val="decimal"/>
+      <w:lvlText w:val="%1.%2.%3.%4.%5.%6.%7.%8."/>
+      <w:lvlJc w:val="left"/>
+      <w:pPr>
+        <w:ind w:left="3744" w:hanging="1224"/>
+      </w:pPr>
+    </w:lvl>
+    <w:lvl w:ilvl="8">
+      <w:start w:val="1"/>
+      <w:numFmt w:val="decimal"/>
+      <w:lvlText w:val="%1.%2.%3.%4.%5.%6.%7.%8.%9."/>
+      <w:lvlJc w:val="left"/>
+      <w:pPr>
+        <w:ind w:left="4320" w:hanging="1440"/>
+      </w:pPr>
+    </w:lvl>
+  </w:abstractNum>
+  <w:abstractNum w:abstractNumId="2" w15:restartNumberingAfterBreak="0">
     <w:nsid w:val="40CE533D"/>
     <w:multiLevelType w:val="hybridMultilevel"/>
     <w:tmpl w:val="0E3A1D9E"/>
@@ -4200,7 +4812,7 @@
       </w:rPr>
     </w:lvl>
   </w:abstractNum>
-  <w:abstractNum w:abstractNumId="2" w15:restartNumberingAfterBreak="0">
+  <w:abstractNum w:abstractNumId="3" w15:restartNumberingAfterBreak="0">
     <w:nsid w:val="42724F9B"/>
     <w:multiLevelType w:val="multilevel"/>
     <w:tmpl w:val="0410001F"/>
@@ -4286,7 +4898,7 @@
       </w:pPr>
     </w:lvl>
   </w:abstractNum>
-  <w:abstractNum w:abstractNumId="3" w15:restartNumberingAfterBreak="0">
+  <w:abstractNum w:abstractNumId="4" w15:restartNumberingAfterBreak="0">
     <w:nsid w:val="4C3679AB"/>
     <w:multiLevelType w:val="multilevel"/>
     <w:tmpl w:val="0410001F"/>
@@ -4372,7 +4984,7 @@
       </w:pPr>
     </w:lvl>
   </w:abstractNum>
-  <w:abstractNum w:abstractNumId="4" w15:restartNumberingAfterBreak="0">
+  <w:abstractNum w:abstractNumId="5" w15:restartNumberingAfterBreak="0">
     <w:nsid w:val="4C791607"/>
     <w:multiLevelType w:val="multilevel"/>
     <w:tmpl w:val="0410001F"/>
@@ -4458,7 +5070,7 @@
       </w:pPr>
     </w:lvl>
   </w:abstractNum>
-  <w:abstractNum w:abstractNumId="5" w15:restartNumberingAfterBreak="0">
+  <w:abstractNum w:abstractNumId="6" w15:restartNumberingAfterBreak="0">
     <w:nsid w:val="6C1A5E10"/>
     <w:multiLevelType w:val="multilevel"/>
     <w:tmpl w:val="0410001F"/>
@@ -4544,7 +5156,7 @@
       </w:pPr>
     </w:lvl>
   </w:abstractNum>
-  <w:abstractNum w:abstractNumId="6" w15:restartNumberingAfterBreak="0">
+  <w:abstractNum w:abstractNumId="7" w15:restartNumberingAfterBreak="0">
     <w:nsid w:val="7599433A"/>
     <w:multiLevelType w:val="hybridMultilevel"/>
     <w:tmpl w:val="77823D46"/>
@@ -4658,25 +5270,28 @@
     </w:lvl>
   </w:abstractNum>
   <w:num w:numId="1">
-    <w:abstractNumId w:val="2"/>
+    <w:abstractNumId w:val="3"/>
   </w:num>
   <w:num w:numId="2">
     <w:abstractNumId w:val="0"/>
   </w:num>
   <w:num w:numId="3">
-    <w:abstractNumId w:val="1"/>
+    <w:abstractNumId w:val="2"/>
   </w:num>
   <w:num w:numId="4">
+    <w:abstractNumId w:val="5"/>
+  </w:num>
+  <w:num w:numId="5">
     <w:abstractNumId w:val="4"/>
   </w:num>
-  <w:num w:numId="5">
-    <w:abstractNumId w:val="3"/>
+  <w:num w:numId="6">
+    <w:abstractNumId w:val="7"/>
   </w:num>
-  <w:num w:numId="6">
+  <w:num w:numId="7">
     <w:abstractNumId w:val="6"/>
   </w:num>
-  <w:num w:numId="7">
-    <w:abstractNumId w:val="5"/>
+  <w:num w:numId="8">
+    <w:abstractNumId w:val="1"/>
   </w:num>
 </w:numbering>
 </file>
@@ -5082,7 +5697,6 @@
   <w:style w:type="character" w:default="1" w:styleId="Carpredefinitoparagrafo">
     <w:name w:val="Default Paragraph Font"/>
     <w:uiPriority w:val="1"/>
-    <w:semiHidden/>
     <w:unhideWhenUsed/>
   </w:style>
   <w:style w:type="table" w:default="1" w:styleId="Tabellanormale">

</xml_diff>

<commit_message>
Update Use Case and Mockup
Inserimento Mockup generici per Casi d'uso
Inserimento nuovi casi d'uso
</commit_message>
<xml_diff>
--- a/Internal Work Product/Casi d'uso/User_Case_LC.docx
+++ b/Internal Work Product/Casi d'uso/User_Case_LC.docx
@@ -1191,7 +1191,7 @@
       <w:tr>
         <w:tc>
           <w:tcPr>
-            <w:tcW w:w="1271" w:type="dxa"/>
+            <w:tcW w:w="1709" w:type="dxa"/>
           </w:tcPr>
           <w:p>
             <w:pPr>
@@ -1213,7 +1213,7 @@
         </w:tc>
         <w:tc>
           <w:tcPr>
-            <w:tcW w:w="8357" w:type="dxa"/>
+            <w:tcW w:w="7919" w:type="dxa"/>
           </w:tcPr>
           <w:p>
             <w:pPr>
@@ -1237,7 +1237,7 @@
       <w:tr>
         <w:tc>
           <w:tcPr>
-            <w:tcW w:w="1271" w:type="dxa"/>
+            <w:tcW w:w="1709" w:type="dxa"/>
           </w:tcPr>
           <w:p>
             <w:pPr>
@@ -1259,7 +1259,7 @@
         </w:tc>
         <w:tc>
           <w:tcPr>
-            <w:tcW w:w="8357" w:type="dxa"/>
+            <w:tcW w:w="7919" w:type="dxa"/>
           </w:tcPr>
           <w:p>
             <w:pPr>
@@ -1290,7 +1290,7 @@
       <w:tr>
         <w:tc>
           <w:tcPr>
-            <w:tcW w:w="1271" w:type="dxa"/>
+            <w:tcW w:w="1709" w:type="dxa"/>
           </w:tcPr>
           <w:p>
             <w:pPr>
@@ -1312,7 +1312,7 @@
         </w:tc>
         <w:tc>
           <w:tcPr>
-            <w:tcW w:w="8357" w:type="dxa"/>
+            <w:tcW w:w="7919" w:type="dxa"/>
           </w:tcPr>
           <w:p>
             <w:pPr>
@@ -1428,7 +1428,14 @@
                 <w:sz w:val="28"/>
                 <w:szCs w:val="28"/>
               </w:rPr>
-              <w:t>Il sistema risponde reindirizzando il moderatore sulla pagina “Storico segnalazioni”, organizzata come in figura 2</w:t>
+              <w:t xml:space="preserve">Il sistema risponde reindirizzando il moderatore sulla pagina “Storico segnalazioni”, organizzata come in figura </w:t>
+            </w:r>
+            <w:r>
+              <w:rPr>
+                <w:sz w:val="28"/>
+                <w:szCs w:val="28"/>
+              </w:rPr>
+              <w:t>1</w:t>
             </w:r>
           </w:p>
           <w:p>
@@ -1696,7 +1703,7 @@
       <w:tr>
         <w:tc>
           <w:tcPr>
-            <w:tcW w:w="1271" w:type="dxa"/>
+            <w:tcW w:w="1709" w:type="dxa"/>
           </w:tcPr>
           <w:p>
             <w:pPr>
@@ -1726,7 +1733,7 @@
         </w:tc>
         <w:tc>
           <w:tcPr>
-            <w:tcW w:w="8357" w:type="dxa"/>
+            <w:tcW w:w="7919" w:type="dxa"/>
           </w:tcPr>
           <w:p>
             <w:pPr>
@@ -1779,7 +1786,7 @@
       <w:tr>
         <w:tc>
           <w:tcPr>
-            <w:tcW w:w="1271" w:type="dxa"/>
+            <w:tcW w:w="1709" w:type="dxa"/>
           </w:tcPr>
           <w:p>
             <w:pPr>
@@ -1801,7 +1808,7 @@
         </w:tc>
         <w:tc>
           <w:tcPr>
-            <w:tcW w:w="8357" w:type="dxa"/>
+            <w:tcW w:w="7919" w:type="dxa"/>
           </w:tcPr>
           <w:p>
             <w:pPr>
@@ -1852,7 +1859,7 @@
       <w:tr>
         <w:tc>
           <w:tcPr>
-            <w:tcW w:w="1271" w:type="dxa"/>
+            <w:tcW w:w="1709" w:type="dxa"/>
           </w:tcPr>
           <w:p>
             <w:pPr>
@@ -1884,7 +1891,7 @@
         </w:tc>
         <w:tc>
           <w:tcPr>
-            <w:tcW w:w="8357" w:type="dxa"/>
+            <w:tcW w:w="7919" w:type="dxa"/>
           </w:tcPr>
           <w:p>
             <w:pPr>
@@ -1906,7 +1913,7 @@
       <w:tr>
         <w:tc>
           <w:tcPr>
-            <w:tcW w:w="1271" w:type="dxa"/>
+            <w:tcW w:w="1709" w:type="dxa"/>
           </w:tcPr>
           <w:p>
             <w:pPr>
@@ -1928,7 +1935,7 @@
         </w:tc>
         <w:tc>
           <w:tcPr>
-            <w:tcW w:w="8357" w:type="dxa"/>
+            <w:tcW w:w="7919" w:type="dxa"/>
           </w:tcPr>
           <w:p>
             <w:pPr>
@@ -1955,6 +1962,254 @@
           <w:sz w:val="40"/>
         </w:rPr>
       </w:pPr>
+      <w:r>
+        <w:rPr>
+          <w:noProof/>
+        </w:rPr>
+        <w:lastRenderedPageBreak/>
+        <mc:AlternateContent>
+          <mc:Choice Requires="wps">
+            <w:drawing>
+              <wp:anchor distT="0" distB="0" distL="114300" distR="114300" simplePos="0" relativeHeight="251660288" behindDoc="0" locked="0" layoutInCell="1" allowOverlap="1" wp14:anchorId="414EF0CA" wp14:editId="0C785046">
+                <wp:simplePos x="0" y="0"/>
+                <wp:positionH relativeFrom="column">
+                  <wp:posOffset>593090</wp:posOffset>
+                </wp:positionH>
+                <wp:positionV relativeFrom="paragraph">
+                  <wp:posOffset>3071495</wp:posOffset>
+                </wp:positionV>
+                <wp:extent cx="4924425" cy="635"/>
+                <wp:effectExtent l="0" t="0" r="0" b="0"/>
+                <wp:wrapTopAndBottom/>
+                <wp:docPr id="2" name="Casella di testo 2"/>
+                <wp:cNvGraphicFramePr/>
+                <a:graphic xmlns:a="http://schemas.openxmlformats.org/drawingml/2006/main">
+                  <a:graphicData uri="http://schemas.microsoft.com/office/word/2010/wordprocessingShape">
+                    <wps:wsp>
+                      <wps:cNvSpPr txBox="1"/>
+                      <wps:spPr>
+                        <a:xfrm>
+                          <a:off x="0" y="0"/>
+                          <a:ext cx="4924425" cy="635"/>
+                        </a:xfrm>
+                        <a:prstGeom prst="rect">
+                          <a:avLst/>
+                        </a:prstGeom>
+                        <a:solidFill>
+                          <a:prstClr val="white"/>
+                        </a:solidFill>
+                        <a:ln>
+                          <a:noFill/>
+                        </a:ln>
+                      </wps:spPr>
+                      <wps:txbx>
+                        <w:txbxContent>
+                          <w:p>
+                            <w:pPr>
+                              <w:pStyle w:val="Didascalia"/>
+                              <w:rPr>
+                                <w:b/>
+                                <w:noProof/>
+                                <w:sz w:val="48"/>
+                              </w:rPr>
+                            </w:pPr>
+                            <w:r>
+                              <w:rPr>
+                                <w:b/>
+                                <w:sz w:val="22"/>
+                              </w:rPr>
+                              <w:t xml:space="preserve">Figura </w:t>
+                            </w:r>
+                            <w:r>
+                              <w:rPr>
+                                <w:b/>
+                                <w:sz w:val="22"/>
+                              </w:rPr>
+                              <w:fldChar w:fldCharType="begin"/>
+                            </w:r>
+                            <w:r>
+                              <w:rPr>
+                                <w:b/>
+                                <w:sz w:val="22"/>
+                              </w:rPr>
+                              <w:instrText xml:space="preserve"> SEQ Figura \* ARABIC </w:instrText>
+                            </w:r>
+                            <w:r>
+                              <w:rPr>
+                                <w:b/>
+                                <w:sz w:val="22"/>
+                              </w:rPr>
+                              <w:fldChar w:fldCharType="separate"/>
+                            </w:r>
+                            <w:r>
+                              <w:rPr>
+                                <w:b/>
+                                <w:noProof/>
+                                <w:sz w:val="22"/>
+                              </w:rPr>
+                              <w:t>1</w:t>
+                            </w:r>
+                            <w:r>
+                              <w:rPr>
+                                <w:b/>
+                                <w:sz w:val="22"/>
+                              </w:rPr>
+                              <w:fldChar w:fldCharType="end"/>
+                            </w:r>
+                          </w:p>
+                        </w:txbxContent>
+                      </wps:txbx>
+                      <wps:bodyPr rot="0" spcFirstLastPara="0" vertOverflow="overflow" horzOverflow="overflow" vert="horz" wrap="square" lIns="0" tIns="0" rIns="0" bIns="0" numCol="1" spcCol="0" rtlCol="0" fromWordArt="0" anchor="t" anchorCtr="0" forceAA="0" compatLnSpc="1">
+                        <a:prstTxWarp prst="textNoShape">
+                          <a:avLst/>
+                        </a:prstTxWarp>
+                        <a:spAutoFit/>
+                      </wps:bodyPr>
+                    </wps:wsp>
+                  </a:graphicData>
+                </a:graphic>
+              </wp:anchor>
+            </w:drawing>
+          </mc:Choice>
+          <mc:Fallback>
+            <w:pict>
+              <v:shapetype w14:anchorId="414EF0CA" id="_x0000_t202" coordsize="21600,21600" o:spt="202" path="m,l,21600r21600,l21600,xe">
+                <v:stroke joinstyle="miter"/>
+                <v:path gradientshapeok="t" o:connecttype="rect"/>
+              </v:shapetype>
+              <v:shape id="Casella di testo 2" o:spid="_x0000_s1026" type="#_x0000_t202" style="position:absolute;margin-left:46.7pt;margin-top:241.85pt;width:387.75pt;height:.05pt;z-index:251660288;visibility:visible;mso-wrap-style:square;mso-wrap-distance-left:9pt;mso-wrap-distance-top:0;mso-wrap-distance-right:9pt;mso-wrap-distance-bottom:0;mso-position-horizontal:absolute;mso-position-horizontal-relative:text;mso-position-vertical:absolute;mso-position-vertical-relative:text;v-text-anchor:top" o:gfxdata="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" stroked="f">
+                <v:textbox style="mso-fit-shape-to-text:t" inset="0,0,0,0">
+                  <w:txbxContent>
+                    <w:p>
+                      <w:pPr>
+                        <w:pStyle w:val="Didascalia"/>
+                        <w:rPr>
+                          <w:b/>
+                          <w:noProof/>
+                          <w:sz w:val="48"/>
+                        </w:rPr>
+                      </w:pPr>
+                      <w:r>
+                        <w:rPr>
+                          <w:b/>
+                          <w:sz w:val="22"/>
+                        </w:rPr>
+                        <w:t xml:space="preserve">Figura </w:t>
+                      </w:r>
+                      <w:r>
+                        <w:rPr>
+                          <w:b/>
+                          <w:sz w:val="22"/>
+                        </w:rPr>
+                        <w:fldChar w:fldCharType="begin"/>
+                      </w:r>
+                      <w:r>
+                        <w:rPr>
+                          <w:b/>
+                          <w:sz w:val="22"/>
+                        </w:rPr>
+                        <w:instrText xml:space="preserve"> SEQ Figura \* ARABIC </w:instrText>
+                      </w:r>
+                      <w:r>
+                        <w:rPr>
+                          <w:b/>
+                          <w:sz w:val="22"/>
+                        </w:rPr>
+                        <w:fldChar w:fldCharType="separate"/>
+                      </w:r>
+                      <w:r>
+                        <w:rPr>
+                          <w:b/>
+                          <w:noProof/>
+                          <w:sz w:val="22"/>
+                        </w:rPr>
+                        <w:t>1</w:t>
+                      </w:r>
+                      <w:r>
+                        <w:rPr>
+                          <w:b/>
+                          <w:sz w:val="22"/>
+                        </w:rPr>
+                        <w:fldChar w:fldCharType="end"/>
+                      </w:r>
+                    </w:p>
+                  </w:txbxContent>
+                </v:textbox>
+                <w10:wrap type="topAndBottom"/>
+              </v:shape>
+            </w:pict>
+          </mc:Fallback>
+        </mc:AlternateContent>
+      </w:r>
+      <w:r>
+        <w:rPr>
+          <w:b/>
+          <w:noProof/>
+          <w:sz w:val="40"/>
+        </w:rPr>
+        <w:drawing>
+          <wp:anchor distT="0" distB="0" distL="114300" distR="114300" simplePos="0" relativeHeight="251658240" behindDoc="0" locked="0" layoutInCell="1" allowOverlap="1" wp14:anchorId="7388CD7E">
+            <wp:simplePos x="0" y="0"/>
+            <wp:positionH relativeFrom="margin">
+              <wp:align>center</wp:align>
+            </wp:positionH>
+            <wp:positionV relativeFrom="paragraph">
+              <wp:posOffset>0</wp:posOffset>
+            </wp:positionV>
+            <wp:extent cx="4924425" cy="3014345"/>
+            <wp:effectExtent l="0" t="0" r="9525" b="0"/>
+            <wp:wrapTopAndBottom/>
+            <wp:docPr id="1" name="Immagine 1" descr="C:\Users\Antonio\Documents\Universita\IS\Progetto\YouLearn\Internal Work Product\Mockup\Casi d'uso\Immagini\Moderatore\Moderatore_StoricoSegnalazioni.png"/>
+            <wp:cNvGraphicFramePr>
+              <a:graphicFrameLocks xmlns:a="http://schemas.openxmlformats.org/drawingml/2006/main" noChangeAspect="1"/>
+            </wp:cNvGraphicFramePr>
+            <a:graphic xmlns:a="http://schemas.openxmlformats.org/drawingml/2006/main">
+              <a:graphicData uri="http://schemas.openxmlformats.org/drawingml/2006/picture">
+                <pic:pic xmlns:pic="http://schemas.openxmlformats.org/drawingml/2006/picture">
+                  <pic:nvPicPr>
+                    <pic:cNvPr id="0" name="Picture 1" descr="C:\Users\Antonio\Documents\Universita\IS\Progetto\YouLearn\Internal Work Product\Mockup\Casi d'uso\Immagini\Moderatore\Moderatore_StoricoSegnalazioni.png"/>
+                    <pic:cNvPicPr>
+                      <a:picLocks noChangeAspect="1" noChangeArrowheads="1"/>
+                    </pic:cNvPicPr>
+                  </pic:nvPicPr>
+                  <pic:blipFill>
+                    <a:blip r:embed="rId8">
+                      <a:extLst>
+                        <a:ext uri="{28A0092B-C50C-407E-A947-70E740481C1C}">
+                          <a14:useLocalDpi xmlns:a14="http://schemas.microsoft.com/office/drawing/2010/main" val="0"/>
+                        </a:ext>
+                      </a:extLst>
+                    </a:blip>
+                    <a:srcRect/>
+                    <a:stretch>
+                      <a:fillRect/>
+                    </a:stretch>
+                  </pic:blipFill>
+                  <pic:spPr bwMode="auto">
+                    <a:xfrm>
+                      <a:off x="0" y="0"/>
+                      <a:ext cx="4924425" cy="3014345"/>
+                    </a:xfrm>
+                    <a:prstGeom prst="rect">
+                      <a:avLst/>
+                    </a:prstGeom>
+                    <a:noFill/>
+                    <a:ln>
+                      <a:noFill/>
+                    </a:ln>
+                  </pic:spPr>
+                </pic:pic>
+              </a:graphicData>
+            </a:graphic>
+            <wp14:sizeRelH relativeFrom="page">
+              <wp14:pctWidth>0</wp14:pctWidth>
+            </wp14:sizeRelH>
+            <wp14:sizeRelV relativeFrom="page">
+              <wp14:pctHeight>0</wp14:pctHeight>
+            </wp14:sizeRelV>
+          </wp:anchor>
+        </w:drawing>
+      </w:r>
     </w:p>
     <w:p>
       <w:pPr>
@@ -2168,7 +2423,14 @@
                 <w:sz w:val="28"/>
                 <w:szCs w:val="28"/>
               </w:rPr>
-              <w:t>Il sistema risponde con una pagina del formato in figura 1</w:t>
+              <w:t xml:space="preserve">Il sistema risponde con una pagina del formato in figura </w:t>
+            </w:r>
+            <w:r>
+              <w:rPr>
+                <w:sz w:val="28"/>
+                <w:szCs w:val="28"/>
+              </w:rPr>
+              <w:t>2</w:t>
             </w:r>
           </w:p>
           <w:p>
@@ -2223,7 +2485,6 @@
                 <w:sz w:val="28"/>
                 <w:szCs w:val="28"/>
               </w:rPr>
-              <w:lastRenderedPageBreak/>
               <w:t xml:space="preserve">Il sistema risponde con una </w:t>
             </w:r>
             <w:r>
@@ -2510,7 +2771,6 @@
                 <w:sz w:val="28"/>
                 <w:szCs w:val="28"/>
               </w:rPr>
-              <w:lastRenderedPageBreak/>
               <w:t xml:space="preserve"> </w:t>
             </w:r>
             <w:r>
@@ -2581,6 +2841,7 @@
                 <w:sz w:val="28"/>
                 <w:szCs w:val="28"/>
               </w:rPr>
+              <w:lastRenderedPageBreak/>
               <w:t>Exit c</w:t>
             </w:r>
           </w:p>
@@ -2794,6 +3055,58 @@
         </w:tc>
       </w:tr>
     </w:tbl>
+    <w:p>
+      <w:pPr>
+        <w:jc w:val="center"/>
+        <w:rPr>
+          <w:b/>
+          <w:sz w:val="40"/>
+        </w:rPr>
+      </w:pPr>
+    </w:p>
+    <w:p>
+      <w:pPr>
+        <w:jc w:val="center"/>
+        <w:rPr>
+          <w:b/>
+          <w:sz w:val="40"/>
+        </w:rPr>
+      </w:pPr>
+    </w:p>
+    <w:p>
+      <w:pPr>
+        <w:jc w:val="center"/>
+        <w:rPr>
+          <w:b/>
+          <w:sz w:val="40"/>
+        </w:rPr>
+      </w:pPr>
+    </w:p>
+    <w:p>
+      <w:pPr>
+        <w:jc w:val="center"/>
+        <w:rPr>
+          <w:b/>
+          <w:sz w:val="40"/>
+        </w:rPr>
+      </w:pPr>
+      <w:r>
+        <w:rPr>
+          <w:b/>
+          <w:sz w:val="40"/>
+        </w:rPr>
+        <w:t>PASQUALE DEVE METTERE IL MOCKUP</w:t>
+      </w:r>
+    </w:p>
+    <w:p>
+      <w:pPr>
+        <w:jc w:val="center"/>
+        <w:rPr>
+          <w:b/>
+          <w:sz w:val="40"/>
+        </w:rPr>
+      </w:pPr>
+    </w:p>
     <w:p>
       <w:pPr>
         <w:jc w:val="center"/>
@@ -3462,7 +3775,6 @@
                 <w:sz w:val="28"/>
                 <w:szCs w:val="28"/>
               </w:rPr>
-              <w:lastRenderedPageBreak/>
               <w:t xml:space="preserve">Docente Affiliato </w:t>
             </w:r>
             <w:r>
@@ -3511,6 +3823,7 @@
                 <w:sz w:val="28"/>
                 <w:szCs w:val="28"/>
               </w:rPr>
+              <w:lastRenderedPageBreak/>
               <w:t xml:space="preserve">Docente affiliato </w:t>
             </w:r>
             <w:r>
@@ -4507,7 +4820,6 @@
                 <w:sz w:val="28"/>
                 <w:szCs w:val="28"/>
               </w:rPr>
-              <w:lastRenderedPageBreak/>
               <w:t>Exit c</w:t>
             </w:r>
           </w:p>
@@ -5402,7 +5714,6 @@
                 <w:sz w:val="28"/>
                 <w:szCs w:val="28"/>
               </w:rPr>
-              <w:lastRenderedPageBreak/>
               <w:t>Exit c</w:t>
             </w:r>
           </w:p>
@@ -5597,6 +5908,7 @@
                 <w:sz w:val="28"/>
                 <w:szCs w:val="28"/>
               </w:rPr>
+              <w:lastRenderedPageBreak/>
               <w:t>Nome</w:t>
             </w:r>
           </w:p>
@@ -6572,6 +6884,7 @@
                 <w:sz w:val="28"/>
                 <w:szCs w:val="28"/>
               </w:rPr>
+              <w:lastRenderedPageBreak/>
               <w:t xml:space="preserve">Il sistema risponde con un elenco delle segnalazioni approvate da un </w:t>
             </w:r>
             <w:r>
@@ -6806,6 +7119,7 @@
                 <w:sz w:val="28"/>
                 <w:szCs w:val="28"/>
               </w:rPr>
+              <w:lastRenderedPageBreak/>
               <w:t xml:space="preserve"> </w:t>
             </w:r>
             <w:r>
@@ -7233,7 +7547,6 @@
                 <w:sz w:val="28"/>
                 <w:szCs w:val="28"/>
               </w:rPr>
-              <w:lastRenderedPageBreak/>
               <w:t>L’Amministratore clicca sulla barra e scrive il nome del corso</w:t>
             </w:r>
           </w:p>
@@ -7316,7 +7629,14 @@
                 <w:sz w:val="28"/>
                 <w:szCs w:val="28"/>
               </w:rPr>
-              <w:t>sistema risponde con la pagina “Gestione corso singolo”, organizzata come segue in figura 5</w:t>
+              <w:t xml:space="preserve">sistema risponde con la pagina “Gestione corso singolo”, organizzata come segue in figura </w:t>
+            </w:r>
+            <w:r>
+              <w:rPr>
+                <w:sz w:val="28"/>
+                <w:szCs w:val="28"/>
+              </w:rPr>
+              <w:t>3</w:t>
             </w:r>
           </w:p>
           <w:p>
@@ -7336,6 +7656,7 @@
                 <w:sz w:val="28"/>
                 <w:szCs w:val="28"/>
               </w:rPr>
+              <w:lastRenderedPageBreak/>
               <w:t>L’</w:t>
             </w:r>
             <w:r>
@@ -7805,6 +8126,269 @@
         </w:tc>
       </w:tr>
     </w:tbl>
+    <w:p>
+      <w:pPr>
+        <w:ind w:left="708"/>
+        <w:jc w:val="center"/>
+        <w:rPr>
+          <w:b/>
+          <w:sz w:val="40"/>
+        </w:rPr>
+      </w:pPr>
+      <w:r>
+        <w:rPr>
+          <w:b/>
+          <w:noProof/>
+          <w:sz w:val="40"/>
+        </w:rPr>
+        <w:drawing>
+          <wp:anchor distT="0" distB="0" distL="114300" distR="114300" simplePos="0" relativeHeight="251661312" behindDoc="0" locked="0" layoutInCell="1" allowOverlap="1">
+            <wp:simplePos x="0" y="0"/>
+            <wp:positionH relativeFrom="margin">
+              <wp:align>center</wp:align>
+            </wp:positionH>
+            <wp:positionV relativeFrom="paragraph">
+              <wp:posOffset>377190</wp:posOffset>
+            </wp:positionV>
+            <wp:extent cx="4191000" cy="2728595"/>
+            <wp:effectExtent l="0" t="0" r="0" b="0"/>
+            <wp:wrapTopAndBottom/>
+            <wp:docPr id="3" name="Immagine 3" descr="C:\Users\Antonio\Documents\Universita\IS\Progetto\YouLearn\Internal Work Product\Mockup\Casi d'uso\Immagini\Admin e moderatore\Admin-gestione_corso_singolo.png"/>
+            <wp:cNvGraphicFramePr>
+              <a:graphicFrameLocks xmlns:a="http://schemas.openxmlformats.org/drawingml/2006/main" noChangeAspect="1"/>
+            </wp:cNvGraphicFramePr>
+            <a:graphic xmlns:a="http://schemas.openxmlformats.org/drawingml/2006/main">
+              <a:graphicData uri="http://schemas.openxmlformats.org/drawingml/2006/picture">
+                <pic:pic xmlns:pic="http://schemas.openxmlformats.org/drawingml/2006/picture">
+                  <pic:nvPicPr>
+                    <pic:cNvPr id="0" name="Picture 2" descr="C:\Users\Antonio\Documents\Universita\IS\Progetto\YouLearn\Internal Work Product\Mockup\Casi d'uso\Immagini\Admin e moderatore\Admin-gestione_corso_singolo.png"/>
+                    <pic:cNvPicPr>
+                      <a:picLocks noChangeAspect="1" noChangeArrowheads="1"/>
+                    </pic:cNvPicPr>
+                  </pic:nvPicPr>
+                  <pic:blipFill>
+                    <a:blip r:embed="rId9">
+                      <a:extLst>
+                        <a:ext uri="{28A0092B-C50C-407E-A947-70E740481C1C}">
+                          <a14:useLocalDpi xmlns:a14="http://schemas.microsoft.com/office/drawing/2010/main" val="0"/>
+                        </a:ext>
+                      </a:extLst>
+                    </a:blip>
+                    <a:srcRect/>
+                    <a:stretch>
+                      <a:fillRect/>
+                    </a:stretch>
+                  </pic:blipFill>
+                  <pic:spPr bwMode="auto">
+                    <a:xfrm>
+                      <a:off x="0" y="0"/>
+                      <a:ext cx="4191000" cy="2728595"/>
+                    </a:xfrm>
+                    <a:prstGeom prst="rect">
+                      <a:avLst/>
+                    </a:prstGeom>
+                    <a:noFill/>
+                    <a:ln>
+                      <a:noFill/>
+                    </a:ln>
+                  </pic:spPr>
+                </pic:pic>
+              </a:graphicData>
+            </a:graphic>
+          </wp:anchor>
+        </w:drawing>
+      </w:r>
+    </w:p>
+    <w:p>
+      <w:pPr>
+        <w:keepNext/>
+      </w:pPr>
+      <w:r>
+        <w:rPr>
+          <w:noProof/>
+        </w:rPr>
+        <mc:AlternateContent>
+          <mc:Choice Requires="wps">
+            <w:drawing>
+              <wp:inline distT="0" distB="0" distL="0" distR="0" wp14:anchorId="31BFA2BF">
+                <wp:extent cx="4191000" cy="635"/>
+                <wp:effectExtent l="0" t="0" r="0" b="0"/>
+                <wp:docPr id="4" name="Casella di testo 4"/>
+                <wp:cNvGraphicFramePr/>
+                <a:graphic xmlns:a="http://schemas.openxmlformats.org/drawingml/2006/main">
+                  <a:graphicData uri="http://schemas.microsoft.com/office/word/2010/wordprocessingShape">
+                    <wps:wsp>
+                      <wps:cNvSpPr txBox="1"/>
+                      <wps:spPr>
+                        <a:xfrm>
+                          <a:off x="0" y="0"/>
+                          <a:ext cx="4191000" cy="635"/>
+                        </a:xfrm>
+                        <a:prstGeom prst="rect">
+                          <a:avLst/>
+                        </a:prstGeom>
+                        <a:solidFill>
+                          <a:prstClr val="white"/>
+                        </a:solidFill>
+                        <a:ln>
+                          <a:noFill/>
+                        </a:ln>
+                      </wps:spPr>
+                      <wps:txbx>
+                        <w:txbxContent>
+                          <w:p>
+                            <w:pPr>
+                              <w:pStyle w:val="Didascalia"/>
+                              <w:ind w:left="1416"/>
+                              <w:rPr>
+                                <w:b/>
+                                <w:noProof/>
+                                <w:sz w:val="40"/>
+                              </w:rPr>
+                            </w:pPr>
+                            <w:r>
+                              <w:t xml:space="preserve">  </w:t>
+                            </w:r>
+                            <w:r>
+                              <w:rPr>
+                                <w:sz w:val="22"/>
+                              </w:rPr>
+                              <w:t xml:space="preserve">Figura </w:t>
+                            </w:r>
+                            <w:r>
+                              <w:rPr>
+                                <w:sz w:val="22"/>
+                              </w:rPr>
+                              <w:t>3</w:t>
+                            </w:r>
+                          </w:p>
+                        </w:txbxContent>
+                      </wps:txbx>
+                      <wps:bodyPr rot="0" spcFirstLastPara="0" vertOverflow="overflow" horzOverflow="overflow" vert="horz" wrap="square" lIns="0" tIns="0" rIns="0" bIns="0" numCol="1" spcCol="0" rtlCol="0" fromWordArt="0" anchor="t" anchorCtr="0" forceAA="0" compatLnSpc="1">
+                        <a:prstTxWarp prst="textNoShape">
+                          <a:avLst/>
+                        </a:prstTxWarp>
+                        <a:spAutoFit/>
+                      </wps:bodyPr>
+                    </wps:wsp>
+                  </a:graphicData>
+                </a:graphic>
+              </wp:inline>
+            </w:drawing>
+          </mc:Choice>
+          <mc:Fallback>
+            <w:pict>
+              <v:shape w14:anchorId="31BFA2BF" id="Casella di testo 4" o:spid="_x0000_s1027" type="#_x0000_t202" style="width:330pt;height:.05pt;visibility:visible;mso-wrap-style:square;mso-left-percent:-10001;mso-top-percent:-10001;mso-position-horizontal:absolute;mso-position-horizontal-relative:char;mso-position-vertical:absolute;mso-position-vertical-relative:line;mso-left-percent:-10001;mso-top-percent:-10001;v-text-anchor:top" o:gfxdata="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" stroked="f">
+                <v:textbox style="mso-fit-shape-to-text:t" inset="0,0,0,0">
+                  <w:txbxContent>
+                    <w:p>
+                      <w:pPr>
+                        <w:pStyle w:val="Didascalia"/>
+                        <w:ind w:left="1416"/>
+                        <w:rPr>
+                          <w:b/>
+                          <w:noProof/>
+                          <w:sz w:val="40"/>
+                        </w:rPr>
+                      </w:pPr>
+                      <w:r>
+                        <w:t xml:space="preserve">  </w:t>
+                      </w:r>
+                      <w:r>
+                        <w:rPr>
+                          <w:sz w:val="22"/>
+                        </w:rPr>
+                        <w:t xml:space="preserve">Figura </w:t>
+                      </w:r>
+                      <w:r>
+                        <w:rPr>
+                          <w:sz w:val="22"/>
+                        </w:rPr>
+                        <w:t>3</w:t>
+                      </w:r>
+                    </w:p>
+                  </w:txbxContent>
+                </v:textbox>
+                <w10:anchorlock/>
+              </v:shape>
+            </w:pict>
+          </mc:Fallback>
+        </mc:AlternateContent>
+      </w:r>
+      <w:r>
+        <w:t xml:space="preserve"> </w:t>
+      </w:r>
+    </w:p>
+    <w:p>
+      <w:pPr>
+        <w:ind w:left="708"/>
+        <w:jc w:val="center"/>
+        <w:rPr>
+          <w:b/>
+          <w:sz w:val="40"/>
+        </w:rPr>
+      </w:pPr>
+    </w:p>
+    <w:p>
+      <w:pPr>
+        <w:ind w:left="708"/>
+        <w:jc w:val="center"/>
+        <w:rPr>
+          <w:b/>
+          <w:sz w:val="40"/>
+        </w:rPr>
+      </w:pPr>
+    </w:p>
+    <w:p>
+      <w:pPr>
+        <w:ind w:left="708"/>
+        <w:jc w:val="center"/>
+        <w:rPr>
+          <w:b/>
+          <w:sz w:val="40"/>
+        </w:rPr>
+      </w:pPr>
+    </w:p>
+    <w:p>
+      <w:pPr>
+        <w:ind w:left="708"/>
+        <w:jc w:val="center"/>
+        <w:rPr>
+          <w:b/>
+          <w:sz w:val="40"/>
+        </w:rPr>
+      </w:pPr>
+    </w:p>
+    <w:p>
+      <w:pPr>
+        <w:ind w:left="708"/>
+        <w:jc w:val="center"/>
+        <w:rPr>
+          <w:b/>
+          <w:sz w:val="40"/>
+        </w:rPr>
+      </w:pPr>
+    </w:p>
+    <w:p>
+      <w:pPr>
+        <w:ind w:left="708"/>
+        <w:jc w:val="center"/>
+        <w:rPr>
+          <w:b/>
+          <w:sz w:val="40"/>
+        </w:rPr>
+      </w:pPr>
+    </w:p>
+    <w:p>
+      <w:pPr>
+        <w:ind w:left="708"/>
+        <w:jc w:val="center"/>
+        <w:rPr>
+          <w:b/>
+          <w:sz w:val="40"/>
+        </w:rPr>
+      </w:pPr>
+    </w:p>
     <w:p>
       <w:pPr>
         <w:ind w:left="708"/>
@@ -8136,7 +8720,6 @@
                 <w:sz w:val="28"/>
                 <w:szCs w:val="28"/>
               </w:rPr>
-              <w:lastRenderedPageBreak/>
               <w:t>Quality</w:t>
             </w:r>
             <w:proofErr w:type="spellEnd"/>
@@ -8600,6 +9183,7 @@
                 <w:sz w:val="28"/>
                 <w:szCs w:val="28"/>
               </w:rPr>
+              <w:lastRenderedPageBreak/>
               <w:t xml:space="preserve">Il sistema risponde con la pagina “Gestione </w:t>
             </w:r>
             <w:r>
@@ -8621,7 +9205,7 @@
                 <w:sz w:val="28"/>
                 <w:szCs w:val="28"/>
               </w:rPr>
-              <w:t>6</w:t>
+              <w:t>4</w:t>
             </w:r>
           </w:p>
           <w:p>
@@ -8792,14 +9376,7 @@
                 <w:sz w:val="28"/>
                 <w:szCs w:val="28"/>
               </w:rPr>
-              <w:t xml:space="preserve"> alla sua </w:t>
-            </w:r>
-            <w:r>
-              <w:rPr>
-                <w:sz w:val="28"/>
-                <w:szCs w:val="28"/>
-              </w:rPr>
-              <w:t>Homepage</w:t>
+              <w:t xml:space="preserve"> alla sua Homepage</w:t>
             </w:r>
           </w:p>
           <w:p>
@@ -8850,6 +9427,7 @@
                 <w:sz w:val="28"/>
                 <w:szCs w:val="28"/>
               </w:rPr>
+              <w:lastRenderedPageBreak/>
               <w:t xml:space="preserve"> </w:t>
             </w:r>
             <w:r>
@@ -9068,6 +9646,88 @@
           <w:sz w:val="40"/>
         </w:rPr>
       </w:pPr>
+    </w:p>
+    <w:p>
+      <w:pPr>
+        <w:keepNext/>
+        <w:ind w:left="708"/>
+        <w:jc w:val="center"/>
+      </w:pPr>
+      <w:r>
+        <w:rPr>
+          <w:b/>
+          <w:noProof/>
+          <w:sz w:val="40"/>
+        </w:rPr>
+        <w:drawing>
+          <wp:inline distT="0" distB="0" distL="0" distR="0">
+            <wp:extent cx="4819650" cy="3138028"/>
+            <wp:effectExtent l="0" t="0" r="0" b="5715"/>
+            <wp:docPr id="5" name="Immagine 5" descr="C:\Users\Antonio\Documents\Universita\IS\Progetto\YouLearn\Internal Work Product\Mockup\Casi d'uso\Immagini\Admin e moderatore\Admin-gestione_utente_singolo.png"/>
+            <wp:cNvGraphicFramePr>
+              <a:graphicFrameLocks xmlns:a="http://schemas.openxmlformats.org/drawingml/2006/main" noChangeAspect="1"/>
+            </wp:cNvGraphicFramePr>
+            <a:graphic xmlns:a="http://schemas.openxmlformats.org/drawingml/2006/main">
+              <a:graphicData uri="http://schemas.openxmlformats.org/drawingml/2006/picture">
+                <pic:pic xmlns:pic="http://schemas.openxmlformats.org/drawingml/2006/picture">
+                  <pic:nvPicPr>
+                    <pic:cNvPr id="0" name="Picture 3" descr="C:\Users\Antonio\Documents\Universita\IS\Progetto\YouLearn\Internal Work Product\Mockup\Casi d'uso\Immagini\Admin e moderatore\Admin-gestione_utente_singolo.png"/>
+                    <pic:cNvPicPr>
+                      <a:picLocks noChangeAspect="1" noChangeArrowheads="1"/>
+                    </pic:cNvPicPr>
+                  </pic:nvPicPr>
+                  <pic:blipFill>
+                    <a:blip r:embed="rId10">
+                      <a:extLst>
+                        <a:ext uri="{28A0092B-C50C-407E-A947-70E740481C1C}">
+                          <a14:useLocalDpi xmlns:a14="http://schemas.microsoft.com/office/drawing/2010/main" val="0"/>
+                        </a:ext>
+                      </a:extLst>
+                    </a:blip>
+                    <a:srcRect/>
+                    <a:stretch>
+                      <a:fillRect/>
+                    </a:stretch>
+                  </pic:blipFill>
+                  <pic:spPr bwMode="auto">
+                    <a:xfrm>
+                      <a:off x="0" y="0"/>
+                      <a:ext cx="4824132" cy="3140946"/>
+                    </a:xfrm>
+                    <a:prstGeom prst="rect">
+                      <a:avLst/>
+                    </a:prstGeom>
+                    <a:noFill/>
+                    <a:ln>
+                      <a:noFill/>
+                    </a:ln>
+                  </pic:spPr>
+                </pic:pic>
+              </a:graphicData>
+            </a:graphic>
+          </wp:inline>
+        </w:drawing>
+      </w:r>
+    </w:p>
+    <w:p>
+      <w:pPr>
+        <w:pStyle w:val="Didascalia"/>
+        <w:rPr>
+          <w:b/>
+          <w:sz w:val="48"/>
+        </w:rPr>
+      </w:pPr>
+      <w:r>
+        <w:t xml:space="preserve">                                 </w:t>
+      </w:r>
+      <w:r>
+        <w:rPr>
+          <w:sz w:val="22"/>
+        </w:rPr>
+        <w:t>Figura 4</w:t>
+      </w:r>
+      <w:bookmarkStart w:id="0" w:name="_GoBack"/>
+      <w:bookmarkEnd w:id="0"/>
     </w:p>
     <w:p>
       <w:pPr>
@@ -9398,7 +10058,14 @@
                 <w:sz w:val="28"/>
                 <w:szCs w:val="28"/>
               </w:rPr>
-              <w:t>Il sistema risponde con la pagina “Gestione corso singolo”, organizzata come segue in figura 5</w:t>
+              <w:t xml:space="preserve">Il sistema risponde con la pagina “Gestione corso singolo”, organizzata come </w:t>
+            </w:r>
+            <w:r>
+              <w:rPr>
+                <w:sz w:val="28"/>
+                <w:szCs w:val="28"/>
+              </w:rPr>
+              <w:t>visto precedentemente in figura 3</w:t>
             </w:r>
           </w:p>
           <w:p>
@@ -9433,14 +10100,7 @@
                 <w:sz w:val="28"/>
                 <w:szCs w:val="28"/>
               </w:rPr>
-              <w:t xml:space="preserve">clicca sul pulsante </w:t>
-            </w:r>
-            <w:r>
-              <w:rPr>
-                <w:sz w:val="28"/>
-                <w:szCs w:val="28"/>
-              </w:rPr>
-              <w:t>“Lezioni”</w:t>
+              <w:t>clicca sul pulsante “Lezioni”</w:t>
             </w:r>
           </w:p>
           <w:p>
@@ -9460,14 +10120,7 @@
                 <w:sz w:val="28"/>
                 <w:szCs w:val="28"/>
               </w:rPr>
-              <w:t xml:space="preserve">Il sistema risponde </w:t>
-            </w:r>
-            <w:r>
-              <w:rPr>
-                <w:sz w:val="28"/>
-                <w:szCs w:val="28"/>
-              </w:rPr>
-              <w:t>con la pagina “gestione lezioni”, organizzata come in figura 7</w:t>
+              <w:t>Il sistema risponde con la pagina “gestione lezioni”, organizzata come in figura 7</w:t>
             </w:r>
           </w:p>
           <w:p>
@@ -9914,6 +10567,93 @@
           <w:sz w:val="40"/>
         </w:rPr>
       </w:pPr>
+    </w:p>
+    <w:p>
+      <w:pPr>
+        <w:keepNext/>
+        <w:ind w:left="708"/>
+        <w:jc w:val="center"/>
+      </w:pPr>
+      <w:r>
+        <w:rPr>
+          <w:b/>
+          <w:noProof/>
+          <w:sz w:val="40"/>
+        </w:rPr>
+        <w:lastRenderedPageBreak/>
+        <w:drawing>
+          <wp:inline distT="0" distB="0" distL="0" distR="0" wp14:anchorId="7E364E02" wp14:editId="045B99B7">
+            <wp:extent cx="4800600" cy="3125624"/>
+            <wp:effectExtent l="0" t="0" r="0" b="0"/>
+            <wp:docPr id="6" name="Immagine 6" descr="C:\Users\Antonio\Documents\Universita\IS\Progetto\YouLearn\Internal Work Product\Mockup\Casi d'uso\Immagini\Admin e moderatore\Admin-gestione_corso_singolo_Lezioni.png"/>
+            <wp:cNvGraphicFramePr>
+              <a:graphicFrameLocks xmlns:a="http://schemas.openxmlformats.org/drawingml/2006/main" noChangeAspect="1"/>
+            </wp:cNvGraphicFramePr>
+            <a:graphic xmlns:a="http://schemas.openxmlformats.org/drawingml/2006/main">
+              <a:graphicData uri="http://schemas.openxmlformats.org/drawingml/2006/picture">
+                <pic:pic xmlns:pic="http://schemas.openxmlformats.org/drawingml/2006/picture">
+                  <pic:nvPicPr>
+                    <pic:cNvPr id="0" name="Picture 4" descr="C:\Users\Antonio\Documents\Universita\IS\Progetto\YouLearn\Internal Work Product\Mockup\Casi d'uso\Immagini\Admin e moderatore\Admin-gestione_corso_singolo_Lezioni.png"/>
+                    <pic:cNvPicPr>
+                      <a:picLocks noChangeAspect="1" noChangeArrowheads="1"/>
+                    </pic:cNvPicPr>
+                  </pic:nvPicPr>
+                  <pic:blipFill>
+                    <a:blip r:embed="rId11">
+                      <a:extLst>
+                        <a:ext uri="{28A0092B-C50C-407E-A947-70E740481C1C}">
+                          <a14:useLocalDpi xmlns:a14="http://schemas.microsoft.com/office/drawing/2010/main" val="0"/>
+                        </a:ext>
+                      </a:extLst>
+                    </a:blip>
+                    <a:srcRect/>
+                    <a:stretch>
+                      <a:fillRect/>
+                    </a:stretch>
+                  </pic:blipFill>
+                  <pic:spPr bwMode="auto">
+                    <a:xfrm>
+                      <a:off x="0" y="0"/>
+                      <a:ext cx="4803696" cy="3127640"/>
+                    </a:xfrm>
+                    <a:prstGeom prst="rect">
+                      <a:avLst/>
+                    </a:prstGeom>
+                    <a:noFill/>
+                    <a:ln>
+                      <a:noFill/>
+                    </a:ln>
+                  </pic:spPr>
+                </pic:pic>
+              </a:graphicData>
+            </a:graphic>
+          </wp:inline>
+        </w:drawing>
+      </w:r>
+    </w:p>
+    <w:p>
+      <w:pPr>
+        <w:pStyle w:val="Didascalia"/>
+        <w:rPr>
+          <w:b/>
+          <w:sz w:val="40"/>
+        </w:rPr>
+      </w:pPr>
+      <w:r>
+        <w:t xml:space="preserve">                                  </w:t>
+      </w:r>
+      <w:r>
+        <w:rPr>
+          <w:sz w:val="22"/>
+        </w:rPr>
+        <w:t xml:space="preserve">Figura </w:t>
+      </w:r>
+      <w:r>
+        <w:rPr>
+          <w:sz w:val="22"/>
+        </w:rPr>
+        <w:t>5</w:t>
+      </w:r>
     </w:p>
     <w:p>
       <w:pPr>
@@ -9954,7 +10694,6 @@
                 <w:sz w:val="28"/>
                 <w:szCs w:val="28"/>
               </w:rPr>
-              <w:lastRenderedPageBreak/>
               <w:t>Nome</w:t>
             </w:r>
           </w:p>
@@ -10106,21 +10845,7 @@
                 <w:sz w:val="28"/>
                 <w:szCs w:val="28"/>
               </w:rPr>
-              <w:t xml:space="preserve">L’Amministratore clicca sul pulsante “gestione </w:t>
-            </w:r>
-            <w:r>
-              <w:rPr>
-                <w:sz w:val="28"/>
-                <w:szCs w:val="28"/>
-              </w:rPr>
-              <w:t>certificazioni</w:t>
-            </w:r>
-            <w:r>
-              <w:rPr>
-                <w:sz w:val="28"/>
-                <w:szCs w:val="28"/>
-              </w:rPr>
-              <w:t xml:space="preserve">” nel menù </w:t>
+              <w:t xml:space="preserve">L’Amministratore clicca sul pulsante “gestione certificazioni” nel menù </w:t>
             </w:r>
             <w:proofErr w:type="spellStart"/>
             <w:r>
@@ -10149,14 +10874,7 @@
                 <w:sz w:val="28"/>
                 <w:szCs w:val="28"/>
               </w:rPr>
-              <w:t xml:space="preserve">Il sistema risponde con un elenco </w:t>
-            </w:r>
-            <w:r>
-              <w:rPr>
-                <w:sz w:val="28"/>
-                <w:szCs w:val="28"/>
-              </w:rPr>
-              <w:t xml:space="preserve">delle certificazioni inserite dagli utenti </w:t>
+              <w:t xml:space="preserve">Il sistema risponde con un elenco delle certificazioni inserite dagli utenti </w:t>
             </w:r>
             <w:r>
               <w:rPr>
@@ -10466,6 +11184,7 @@
                 <w:sz w:val="28"/>
                 <w:szCs w:val="28"/>
               </w:rPr>
+              <w:lastRenderedPageBreak/>
               <w:t xml:space="preserve">L’ amministratore si ritrova quindi sulla pagina “gestione </w:t>
             </w:r>
             <w:r>
@@ -10504,6 +11223,7 @@
                 <w:sz w:val="28"/>
                 <w:szCs w:val="28"/>
               </w:rPr>
+              <w:lastRenderedPageBreak/>
               <w:t xml:space="preserve"> </w:t>
             </w:r>
             <w:r>
@@ -10765,14 +11485,7 @@
                 <w:sz w:val="28"/>
                 <w:szCs w:val="28"/>
               </w:rPr>
-              <w:t>Rifiuta</w:t>
-            </w:r>
-            <w:r>
-              <w:rPr>
-                <w:sz w:val="28"/>
-                <w:szCs w:val="28"/>
-              </w:rPr>
-              <w:t>Certificazione</w:t>
+              <w:t>RifiutaCertificazione</w:t>
             </w:r>
             <w:proofErr w:type="spellEnd"/>
           </w:p>
@@ -10937,7 +11650,6 @@
                 <w:sz w:val="28"/>
                 <w:szCs w:val="28"/>
               </w:rPr>
-              <w:lastRenderedPageBreak/>
               <w:t>L’</w:t>
             </w:r>
             <w:r>
@@ -10973,35 +11685,7 @@
                 <w:sz w:val="28"/>
                 <w:szCs w:val="28"/>
               </w:rPr>
-              <w:t xml:space="preserve">Il sistema risponde </w:t>
-            </w:r>
-            <w:r>
-              <w:rPr>
-                <w:sz w:val="28"/>
-                <w:szCs w:val="28"/>
-              </w:rPr>
-              <w:t>rifiutando</w:t>
-            </w:r>
-            <w:r>
-              <w:rPr>
-                <w:sz w:val="28"/>
-                <w:szCs w:val="28"/>
-              </w:rPr>
-              <w:t xml:space="preserve"> la certificazione</w:t>
-            </w:r>
-            <w:r>
-              <w:rPr>
-                <w:sz w:val="28"/>
-                <w:szCs w:val="28"/>
-              </w:rPr>
-              <w:t>, invia una notifica all’utente avvisandolo del rifiuto della certificazione</w:t>
-            </w:r>
-            <w:r>
-              <w:rPr>
-                <w:sz w:val="28"/>
-                <w:szCs w:val="28"/>
-              </w:rPr>
-              <w:t xml:space="preserve"> ed elimina la certificazione dall’elenco della pagina “gestione certificazioni”</w:t>
+              <w:t>Il sistema risponde rifiutando la certificazione, invia una notifica all’utente avvisandolo del rifiuto della certificazione ed elimina la certificazione dall’elenco della pagina “gestione certificazioni”</w:t>
             </w:r>
           </w:p>
           <w:p>
@@ -11045,7 +11729,6 @@
                 <w:sz w:val="28"/>
                 <w:szCs w:val="28"/>
               </w:rPr>
-              <w:lastRenderedPageBreak/>
               <w:t xml:space="preserve"> </w:t>
             </w:r>
             <w:r>
@@ -11152,21 +11835,7 @@
                 <w:sz w:val="28"/>
                 <w:szCs w:val="28"/>
               </w:rPr>
-              <w:t xml:space="preserve">Il sistema </w:t>
-            </w:r>
-            <w:r>
-              <w:rPr>
-                <w:sz w:val="28"/>
-                <w:szCs w:val="28"/>
-              </w:rPr>
-              <w:t>elimina</w:t>
-            </w:r>
-            <w:r>
-              <w:rPr>
-                <w:sz w:val="28"/>
-                <w:szCs w:val="28"/>
-              </w:rPr>
-              <w:t xml:space="preserve"> la certificazione all’Utente e la elimina dall’elenco delle certificazioni in approvazione</w:t>
+              <w:t>Il sistema elimina la certificazione all’Utente e la elimina dall’elenco delle certificazioni in approvazione</w:t>
             </w:r>
           </w:p>
         </w:tc>
@@ -11330,7 +11999,14 @@
                 <w:sz w:val="28"/>
                 <w:szCs w:val="28"/>
               </w:rPr>
-              <w:t>EliminaLezioneNonSegnalato</w:t>
+              <w:t>Elimina</w:t>
+            </w:r>
+            <w:r>
+              <w:rPr>
+                <w:sz w:val="28"/>
+                <w:szCs w:val="28"/>
+              </w:rPr>
+              <w:t>Certificazione</w:t>
             </w:r>
             <w:proofErr w:type="spellEnd"/>
           </w:p>
@@ -11460,7 +12136,21 @@
                 <w:sz w:val="28"/>
                 <w:szCs w:val="28"/>
               </w:rPr>
-              <w:t xml:space="preserve">L’Amministratore clicca sul pulsante “gestione corsi” nel menù </w:t>
+              <w:t xml:space="preserve">L’Amministratore clicca sul pulsante “gestione </w:t>
+            </w:r>
+            <w:r>
+              <w:rPr>
+                <w:sz w:val="28"/>
+                <w:szCs w:val="28"/>
+              </w:rPr>
+              <w:t>utenti</w:t>
+            </w:r>
+            <w:r>
+              <w:rPr>
+                <w:sz w:val="28"/>
+                <w:szCs w:val="28"/>
+              </w:rPr>
+              <w:t xml:space="preserve">” nel menù </w:t>
             </w:r>
             <w:proofErr w:type="spellStart"/>
             <w:r>
@@ -11489,7 +12179,14 @@
                 <w:sz w:val="28"/>
                 <w:szCs w:val="28"/>
               </w:rPr>
-              <w:t>Il sistema risponde con una pagina contenente una barra di ricerca per la ricerca dei corsi</w:t>
+              <w:t>Il sistema risponde con una pagina contenente una barra di ricerca per la ricerca de</w:t>
+            </w:r>
+            <w:r>
+              <w:rPr>
+                <w:sz w:val="28"/>
+                <w:szCs w:val="28"/>
+              </w:rPr>
+              <w:t>gli utenti</w:t>
             </w:r>
           </w:p>
           <w:p>
@@ -11509,7 +12206,14 @@
                 <w:sz w:val="28"/>
                 <w:szCs w:val="28"/>
               </w:rPr>
-              <w:t>L’Amministratore clicca sulla barra e scrive il nome del corso</w:t>
+              <w:t>L’Amministratore clicca sulla barra e scrive il nome del</w:t>
+            </w:r>
+            <w:r>
+              <w:rPr>
+                <w:sz w:val="28"/>
+                <w:szCs w:val="28"/>
+              </w:rPr>
+              <w:t>l’utente</w:t>
             </w:r>
           </w:p>
           <w:p>
@@ -11529,7 +12233,22 @@
                 <w:sz w:val="28"/>
                 <w:szCs w:val="28"/>
               </w:rPr>
-              <w:t>Il sistema risponde con una lista di suggerimenti di ricerca che corrispondono al nome del corso scritto nella barra di ricerca</w:t>
+              <w:lastRenderedPageBreak/>
+              <w:t>Il sistema risponde con una lista di suggerimenti di ricerca che corrispondono al nome del</w:t>
+            </w:r>
+            <w:r>
+              <w:rPr>
+                <w:sz w:val="28"/>
+                <w:szCs w:val="28"/>
+              </w:rPr>
+              <w:t xml:space="preserve">l’utente </w:t>
+            </w:r>
+            <w:r>
+              <w:rPr>
+                <w:sz w:val="28"/>
+                <w:szCs w:val="28"/>
+              </w:rPr>
+              <w:t>scritto nella barra di ricerca</w:t>
             </w:r>
           </w:p>
           <w:p>
@@ -11564,7 +12283,14 @@
                 <w:sz w:val="28"/>
                 <w:szCs w:val="28"/>
               </w:rPr>
-              <w:t xml:space="preserve">clicca sul nome del corso </w:t>
+              <w:t>clicca sul nome del</w:t>
+            </w:r>
+            <w:r>
+              <w:rPr>
+                <w:sz w:val="28"/>
+                <w:szCs w:val="28"/>
+              </w:rPr>
+              <w:t xml:space="preserve">l’utente </w:t>
             </w:r>
             <w:r>
               <w:rPr>
@@ -11591,7 +12317,42 @@
                 <w:sz w:val="28"/>
                 <w:szCs w:val="28"/>
               </w:rPr>
-              <w:t>Il sistema risponde con la pagina “Gestione corso singolo”, organizzata come segue in figura 5</w:t>
+              <w:t xml:space="preserve">Il sistema risponde con la pagina “Gestione </w:t>
+            </w:r>
+            <w:r>
+              <w:rPr>
+                <w:sz w:val="28"/>
+                <w:szCs w:val="28"/>
+              </w:rPr>
+              <w:t>utente</w:t>
+            </w:r>
+            <w:r>
+              <w:rPr>
+                <w:sz w:val="28"/>
+                <w:szCs w:val="28"/>
+              </w:rPr>
+              <w:t xml:space="preserve"> singolo”, organizzata come </w:t>
+            </w:r>
+            <w:r>
+              <w:rPr>
+                <w:sz w:val="28"/>
+                <w:szCs w:val="28"/>
+              </w:rPr>
+              <w:t>visto precedentemente</w:t>
+            </w:r>
+            <w:r>
+              <w:rPr>
+                <w:sz w:val="28"/>
+                <w:szCs w:val="28"/>
+              </w:rPr>
+              <w:t xml:space="preserve"> in figura </w:t>
+            </w:r>
+            <w:r>
+              <w:rPr>
+                <w:sz w:val="28"/>
+                <w:szCs w:val="28"/>
+              </w:rPr>
+              <w:t>3</w:t>
             </w:r>
           </w:p>
           <w:p>
@@ -11626,21 +12387,7 @@
                 <w:sz w:val="28"/>
                 <w:szCs w:val="28"/>
               </w:rPr>
-              <w:t>clicca sul pulsante “</w:t>
-            </w:r>
-            <w:r>
-              <w:rPr>
-                <w:sz w:val="28"/>
-                <w:szCs w:val="28"/>
-              </w:rPr>
-              <w:t>Certificazioni</w:t>
-            </w:r>
-            <w:r>
-              <w:rPr>
-                <w:sz w:val="28"/>
-                <w:szCs w:val="28"/>
-              </w:rPr>
-              <w:t>”</w:t>
+              <w:t>clicca sul pulsante “Certificazioni”</w:t>
             </w:r>
           </w:p>
           <w:p>
@@ -11660,21 +12407,28 @@
                 <w:sz w:val="28"/>
                 <w:szCs w:val="28"/>
               </w:rPr>
-              <w:t xml:space="preserve">Il sistema risponde con la pagina “gestione </w:t>
-            </w:r>
-            <w:r>
-              <w:rPr>
-                <w:sz w:val="28"/>
-                <w:szCs w:val="28"/>
-              </w:rPr>
-              <w:t>certificazioni corso</w:t>
-            </w:r>
-            <w:r>
-              <w:rPr>
-                <w:sz w:val="28"/>
-                <w:szCs w:val="28"/>
-              </w:rPr>
-              <w:t>”, organizzata come in figura 7</w:t>
+              <w:t xml:space="preserve">Il sistema risponde con la pagina “gestione certificazioni </w:t>
+            </w:r>
+            <w:r>
+              <w:rPr>
+                <w:sz w:val="28"/>
+                <w:szCs w:val="28"/>
+              </w:rPr>
+              <w:t>utente</w:t>
+            </w:r>
+            <w:r>
+              <w:rPr>
+                <w:sz w:val="28"/>
+                <w:szCs w:val="28"/>
+              </w:rPr>
+              <w:t xml:space="preserve">”, organizzata come in figura </w:t>
+            </w:r>
+            <w:r>
+              <w:rPr>
+                <w:sz w:val="28"/>
+                <w:szCs w:val="28"/>
+              </w:rPr>
+              <w:t>6</w:t>
             </w:r>
           </w:p>
           <w:p>
@@ -11709,35 +12463,7 @@
                 <w:sz w:val="28"/>
                 <w:szCs w:val="28"/>
               </w:rPr>
-              <w:t xml:space="preserve">clicca sul pulsante “elimina </w:t>
-            </w:r>
-            <w:r>
-              <w:rPr>
-                <w:sz w:val="28"/>
-                <w:szCs w:val="28"/>
-              </w:rPr>
-              <w:t>certificazione</w:t>
-            </w:r>
-            <w:r>
-              <w:rPr>
-                <w:sz w:val="28"/>
-                <w:szCs w:val="28"/>
-              </w:rPr>
-              <w:t xml:space="preserve">” vicino alla </w:t>
-            </w:r>
-            <w:r>
-              <w:rPr>
-                <w:sz w:val="28"/>
-                <w:szCs w:val="28"/>
-              </w:rPr>
-              <w:t>certificazione</w:t>
-            </w:r>
-            <w:r>
-              <w:rPr>
-                <w:sz w:val="28"/>
-                <w:szCs w:val="28"/>
-              </w:rPr>
-              <w:t xml:space="preserve"> che intende eliminare</w:t>
+              <w:t>clicca sul pulsante “elimina certificazione” vicino alla certificazione che intende eliminare</w:t>
             </w:r>
           </w:p>
           <w:p>
@@ -11793,7 +12519,6 @@
                 <w:sz w:val="28"/>
                 <w:szCs w:val="28"/>
               </w:rPr>
-              <w:lastRenderedPageBreak/>
               <w:t>L’</w:t>
             </w:r>
             <w:r>
@@ -11845,14 +12570,14 @@
                 <w:sz w:val="28"/>
                 <w:szCs w:val="28"/>
               </w:rPr>
-              <w:t>Il sistema risponde rifiutando la certificazione, invia una notifica all’utente avvisandolo del rifiuto della certificazione ed elimina la certificazione dall’elenco della pagina “gestione certificazioni</w:t>
-            </w:r>
-            <w:r>
-              <w:rPr>
-                <w:sz w:val="28"/>
-                <w:szCs w:val="28"/>
-              </w:rPr>
-              <w:t xml:space="preserve"> corso</w:t>
+              <w:t xml:space="preserve">Il sistema risponde rifiutando la certificazione, invia una notifica all’utente avvisandolo del rifiuto della certificazione ed elimina la certificazione dall’elenco della pagina “gestione certificazioni </w:t>
+            </w:r>
+            <w:r>
+              <w:rPr>
+                <w:sz w:val="28"/>
+                <w:szCs w:val="28"/>
+              </w:rPr>
+              <w:t>utente</w:t>
             </w:r>
             <w:r>
               <w:rPr>
@@ -11879,17 +12604,8 @@
                 <w:sz w:val="28"/>
                 <w:szCs w:val="28"/>
               </w:rPr>
-              <w:t xml:space="preserve">L’ amministratore si ritrova quindi sulla </w:t>
-            </w:r>
-            <w:r>
-              <w:rPr>
-                <w:sz w:val="28"/>
-                <w:szCs w:val="28"/>
-              </w:rPr>
-              <w:t>pagina “gestione certificazioni corso”</w:t>
-            </w:r>
-            <w:bookmarkStart w:id="0" w:name="_GoBack"/>
-            <w:bookmarkEnd w:id="0"/>
+              <w:t>L’ amministratore si ritrova quindi sulla pagina “gestione certificazioni corso”</w:t>
+            </w:r>
           </w:p>
         </w:tc>
       </w:tr>
@@ -12003,14 +12719,7 @@
                 <w:sz w:val="28"/>
                 <w:szCs w:val="28"/>
               </w:rPr>
-              <w:t xml:space="preserve">Il sistema cancella </w:t>
-            </w:r>
-            <w:r>
-              <w:rPr>
-                <w:sz w:val="28"/>
-                <w:szCs w:val="28"/>
-              </w:rPr>
-              <w:t>la certificazione dell’utente e L’</w:t>
+              <w:t>Il sistema cancella la certificazione dell’utente e L’</w:t>
             </w:r>
             <w:r>
               <w:rPr>
@@ -12018,29 +12727,28 @@
                 <w:sz w:val="28"/>
                 <w:szCs w:val="28"/>
               </w:rPr>
-              <w:t>amministratore</w:t>
-            </w:r>
-            <w:r>
-              <w:rPr>
-                <w:i/>
-                <w:sz w:val="28"/>
-                <w:szCs w:val="28"/>
-              </w:rPr>
-              <w:t xml:space="preserve"> </w:t>
-            </w:r>
-            <w:r>
-              <w:rPr>
-                <w:sz w:val="28"/>
-                <w:szCs w:val="28"/>
-              </w:rPr>
-              <w:t xml:space="preserve">si ritrova sulla </w:t>
-            </w:r>
-            <w:r>
-              <w:rPr>
-                <w:sz w:val="28"/>
-                <w:szCs w:val="28"/>
-              </w:rPr>
-              <w:t>pagina “gestione certificazione corso”</w:t>
+              <w:t xml:space="preserve">amministratore </w:t>
+            </w:r>
+            <w:r>
+              <w:rPr>
+                <w:sz w:val="28"/>
+                <w:szCs w:val="28"/>
+              </w:rPr>
+              <w:t xml:space="preserve">si ritrova sulla pagina “gestione certificazione </w:t>
+            </w:r>
+            <w:r>
+              <w:rPr>
+                <w:sz w:val="28"/>
+                <w:szCs w:val="28"/>
+              </w:rPr>
+              <w:t>utente</w:t>
+            </w:r>
+            <w:r>
+              <w:rPr>
+                <w:sz w:val="28"/>
+                <w:szCs w:val="28"/>
+              </w:rPr>
+              <w:t>”</w:t>
             </w:r>
           </w:p>
         </w:tc>
@@ -12154,8 +12862,90 @@
         </w:rPr>
       </w:pPr>
     </w:p>
+    <w:p>
+      <w:pPr>
+        <w:keepNext/>
+        <w:ind w:left="708"/>
+        <w:jc w:val="center"/>
+      </w:pPr>
+      <w:r>
+        <w:rPr>
+          <w:b/>
+          <w:noProof/>
+          <w:sz w:val="40"/>
+        </w:rPr>
+        <w:lastRenderedPageBreak/>
+        <w:drawing>
+          <wp:inline distT="0" distB="0" distL="0" distR="0">
+            <wp:extent cx="5200650" cy="3369892"/>
+            <wp:effectExtent l="0" t="0" r="0" b="2540"/>
+            <wp:docPr id="7" name="Immagine 7" descr="C:\Users\Antonio\Documents\Universita\IS\Progetto\YouLearn\Internal Work Product\Mockup\Casi d'uso\Immagini\Admin e moderatore\Admin-gestione_utente_singolo_certificazioni.png"/>
+            <wp:cNvGraphicFramePr>
+              <a:graphicFrameLocks xmlns:a="http://schemas.openxmlformats.org/drawingml/2006/main" noChangeAspect="1"/>
+            </wp:cNvGraphicFramePr>
+            <a:graphic xmlns:a="http://schemas.openxmlformats.org/drawingml/2006/main">
+              <a:graphicData uri="http://schemas.openxmlformats.org/drawingml/2006/picture">
+                <pic:pic xmlns:pic="http://schemas.openxmlformats.org/drawingml/2006/picture">
+                  <pic:nvPicPr>
+                    <pic:cNvPr id="0" name="Picture 5" descr="C:\Users\Antonio\Documents\Universita\IS\Progetto\YouLearn\Internal Work Product\Mockup\Casi d'uso\Immagini\Admin e moderatore\Admin-gestione_utente_singolo_certificazioni.png"/>
+                    <pic:cNvPicPr>
+                      <a:picLocks noChangeAspect="1" noChangeArrowheads="1"/>
+                    </pic:cNvPicPr>
+                  </pic:nvPicPr>
+                  <pic:blipFill>
+                    <a:blip r:embed="rId12">
+                      <a:extLst>
+                        <a:ext uri="{28A0092B-C50C-407E-A947-70E740481C1C}">
+                          <a14:useLocalDpi xmlns:a14="http://schemas.microsoft.com/office/drawing/2010/main" val="0"/>
+                        </a:ext>
+                      </a:extLst>
+                    </a:blip>
+                    <a:srcRect/>
+                    <a:stretch>
+                      <a:fillRect/>
+                    </a:stretch>
+                  </pic:blipFill>
+                  <pic:spPr bwMode="auto">
+                    <a:xfrm>
+                      <a:off x="0" y="0"/>
+                      <a:ext cx="5204439" cy="3372347"/>
+                    </a:xfrm>
+                    <a:prstGeom prst="rect">
+                      <a:avLst/>
+                    </a:prstGeom>
+                    <a:noFill/>
+                    <a:ln>
+                      <a:noFill/>
+                    </a:ln>
+                  </pic:spPr>
+                </pic:pic>
+              </a:graphicData>
+            </a:graphic>
+          </wp:inline>
+        </w:drawing>
+      </w:r>
+    </w:p>
+    <w:p>
+      <w:pPr>
+        <w:pStyle w:val="Didascalia"/>
+        <w:ind w:left="708"/>
+        <w:rPr>
+          <w:b/>
+          <w:sz w:val="40"/>
+        </w:rPr>
+      </w:pPr>
+      <w:r>
+        <w:t xml:space="preserve">        </w:t>
+      </w:r>
+      <w:r>
+        <w:rPr>
+          <w:sz w:val="22"/>
+        </w:rPr>
+        <w:t>Figura 6</w:t>
+      </w:r>
+    </w:p>
     <w:sectPr>
-      <w:headerReference w:type="default" r:id="rId8"/>
+      <w:headerReference w:type="default" r:id="rId13"/>
       <w:pgSz w:w="11906" w:h="16838"/>
       <w:pgMar w:top="1417" w:right="1134" w:bottom="1134" w:left="1134" w:header="708" w:footer="708" w:gutter="0"/>
       <w:cols w:space="708"/>
@@ -14219,6 +15009,25 @@
       <w:contextualSpacing/>
     </w:pPr>
   </w:style>
+  <w:style w:type="paragraph" w:styleId="Didascalia">
+    <w:name w:val="caption"/>
+    <w:basedOn w:val="Normale"/>
+    <w:next w:val="Normale"/>
+    <w:uiPriority w:val="35"/>
+    <w:unhideWhenUsed/>
+    <w:qFormat/>
+    <w:rsid w:val="00EA6A90"/>
+    <w:pPr>
+      <w:spacing w:after="200" w:line="240" w:lineRule="auto"/>
+    </w:pPr>
+    <w:rPr>
+      <w:i/>
+      <w:iCs/>
+      <w:color w:val="44546A" w:themeColor="text2"/>
+      <w:sz w:val="18"/>
+      <w:szCs w:val="18"/>
+    </w:rPr>
+  </w:style>
 </w:styles>
 </file>
 
@@ -14522,7 +15331,7 @@
 </file>
 
 <file path=customXml/itemProps1.xml><?xml version="1.0" encoding="utf-8"?>
-<ds:datastoreItem xmlns:ds="http://schemas.openxmlformats.org/officeDocument/2006/customXml" ds:itemID="{CBEB4E81-4FCB-47D8-917E-F43B7FED8F90}">
+<ds:datastoreItem xmlns:ds="http://schemas.openxmlformats.org/officeDocument/2006/customXml" ds:itemID="{5E796DCF-CE39-4241-8B34-E9ED015C1F79}">
   <ds:schemaRefs>
     <ds:schemaRef ds:uri="http://schemas.openxmlformats.org/officeDocument/2006/bibliography"/>
   </ds:schemaRefs>

</xml_diff>

<commit_message>
Update User_Case_LC.docx con scenario di PA
Update
</commit_message>
<xml_diff>
--- a/Internal Work Product/Casi d'uso/User_Case_LC.docx
+++ b/Internal Work Product/Casi d'uso/User_Case_LC.docx
@@ -3081,31 +3081,61 @@
           <w:sz w:val="40"/>
         </w:rPr>
       </w:pPr>
-    </w:p>
-    <w:p>
-      <w:pPr>
-        <w:jc w:val="center"/>
-        <w:rPr>
-          <w:b/>
-          <w:sz w:val="40"/>
-        </w:rPr>
-      </w:pPr>
       <w:r>
         <w:rPr>
           <w:b/>
+          <w:noProof/>
           <w:sz w:val="40"/>
         </w:rPr>
-        <w:t>PASQUALE DEVE METTERE IL MOCKUP</w:t>
+        <w:drawing>
+          <wp:inline distT="0" distB="0" distL="0" distR="0">
+            <wp:extent cx="5746115" cy="5134610"/>
+            <wp:effectExtent l="0" t="0" r="6985" b="8890"/>
+            <wp:docPr id="8" name="Immagine 8"/>
+            <wp:cNvGraphicFramePr>
+              <a:graphicFrameLocks xmlns:a="http://schemas.openxmlformats.org/drawingml/2006/main" noChangeAspect="1"/>
+            </wp:cNvGraphicFramePr>
+            <a:graphic xmlns:a="http://schemas.openxmlformats.org/drawingml/2006/main">
+              <a:graphicData uri="http://schemas.openxmlformats.org/drawingml/2006/picture">
+                <pic:pic xmlns:pic="http://schemas.openxmlformats.org/drawingml/2006/picture">
+                  <pic:nvPicPr>
+                    <pic:cNvPr id="0" name="Picture 1"/>
+                    <pic:cNvPicPr>
+                      <a:picLocks noChangeAspect="1" noChangeArrowheads="1"/>
+                    </pic:cNvPicPr>
+                  </pic:nvPicPr>
+                  <pic:blipFill>
+                    <a:blip r:embed="rId9">
+                      <a:extLst>
+                        <a:ext uri="{28A0092B-C50C-407E-A947-70E740481C1C}">
+                          <a14:useLocalDpi xmlns:a14="http://schemas.microsoft.com/office/drawing/2010/main" val="0"/>
+                        </a:ext>
+                      </a:extLst>
+                    </a:blip>
+                    <a:srcRect/>
+                    <a:stretch>
+                      <a:fillRect/>
+                    </a:stretch>
+                  </pic:blipFill>
+                  <pic:spPr bwMode="auto">
+                    <a:xfrm>
+                      <a:off x="0" y="0"/>
+                      <a:ext cx="5746115" cy="5134610"/>
+                    </a:xfrm>
+                    <a:prstGeom prst="rect">
+                      <a:avLst/>
+                    </a:prstGeom>
+                    <a:noFill/>
+                    <a:ln>
+                      <a:noFill/>
+                    </a:ln>
+                  </pic:spPr>
+                </pic:pic>
+              </a:graphicData>
+            </a:graphic>
+          </wp:inline>
+        </w:drawing>
       </w:r>
-    </w:p>
-    <w:p>
-      <w:pPr>
-        <w:jc w:val="center"/>
-        <w:rPr>
-          <w:b/>
-          <w:sz w:val="40"/>
-        </w:rPr>
-      </w:pPr>
     </w:p>
     <w:p>
       <w:pPr>
@@ -3308,6 +3338,7 @@
                 <w:sz w:val="28"/>
                 <w:szCs w:val="28"/>
               </w:rPr>
+              <w:lastRenderedPageBreak/>
               <w:t xml:space="preserve"> </w:t>
             </w:r>
             <w:r>
@@ -3823,7 +3854,6 @@
                 <w:sz w:val="28"/>
                 <w:szCs w:val="28"/>
               </w:rPr>
-              <w:lastRenderedPageBreak/>
               <w:t xml:space="preserve">Docente affiliato </w:t>
             </w:r>
             <w:r>
@@ -3925,7 +3955,6 @@
                 <w:sz w:val="28"/>
                 <w:szCs w:val="28"/>
               </w:rPr>
-              <w:lastRenderedPageBreak/>
               <w:t xml:space="preserve"> </w:t>
             </w:r>
             <w:r>
@@ -4491,6 +4520,7 @@
                 <w:sz w:val="28"/>
                 <w:szCs w:val="28"/>
               </w:rPr>
+              <w:lastRenderedPageBreak/>
               <w:t xml:space="preserve">Il </w:t>
             </w:r>
             <w:r>
@@ -4750,6 +4780,7 @@
                 <w:sz w:val="28"/>
                 <w:szCs w:val="28"/>
               </w:rPr>
+              <w:lastRenderedPageBreak/>
               <w:t xml:space="preserve"> </w:t>
             </w:r>
             <w:r>
@@ -5472,6 +5503,7 @@
                 <w:sz w:val="28"/>
                 <w:szCs w:val="28"/>
               </w:rPr>
+              <w:lastRenderedPageBreak/>
               <w:t xml:space="preserve">Il sistema risponde chiudendo la finestra di </w:t>
             </w:r>
             <w:proofErr w:type="spellStart"/>
@@ -5644,6 +5676,7 @@
                 <w:sz w:val="28"/>
                 <w:szCs w:val="28"/>
               </w:rPr>
+              <w:lastRenderedPageBreak/>
               <w:t xml:space="preserve"> </w:t>
             </w:r>
             <w:r>
@@ -5908,7 +5941,6 @@
                 <w:sz w:val="28"/>
                 <w:szCs w:val="28"/>
               </w:rPr>
-              <w:lastRenderedPageBreak/>
               <w:t>Nome</w:t>
             </w:r>
           </w:p>
@@ -6419,6 +6451,7 @@
                 <w:sz w:val="28"/>
                 <w:szCs w:val="28"/>
               </w:rPr>
+              <w:lastRenderedPageBreak/>
               <w:t>Il docente si ritrova quindi sulla pagina “gestione segnalazioni”</w:t>
             </w:r>
           </w:p>
@@ -6443,6 +6476,7 @@
                 <w:sz w:val="28"/>
                 <w:szCs w:val="28"/>
               </w:rPr>
+              <w:lastRenderedPageBreak/>
               <w:t xml:space="preserve"> </w:t>
             </w:r>
             <w:r>
@@ -6884,7 +6918,6 @@
                 <w:sz w:val="28"/>
                 <w:szCs w:val="28"/>
               </w:rPr>
-              <w:lastRenderedPageBreak/>
               <w:t xml:space="preserve">Il sistema risponde con un elenco delle segnalazioni approvate da un </w:t>
             </w:r>
             <w:r>
@@ -7119,7 +7152,6 @@
                 <w:sz w:val="28"/>
                 <w:szCs w:val="28"/>
               </w:rPr>
-              <w:lastRenderedPageBreak/>
               <w:t xml:space="preserve"> </w:t>
             </w:r>
             <w:r>
@@ -7289,6 +7321,7 @@
                 <w:sz w:val="28"/>
                 <w:szCs w:val="28"/>
               </w:rPr>
+              <w:lastRenderedPageBreak/>
               <w:t>Eccezioni</w:t>
             </w:r>
           </w:p>
@@ -7656,7 +7689,6 @@
                 <w:sz w:val="28"/>
                 <w:szCs w:val="28"/>
               </w:rPr>
-              <w:lastRenderedPageBreak/>
               <w:t>L’</w:t>
             </w:r>
             <w:r>
@@ -7916,7 +7948,6 @@
                 <w:sz w:val="28"/>
                 <w:szCs w:val="28"/>
               </w:rPr>
-              <w:lastRenderedPageBreak/>
               <w:t xml:space="preserve"> </w:t>
             </w:r>
             <w:r>
@@ -8141,6 +8172,7 @@
           <w:noProof/>
           <w:sz w:val="40"/>
         </w:rPr>
+        <w:lastRenderedPageBreak/>
         <w:drawing>
           <wp:anchor distT="0" distB="0" distL="114300" distR="114300" simplePos="0" relativeHeight="251661312" behindDoc="0" locked="0" layoutInCell="1" allowOverlap="1">
             <wp:simplePos x="0" y="0"/>
@@ -8167,7 +8199,7 @@
                     </pic:cNvPicPr>
                   </pic:nvPicPr>
                   <pic:blipFill>
-                    <a:blip r:embed="rId9">
+                    <a:blip r:embed="rId10">
                       <a:extLst>
                         <a:ext uri="{28A0092B-C50C-407E-A947-70E740481C1C}">
                           <a14:useLocalDpi xmlns:a14="http://schemas.microsoft.com/office/drawing/2010/main" val="0"/>
@@ -8720,6 +8752,7 @@
                 <w:sz w:val="28"/>
                 <w:szCs w:val="28"/>
               </w:rPr>
+              <w:lastRenderedPageBreak/>
               <w:t>Quality</w:t>
             </w:r>
             <w:proofErr w:type="spellEnd"/>
@@ -9183,7 +9216,6 @@
                 <w:sz w:val="28"/>
                 <w:szCs w:val="28"/>
               </w:rPr>
-              <w:lastRenderedPageBreak/>
               <w:t xml:space="preserve">Il sistema risponde con la pagina “Gestione </w:t>
             </w:r>
             <w:r>
@@ -9427,7 +9459,6 @@
                 <w:sz w:val="28"/>
                 <w:szCs w:val="28"/>
               </w:rPr>
-              <w:lastRenderedPageBreak/>
               <w:t xml:space="preserve"> </w:t>
             </w:r>
             <w:r>
@@ -9659,6 +9690,7 @@
           <w:noProof/>
           <w:sz w:val="40"/>
         </w:rPr>
+        <w:lastRenderedPageBreak/>
         <w:drawing>
           <wp:inline distT="0" distB="0" distL="0" distR="0">
             <wp:extent cx="4819650" cy="3138028"/>
@@ -9677,7 +9709,7 @@
                     </pic:cNvPicPr>
                   </pic:nvPicPr>
                   <pic:blipFill>
-                    <a:blip r:embed="rId10">
+                    <a:blip r:embed="rId11">
                       <a:extLst>
                         <a:ext uri="{28A0092B-C50C-407E-A947-70E740481C1C}">
                           <a14:useLocalDpi xmlns:a14="http://schemas.microsoft.com/office/drawing/2010/main" val="0"/>
@@ -9726,8 +9758,6 @@
         </w:rPr>
         <w:t>Figura 4</w:t>
       </w:r>
-      <w:bookmarkStart w:id="0" w:name="_GoBack"/>
-      <w:bookmarkEnd w:id="0"/>
     </w:p>
     <w:p>
       <w:pPr>
@@ -9768,7 +9798,6 @@
                 <w:sz w:val="28"/>
                 <w:szCs w:val="28"/>
               </w:rPr>
-              <w:lastRenderedPageBreak/>
               <w:t>Nome</w:t>
             </w:r>
           </w:p>
@@ -10225,6 +10254,7 @@
                 <w:sz w:val="28"/>
                 <w:szCs w:val="28"/>
               </w:rPr>
+              <w:lastRenderedPageBreak/>
               <w:t>L’</w:t>
             </w:r>
             <w:r>
@@ -10276,7 +10306,16 @@
                 <w:sz w:val="28"/>
                 <w:szCs w:val="28"/>
               </w:rPr>
-              <w:t>Il sistema risponde chiudendo la finestra di conferma, elimina la lezione del corso, invia una notifica agli studenti, ai docenti affiliati ed al Docente avvisandoli della cancellazione della lezione, quindi reindirizza l’</w:t>
+              <w:t>Il sistema risponde chiudendo la finestra di conferma, elimina la lez</w:t>
+            </w:r>
+            <w:bookmarkStart w:id="0" w:name="_GoBack"/>
+            <w:bookmarkEnd w:id="0"/>
+            <w:r>
+              <w:rPr>
+                <w:sz w:val="28"/>
+                <w:szCs w:val="28"/>
+              </w:rPr>
+              <w:t>ione del corso, invia una notifica agli studenti, ai docenti affiliati ed al Docente avvisandoli della cancellazione della lezione, quindi reindirizza l’</w:t>
             </w:r>
             <w:r>
               <w:rPr>
@@ -10349,6 +10388,7 @@
                 <w:sz w:val="28"/>
                 <w:szCs w:val="28"/>
               </w:rPr>
+              <w:lastRenderedPageBreak/>
               <w:t xml:space="preserve"> </w:t>
             </w:r>
             <w:r>
@@ -10580,7 +10620,6 @@
           <w:noProof/>
           <w:sz w:val="40"/>
         </w:rPr>
-        <w:lastRenderedPageBreak/>
         <w:drawing>
           <wp:inline distT="0" distB="0" distL="0" distR="0" wp14:anchorId="7E364E02" wp14:editId="045B99B7">
             <wp:extent cx="4800600" cy="3125624"/>
@@ -10599,7 +10638,7 @@
                     </pic:cNvPicPr>
                   </pic:nvPicPr>
                   <pic:blipFill>
-                    <a:blip r:embed="rId11">
+                    <a:blip r:embed="rId12">
                       <a:extLst>
                         <a:ext uri="{28A0092B-C50C-407E-A947-70E740481C1C}">
                           <a14:useLocalDpi xmlns:a14="http://schemas.microsoft.com/office/drawing/2010/main" val="0"/>
@@ -10901,6 +10940,7 @@
                 <w:sz w:val="28"/>
                 <w:szCs w:val="28"/>
               </w:rPr>
+              <w:lastRenderedPageBreak/>
               <w:t xml:space="preserve">L’Amministratore clicca su </w:t>
             </w:r>
             <w:r>
@@ -11184,7 +11224,6 @@
                 <w:sz w:val="28"/>
                 <w:szCs w:val="28"/>
               </w:rPr>
-              <w:lastRenderedPageBreak/>
               <w:t xml:space="preserve">L’ amministratore si ritrova quindi sulla pagina “gestione </w:t>
             </w:r>
             <w:r>
@@ -11729,6 +11768,7 @@
                 <w:sz w:val="28"/>
                 <w:szCs w:val="28"/>
               </w:rPr>
+              <w:lastRenderedPageBreak/>
               <w:t xml:space="preserve"> </w:t>
             </w:r>
             <w:r>
@@ -12233,7 +12273,6 @@
                 <w:sz w:val="28"/>
                 <w:szCs w:val="28"/>
               </w:rPr>
-              <w:lastRenderedPageBreak/>
               <w:t>Il sistema risponde con una lista di suggerimenti di ricerca che corrispondono al nome del</w:t>
             </w:r>
             <w:r>
@@ -12628,7 +12667,6 @@
                 <w:sz w:val="28"/>
                 <w:szCs w:val="28"/>
               </w:rPr>
-              <w:lastRenderedPageBreak/>
               <w:t xml:space="preserve"> </w:t>
             </w:r>
             <w:r>
@@ -12699,6 +12737,7 @@
                 <w:sz w:val="28"/>
                 <w:szCs w:val="28"/>
               </w:rPr>
+              <w:lastRenderedPageBreak/>
               <w:t>Exit c</w:t>
             </w:r>
           </w:p>
@@ -12874,7 +12913,6 @@
           <w:noProof/>
           <w:sz w:val="40"/>
         </w:rPr>
-        <w:lastRenderedPageBreak/>
         <w:drawing>
           <wp:inline distT="0" distB="0" distL="0" distR="0">
             <wp:extent cx="5200650" cy="3369892"/>
@@ -12893,7 +12931,7 @@
                     </pic:cNvPicPr>
                   </pic:nvPicPr>
                   <pic:blipFill>
-                    <a:blip r:embed="rId12">
+                    <a:blip r:embed="rId13">
                       <a:extLst>
                         <a:ext uri="{28A0092B-C50C-407E-A947-70E740481C1C}">
                           <a14:useLocalDpi xmlns:a14="http://schemas.microsoft.com/office/drawing/2010/main" val="0"/>
@@ -12945,7 +12983,7 @@
       </w:r>
     </w:p>
     <w:sectPr>
-      <w:headerReference w:type="default" r:id="rId13"/>
+      <w:headerReference w:type="default" r:id="rId14"/>
       <w:pgSz w:w="11906" w:h="16838"/>
       <w:pgMar w:top="1417" w:right="1134" w:bottom="1134" w:left="1134" w:header="708" w:footer="708" w:gutter="0"/>
       <w:cols w:space="708"/>
@@ -15331,7 +15369,7 @@
 </file>
 
 <file path=customXml/itemProps1.xml><?xml version="1.0" encoding="utf-8"?>
-<ds:datastoreItem xmlns:ds="http://schemas.openxmlformats.org/officeDocument/2006/customXml" ds:itemID="{5E796DCF-CE39-4241-8B34-E9ED015C1F79}">
+<ds:datastoreItem xmlns:ds="http://schemas.openxmlformats.org/officeDocument/2006/customXml" ds:itemID="{01D1BE48-84AA-4576-B442-9ADE8D2F3EB3}">
   <ds:schemaRefs>
     <ds:schemaRef ds:uri="http://schemas.openxmlformats.org/officeDocument/2006/bibliography"/>
   </ds:schemaRefs>

</xml_diff>

<commit_message>
Update Casi d'uso LC
</commit_message>
<xml_diff>
--- a/Internal Work Product/Casi d'uso/User_Case_LC.docx
+++ b/Internal Work Product/Casi d'uso/User_Case_LC.docx
@@ -2751,6 +2751,8 @@
             </w:r>
           </w:p>
         </w:tc>
+        <w:bookmarkStart w:id="0" w:name="_GoBack"/>
+        <w:bookmarkEnd w:id="0"/>
       </w:tr>
       <w:tr>
         <w:tc>
@@ -9726,8 +9728,6 @@
         </w:rPr>
         <w:t>Figura 4</w:t>
       </w:r>
-      <w:bookmarkStart w:id="0" w:name="_GoBack"/>
-      <w:bookmarkEnd w:id="0"/>
     </w:p>
     <w:p>
       <w:pPr>
@@ -15331,7 +15331,7 @@
 </file>
 
 <file path=customXml/itemProps1.xml><?xml version="1.0" encoding="utf-8"?>
-<ds:datastoreItem xmlns:ds="http://schemas.openxmlformats.org/officeDocument/2006/customXml" ds:itemID="{5E796DCF-CE39-4241-8B34-E9ED015C1F79}">
+<ds:datastoreItem xmlns:ds="http://schemas.openxmlformats.org/officeDocument/2006/customXml" ds:itemID="{CE12B091-CA1C-410D-9E5F-399C0F966095}">
   <ds:schemaRefs>
     <ds:schemaRef ds:uri="http://schemas.openxmlformats.org/officeDocument/2006/bibliography"/>
   </ds:schemaRefs>

</xml_diff>